<commit_message>
some charts updated and eps files added
</commit_message>
<xml_diff>
--- a/EJBComponents/ImageProcessingBenchmark_4/stats/Charts/Charts-NoLegend.docx
+++ b/EJBComponents/ImageProcessingBenchmark_4/stats/Charts/Charts-NoLegend.docx
@@ -1,6 +1,6 @@
 
 <file path=word/document.xml><?xml version="1.0" encoding="utf-8"?>
-<w:document xmlns:wpc="http://schemas.microsoft.com/office/word/2010/wordprocessingCanvas" xmlns:mc="http://schemas.openxmlformats.org/markup-compatibility/2006" xmlns:o="urn:schemas-microsoft-com:office:office" xmlns:r="http://schemas.openxmlformats.org/officeDocument/2006/relationships" xmlns:m="http://schemas.openxmlformats.org/officeDocument/2006/math" xmlns:v="urn:schemas-microsoft-com:vml" xmlns:wp14="http://schemas.microsoft.com/office/word/2010/wordprocessingDrawing" xmlns:wp="http://schemas.openxmlformats.org/drawingml/2006/wordprocessingDrawing" xmlns:w10="urn:schemas-microsoft-com:office:word" xmlns:w="http://schemas.openxmlformats.org/wordprocessingml/2006/main" xmlns:w14="http://schemas.microsoft.com/office/word/2010/wordml" xmlns:wpg="http://schemas.microsoft.com/office/word/2010/wordprocessingGroup" xmlns:wpi="http://schemas.microsoft.com/office/word/2010/wordprocessingInk" xmlns:wne="http://schemas.microsoft.com/office/word/2006/wordml" xmlns:wps="http://schemas.microsoft.com/office/word/2010/wordprocessingShape" mc:Ignorable="w14 wp14">
+<w:document xmlns:wpc="http://schemas.microsoft.com/office/word/2010/wordprocessingCanvas" xmlns:mc="http://schemas.openxmlformats.org/markup-compatibility/2006" xmlns:o="urn:schemas-microsoft-com:office:office" xmlns:r="http://schemas.openxmlformats.org/officeDocument/2006/relationships" xmlns:m="http://schemas.openxmlformats.org/officeDocument/2006/math" xmlns:v="urn:schemas-microsoft-com:vml" xmlns:wp14="http://schemas.microsoft.com/office/word/2010/wordprocessingDrawing" xmlns:wp="http://schemas.openxmlformats.org/drawingml/2006/wordprocessingDrawing" xmlns:w10="urn:schemas-microsoft-com:office:word" xmlns:w="http://schemas.openxmlformats.org/wordprocessingml/2006/main" xmlns:w14="http://schemas.microsoft.com/office/word/2010/wordml" xmlns:w15="http://schemas.microsoft.com/office/word/2012/wordml" xmlns:wpg="http://schemas.microsoft.com/office/word/2010/wordprocessingGroup" xmlns:wpi="http://schemas.microsoft.com/office/word/2010/wordprocessingInk" xmlns:wne="http://schemas.microsoft.com/office/word/2006/wordml" xmlns:wps="http://schemas.microsoft.com/office/word/2010/wordprocessingShape" mc:Ignorable="w14 w15 wp14">
   <w:body>
     <w:p>
       <w:pPr>
@@ -17,19 +17,19 @@
           <wp:anchor distT="0" distB="0" distL="114300" distR="114300" simplePos="0" relativeHeight="251659264" behindDoc="0" locked="0" layoutInCell="1" allowOverlap="1" wp14:anchorId="0C083C4E" wp14:editId="32FE429F">
             <wp:simplePos x="0" y="0"/>
             <wp:positionH relativeFrom="column">
-              <wp:posOffset>172720</wp:posOffset>
+              <wp:posOffset>59377</wp:posOffset>
             </wp:positionH>
             <wp:positionV relativeFrom="paragraph">
-              <wp:posOffset>-520700</wp:posOffset>
+              <wp:posOffset>-581891</wp:posOffset>
             </wp:positionV>
-            <wp:extent cx="7955915" cy="6922770"/>
-            <wp:effectExtent l="0" t="0" r="6985" b="0"/>
+            <wp:extent cx="8074660" cy="6982147"/>
+            <wp:effectExtent l="0" t="0" r="2540" b="0"/>
             <wp:wrapNone/>
             <wp:docPr id="2" name="Chart 2"/>
             <wp:cNvGraphicFramePr/>
             <a:graphic xmlns:a="http://schemas.openxmlformats.org/drawingml/2006/main">
               <a:graphicData uri="http://schemas.openxmlformats.org/drawingml/2006/chart">
-                <c:chart xmlns:c="http://schemas.openxmlformats.org/drawingml/2006/chart" xmlns:r="http://schemas.openxmlformats.org/officeDocument/2006/relationships" r:id="rId7"/>
+                <c:chart xmlns:c="http://schemas.openxmlformats.org/drawingml/2006/chart" xmlns:r="http://schemas.openxmlformats.org/officeDocument/2006/relationships" r:id="rId6"/>
               </a:graphicData>
             </a:graphic>
             <wp14:sizeRelH relativeFrom="page">
@@ -76,7 +76,7 @@
             <wp:cNvGraphicFramePr/>
             <a:graphic xmlns:a="http://schemas.openxmlformats.org/drawingml/2006/main">
               <a:graphicData uri="http://schemas.openxmlformats.org/drawingml/2006/chart">
-                <c:chart xmlns:c="http://schemas.openxmlformats.org/drawingml/2006/chart" xmlns:r="http://schemas.openxmlformats.org/officeDocument/2006/relationships" r:id="rId8"/>
+                <c:chart xmlns:c="http://schemas.openxmlformats.org/drawingml/2006/chart" xmlns:r="http://schemas.openxmlformats.org/officeDocument/2006/relationships" r:id="rId7"/>
               </a:graphicData>
             </a:graphic>
             <wp14:sizeRelH relativeFrom="page">
@@ -254,7 +254,7 @@
             <wp:cNvGraphicFramePr/>
             <a:graphic xmlns:a="http://schemas.openxmlformats.org/drawingml/2006/main">
               <a:graphicData uri="http://schemas.openxmlformats.org/drawingml/2006/chart">
-                <c:chart xmlns:c="http://schemas.openxmlformats.org/drawingml/2006/chart" xmlns:r="http://schemas.openxmlformats.org/officeDocument/2006/relationships" r:id="rId9"/>
+                <c:chart xmlns:c="http://schemas.openxmlformats.org/drawingml/2006/chart" xmlns:r="http://schemas.openxmlformats.org/officeDocument/2006/relationships" r:id="rId8"/>
               </a:graphicData>
             </a:graphic>
             <wp14:sizeRelH relativeFrom="page">
@@ -276,10 +276,19 @@
     </w:p>
     <w:p>
       <w:pPr>
+        <w:tabs>
+          <w:tab w:val="left" w:pos="1021"/>
+        </w:tabs>
         <w:rPr>
           <w:rFonts w:ascii="Verdana" w:hAnsi="Verdana"/>
         </w:rPr>
       </w:pPr>
+      <w:r>
+        <w:rPr>
+          <w:rFonts w:ascii="Verdana" w:hAnsi="Verdana"/>
+        </w:rPr>
+        <w:tab/>
+      </w:r>
     </w:p>
     <w:p>
       <w:pPr>
@@ -379,7 +388,7 @@
             <wp:cNvGraphicFramePr/>
             <a:graphic xmlns:a="http://schemas.openxmlformats.org/drawingml/2006/main">
               <a:graphicData uri="http://schemas.openxmlformats.org/drawingml/2006/chart">
-                <c:chart xmlns:c="http://schemas.openxmlformats.org/drawingml/2006/chart" xmlns:r="http://schemas.openxmlformats.org/officeDocument/2006/relationships" r:id="rId10"/>
+                <c:chart xmlns:c="http://schemas.openxmlformats.org/drawingml/2006/chart" xmlns:r="http://schemas.openxmlformats.org/officeDocument/2006/relationships" r:id="rId9"/>
               </a:graphicData>
             </a:graphic>
             <wp14:sizeRelH relativeFrom="page">
@@ -496,7 +505,7 @@
             <wp:cNvGraphicFramePr/>
             <a:graphic xmlns:a="http://schemas.openxmlformats.org/drawingml/2006/main">
               <a:graphicData uri="http://schemas.openxmlformats.org/drawingml/2006/chart">
-                <c:chart xmlns:c="http://schemas.openxmlformats.org/drawingml/2006/chart" xmlns:r="http://schemas.openxmlformats.org/officeDocument/2006/relationships" r:id="rId11"/>
+                <c:chart xmlns:c="http://schemas.openxmlformats.org/drawingml/2006/chart" xmlns:r="http://schemas.openxmlformats.org/officeDocument/2006/relationships" r:id="rId10"/>
               </a:graphicData>
             </a:graphic>
             <wp14:sizeRelH relativeFrom="page">
@@ -544,7 +553,7 @@
             <wp:cNvGraphicFramePr/>
             <a:graphic xmlns:a="http://schemas.openxmlformats.org/drawingml/2006/main">
               <a:graphicData uri="http://schemas.openxmlformats.org/drawingml/2006/chart">
-                <c:chart xmlns:c="http://schemas.openxmlformats.org/drawingml/2006/chart" xmlns:r="http://schemas.openxmlformats.org/officeDocument/2006/relationships" r:id="rId12"/>
+                <c:chart xmlns:c="http://schemas.openxmlformats.org/drawingml/2006/chart" xmlns:r="http://schemas.openxmlformats.org/officeDocument/2006/relationships" r:id="rId11"/>
               </a:graphicData>
             </a:graphic>
             <wp14:sizeRelH relativeFrom="page">
@@ -683,7 +692,7 @@
             <wp:cNvGraphicFramePr/>
             <a:graphic xmlns:a="http://schemas.openxmlformats.org/drawingml/2006/main">
               <a:graphicData uri="http://schemas.openxmlformats.org/drawingml/2006/chart">
-                <c:chart xmlns:c="http://schemas.openxmlformats.org/drawingml/2006/chart" xmlns:r="http://schemas.openxmlformats.org/officeDocument/2006/relationships" r:id="rId13"/>
+                <c:chart xmlns:c="http://schemas.openxmlformats.org/drawingml/2006/chart" xmlns:r="http://schemas.openxmlformats.org/officeDocument/2006/relationships" r:id="rId12"/>
               </a:graphicData>
             </a:graphic>
             <wp14:sizeRelH relativeFrom="page">
@@ -772,7 +781,7 @@
             <wp:cNvGraphicFramePr/>
             <a:graphic xmlns:a="http://schemas.openxmlformats.org/drawingml/2006/main">
               <a:graphicData uri="http://schemas.openxmlformats.org/drawingml/2006/chart">
-                <c:chart xmlns:c="http://schemas.openxmlformats.org/drawingml/2006/chart" xmlns:r="http://schemas.openxmlformats.org/officeDocument/2006/relationships" r:id="rId14"/>
+                <c:chart xmlns:c="http://schemas.openxmlformats.org/drawingml/2006/chart" xmlns:r="http://schemas.openxmlformats.org/officeDocument/2006/relationships" r:id="rId13"/>
               </a:graphicData>
             </a:graphic>
             <wp14:sizeRelH relativeFrom="page">
@@ -820,7 +829,7 @@
             <wp:cNvGraphicFramePr/>
             <a:graphic xmlns:a="http://schemas.openxmlformats.org/drawingml/2006/main">
               <a:graphicData uri="http://schemas.openxmlformats.org/drawingml/2006/chart">
-                <c:chart xmlns:c="http://schemas.openxmlformats.org/drawingml/2006/chart" xmlns:r="http://schemas.openxmlformats.org/officeDocument/2006/relationships" r:id="rId15"/>
+                <c:chart xmlns:c="http://schemas.openxmlformats.org/drawingml/2006/chart" xmlns:r="http://schemas.openxmlformats.org/officeDocument/2006/relationships" r:id="rId14"/>
               </a:graphicData>
             </a:graphic>
             <wp14:sizeRelH relativeFrom="page">
@@ -882,7 +891,7 @@
             <wp:cNvGraphicFramePr/>
             <a:graphic xmlns:a="http://schemas.openxmlformats.org/drawingml/2006/main">
               <a:graphicData uri="http://schemas.openxmlformats.org/drawingml/2006/chart">
-                <c:chart xmlns:c="http://schemas.openxmlformats.org/drawingml/2006/chart" xmlns:r="http://schemas.openxmlformats.org/officeDocument/2006/relationships" r:id="rId16"/>
+                <c:chart xmlns:c="http://schemas.openxmlformats.org/drawingml/2006/chart" xmlns:r="http://schemas.openxmlformats.org/officeDocument/2006/relationships" r:id="rId15"/>
               </a:graphicData>
             </a:graphic>
             <wp14:sizeRelH relativeFrom="page">
@@ -929,7 +938,7 @@
             <wp:cNvGraphicFramePr/>
             <a:graphic xmlns:a="http://schemas.openxmlformats.org/drawingml/2006/main">
               <a:graphicData uri="http://schemas.openxmlformats.org/drawingml/2006/chart">
-                <c:chart xmlns:c="http://schemas.openxmlformats.org/drawingml/2006/chart" xmlns:r="http://schemas.openxmlformats.org/officeDocument/2006/relationships" r:id="rId17"/>
+                <c:chart xmlns:c="http://schemas.openxmlformats.org/drawingml/2006/chart" xmlns:r="http://schemas.openxmlformats.org/officeDocument/2006/relationships" r:id="rId16"/>
               </a:graphicData>
             </a:graphic>
             <wp14:sizeRelH relativeFrom="page">
@@ -976,7 +985,7 @@
             <wp:cNvGraphicFramePr/>
             <a:graphic xmlns:a="http://schemas.openxmlformats.org/drawingml/2006/main">
               <a:graphicData uri="http://schemas.openxmlformats.org/drawingml/2006/chart">
-                <c:chart xmlns:c="http://schemas.openxmlformats.org/drawingml/2006/chart" xmlns:r="http://schemas.openxmlformats.org/officeDocument/2006/relationships" r:id="rId18"/>
+                <c:chart xmlns:c="http://schemas.openxmlformats.org/drawingml/2006/chart" xmlns:r="http://schemas.openxmlformats.org/officeDocument/2006/relationships" r:id="rId17"/>
               </a:graphicData>
             </a:graphic>
             <wp14:sizeRelH relativeFrom="page">
@@ -1018,7 +1027,7 @@
             <wp:cNvGraphicFramePr/>
             <a:graphic xmlns:a="http://schemas.openxmlformats.org/drawingml/2006/main">
               <a:graphicData uri="http://schemas.openxmlformats.org/drawingml/2006/chart">
-                <c:chart xmlns:c="http://schemas.openxmlformats.org/drawingml/2006/chart" xmlns:r="http://schemas.openxmlformats.org/officeDocument/2006/relationships" r:id="rId19"/>
+                <c:chart xmlns:c="http://schemas.openxmlformats.org/drawingml/2006/chart" xmlns:r="http://schemas.openxmlformats.org/officeDocument/2006/relationships" r:id="rId18"/>
               </a:graphicData>
             </a:graphic>
             <wp14:sizeRelH relativeFrom="page">
@@ -1074,7 +1083,7 @@
             <wp:cNvGraphicFramePr/>
             <a:graphic xmlns:a="http://schemas.openxmlformats.org/drawingml/2006/main">
               <a:graphicData uri="http://schemas.openxmlformats.org/drawingml/2006/chart">
-                <c:chart xmlns:c="http://schemas.openxmlformats.org/drawingml/2006/chart" xmlns:r="http://schemas.openxmlformats.org/officeDocument/2006/relationships" r:id="rId20"/>
+                <c:chart xmlns:c="http://schemas.openxmlformats.org/drawingml/2006/chart" xmlns:r="http://schemas.openxmlformats.org/officeDocument/2006/relationships" r:id="rId19"/>
               </a:graphicData>
             </a:graphic>
             <wp14:sizeRelH relativeFrom="page">
@@ -1092,8 +1101,6 @@
         </w:rPr>
         <w:br w:type="page"/>
       </w:r>
-      <w:bookmarkStart w:id="0" w:name="_GoBack"/>
-      <w:bookmarkEnd w:id="0"/>
     </w:p>
     <w:p>
       <w:pPr>
@@ -1123,7 +1130,7 @@
             <wp:cNvGraphicFramePr/>
             <a:graphic xmlns:a="http://schemas.openxmlformats.org/drawingml/2006/main">
               <a:graphicData uri="http://schemas.openxmlformats.org/drawingml/2006/chart">
-                <c:chart xmlns:c="http://schemas.openxmlformats.org/drawingml/2006/chart" xmlns:r="http://schemas.openxmlformats.org/officeDocument/2006/relationships" r:id="rId21"/>
+                <c:chart xmlns:c="http://schemas.openxmlformats.org/drawingml/2006/chart" xmlns:r="http://schemas.openxmlformats.org/officeDocument/2006/relationships" r:id="rId20"/>
               </a:graphicData>
             </a:graphic>
             <wp14:sizeRelH relativeFrom="page">
@@ -1149,6 +1156,7 @@
           <w:rFonts w:ascii="Verdana" w:hAnsi="Verdana"/>
         </w:rPr>
       </w:pPr>
+      <w:bookmarkStart w:id="0" w:name="_GoBack"/>
       <w:r>
         <w:rPr>
           <w:noProof/>
@@ -1171,7 +1179,7 @@
             <wp:cNvGraphicFramePr/>
             <a:graphic xmlns:a="http://schemas.openxmlformats.org/drawingml/2006/main">
               <a:graphicData uri="http://schemas.openxmlformats.org/drawingml/2006/chart">
-                <c:chart xmlns:c="http://schemas.openxmlformats.org/drawingml/2006/chart" xmlns:r="http://schemas.openxmlformats.org/officeDocument/2006/relationships" r:id="rId22"/>
+                <c:chart xmlns:c="http://schemas.openxmlformats.org/drawingml/2006/chart" xmlns:r="http://schemas.openxmlformats.org/officeDocument/2006/relationships" r:id="rId21"/>
               </a:graphicData>
             </a:graphic>
             <wp14:sizeRelH relativeFrom="page">
@@ -1183,6 +1191,7 @@
           </wp:anchor>
         </w:drawing>
       </w:r>
+      <w:bookmarkEnd w:id="0"/>
     </w:p>
     <w:sectPr>
       <w:pgSz w:w="16838" w:h="11906" w:orient="landscape"/>
@@ -1195,7 +1204,7 @@
 </file>
 
 <file path=word/endnotes.xml><?xml version="1.0" encoding="utf-8"?>
-<w:endnotes xmlns:wpc="http://schemas.microsoft.com/office/word/2010/wordprocessingCanvas" xmlns:mc="http://schemas.openxmlformats.org/markup-compatibility/2006" xmlns:o="urn:schemas-microsoft-com:office:office" xmlns:r="http://schemas.openxmlformats.org/officeDocument/2006/relationships" xmlns:m="http://schemas.openxmlformats.org/officeDocument/2006/math" xmlns:v="urn:schemas-microsoft-com:vml" xmlns:wp14="http://schemas.microsoft.com/office/word/2010/wordprocessingDrawing" xmlns:wp="http://schemas.openxmlformats.org/drawingml/2006/wordprocessingDrawing" xmlns:w10="urn:schemas-microsoft-com:office:word" xmlns:w="http://schemas.openxmlformats.org/wordprocessingml/2006/main" xmlns:w14="http://schemas.microsoft.com/office/word/2010/wordml" xmlns:wpg="http://schemas.microsoft.com/office/word/2010/wordprocessingGroup" xmlns:wpi="http://schemas.microsoft.com/office/word/2010/wordprocessingInk" xmlns:wne="http://schemas.microsoft.com/office/word/2006/wordml" xmlns:wps="http://schemas.microsoft.com/office/word/2010/wordprocessingShape" mc:Ignorable="w14 wp14">
+<w:endnotes xmlns:wpc="http://schemas.microsoft.com/office/word/2010/wordprocessingCanvas" xmlns:mc="http://schemas.openxmlformats.org/markup-compatibility/2006" xmlns:o="urn:schemas-microsoft-com:office:office" xmlns:r="http://schemas.openxmlformats.org/officeDocument/2006/relationships" xmlns:m="http://schemas.openxmlformats.org/officeDocument/2006/math" xmlns:v="urn:schemas-microsoft-com:vml" xmlns:wp14="http://schemas.microsoft.com/office/word/2010/wordprocessingDrawing" xmlns:wp="http://schemas.openxmlformats.org/drawingml/2006/wordprocessingDrawing" xmlns:w10="urn:schemas-microsoft-com:office:word" xmlns:w="http://schemas.openxmlformats.org/wordprocessingml/2006/main" xmlns:w14="http://schemas.microsoft.com/office/word/2010/wordml" xmlns:w15="http://schemas.microsoft.com/office/word/2012/wordml" xmlns:wpg="http://schemas.microsoft.com/office/word/2010/wordprocessingGroup" xmlns:wpi="http://schemas.microsoft.com/office/word/2010/wordprocessingInk" xmlns:wne="http://schemas.microsoft.com/office/word/2006/wordml" xmlns:wps="http://schemas.microsoft.com/office/word/2010/wordprocessingShape" mc:Ignorable="w14 w15 wp14">
   <w:endnote w:type="separator" w:id="-1">
     <w:p>
       <w:pPr>
@@ -1220,7 +1229,7 @@
 </file>
 
 <file path=word/footnotes.xml><?xml version="1.0" encoding="utf-8"?>
-<w:footnotes xmlns:wpc="http://schemas.microsoft.com/office/word/2010/wordprocessingCanvas" xmlns:mc="http://schemas.openxmlformats.org/markup-compatibility/2006" xmlns:o="urn:schemas-microsoft-com:office:office" xmlns:r="http://schemas.openxmlformats.org/officeDocument/2006/relationships" xmlns:m="http://schemas.openxmlformats.org/officeDocument/2006/math" xmlns:v="urn:schemas-microsoft-com:vml" xmlns:wp14="http://schemas.microsoft.com/office/word/2010/wordprocessingDrawing" xmlns:wp="http://schemas.openxmlformats.org/drawingml/2006/wordprocessingDrawing" xmlns:w10="urn:schemas-microsoft-com:office:word" xmlns:w="http://schemas.openxmlformats.org/wordprocessingml/2006/main" xmlns:w14="http://schemas.microsoft.com/office/word/2010/wordml" xmlns:wpg="http://schemas.microsoft.com/office/word/2010/wordprocessingGroup" xmlns:wpi="http://schemas.microsoft.com/office/word/2010/wordprocessingInk" xmlns:wne="http://schemas.microsoft.com/office/word/2006/wordml" xmlns:wps="http://schemas.microsoft.com/office/word/2010/wordprocessingShape" mc:Ignorable="w14 wp14">
+<w:footnotes xmlns:wpc="http://schemas.microsoft.com/office/word/2010/wordprocessingCanvas" xmlns:mc="http://schemas.openxmlformats.org/markup-compatibility/2006" xmlns:o="urn:schemas-microsoft-com:office:office" xmlns:r="http://schemas.openxmlformats.org/officeDocument/2006/relationships" xmlns:m="http://schemas.openxmlformats.org/officeDocument/2006/math" xmlns:v="urn:schemas-microsoft-com:vml" xmlns:wp14="http://schemas.microsoft.com/office/word/2010/wordprocessingDrawing" xmlns:wp="http://schemas.openxmlformats.org/drawingml/2006/wordprocessingDrawing" xmlns:w10="urn:schemas-microsoft-com:office:word" xmlns:w="http://schemas.openxmlformats.org/wordprocessingml/2006/main" xmlns:w14="http://schemas.microsoft.com/office/word/2010/wordml" xmlns:w15="http://schemas.microsoft.com/office/word/2012/wordml" xmlns:wpg="http://schemas.microsoft.com/office/word/2010/wordprocessingGroup" xmlns:wpi="http://schemas.microsoft.com/office/word/2010/wordprocessingInk" xmlns:wne="http://schemas.microsoft.com/office/word/2006/wordml" xmlns:wps="http://schemas.microsoft.com/office/word/2010/wordprocessingShape" mc:Ignorable="w14 w15 wp14">
   <w:footnote w:type="separator" w:id="-1">
     <w:p>
       <w:pPr>
@@ -1245,7 +1254,7 @@
 </file>
 
 <file path=word/styles.xml><?xml version="1.0" encoding="utf-8"?>
-<w:styles xmlns:mc="http://schemas.openxmlformats.org/markup-compatibility/2006" xmlns:r="http://schemas.openxmlformats.org/officeDocument/2006/relationships" xmlns:w="http://schemas.openxmlformats.org/wordprocessingml/2006/main" xmlns:w14="http://schemas.microsoft.com/office/word/2010/wordml" mc:Ignorable="w14">
+<w:styles xmlns:mc="http://schemas.openxmlformats.org/markup-compatibility/2006" xmlns:r="http://schemas.openxmlformats.org/officeDocument/2006/relationships" xmlns:w="http://schemas.openxmlformats.org/wordprocessingml/2006/main" xmlns:w14="http://schemas.microsoft.com/office/word/2010/wordml" xmlns:w15="http://schemas.microsoft.com/office/word/2012/wordml" mc:Ignorable="w14 w15">
   <w:docDefaults>
     <w:rPrDefault>
       <w:rPr>
@@ -1261,408 +1270,378 @@
       </w:pPr>
     </w:pPrDefault>
   </w:docDefaults>
-  <w:latentStyles w:defLockedState="0" w:defUIPriority="99" w:defSemiHidden="1" w:defUnhideWhenUsed="1" w:defQFormat="0" w:count="267">
-    <w:lsdException w:name="Normal" w:semiHidden="0" w:uiPriority="0" w:unhideWhenUsed="0" w:qFormat="1"/>
-    <w:lsdException w:name="heading 1" w:semiHidden="0" w:uiPriority="9" w:unhideWhenUsed="0" w:qFormat="1"/>
-    <w:lsdException w:name="heading 2" w:uiPriority="9" w:qFormat="1"/>
-    <w:lsdException w:name="heading 3" w:uiPriority="9" w:qFormat="1"/>
-    <w:lsdException w:name="heading 4" w:uiPriority="9" w:qFormat="1"/>
-    <w:lsdException w:name="heading 5" w:uiPriority="9" w:qFormat="1"/>
-    <w:lsdException w:name="heading 6" w:uiPriority="9" w:qFormat="1"/>
-    <w:lsdException w:name="heading 7" w:uiPriority="9" w:qFormat="1"/>
-    <w:lsdException w:name="heading 8" w:uiPriority="9" w:qFormat="1"/>
-    <w:lsdException w:name="heading 9" w:uiPriority="9" w:qFormat="1"/>
-    <w:lsdException w:name="toc 1" w:uiPriority="39"/>
-    <w:lsdException w:name="toc 2" w:uiPriority="39"/>
-    <w:lsdException w:name="toc 3" w:uiPriority="39"/>
-    <w:lsdException w:name="toc 4" w:uiPriority="39"/>
-    <w:lsdException w:name="toc 5" w:uiPriority="39"/>
-    <w:lsdException w:name="toc 6" w:uiPriority="39"/>
-    <w:lsdException w:name="toc 7" w:uiPriority="39"/>
-    <w:lsdException w:name="toc 8" w:uiPriority="39"/>
-    <w:lsdException w:name="toc 9" w:uiPriority="39"/>
-    <w:lsdException w:name="caption" w:uiPriority="35" w:qFormat="1"/>
-    <w:lsdException w:name="Title" w:semiHidden="0" w:uiPriority="10" w:unhideWhenUsed="0" w:qFormat="1"/>
-    <w:lsdException w:name="Default Paragraph Font" w:uiPriority="1"/>
-    <w:lsdException w:name="Subtitle" w:semiHidden="0" w:uiPriority="11" w:unhideWhenUsed="0" w:qFormat="1"/>
-    <w:lsdException w:name="Strong" w:semiHidden="0" w:uiPriority="22" w:unhideWhenUsed="0" w:qFormat="1"/>
-    <w:lsdException w:name="Emphasis" w:semiHidden="0" w:uiPriority="20" w:unhideWhenUsed="0" w:qFormat="1"/>
-    <w:lsdException w:name="Table Grid" w:semiHidden="0" w:uiPriority="59" w:unhideWhenUsed="0"/>
-    <w:lsdException w:name="Placeholder Text" w:unhideWhenUsed="0"/>
-    <w:lsdException w:name="No Spacing" w:semiHidden="0" w:uiPriority="1" w:unhideWhenUsed="0" w:qFormat="1"/>
-    <w:lsdException w:name="Light Shading" w:semiHidden="0" w:uiPriority="60" w:unhideWhenUsed="0"/>
-    <w:lsdException w:name="Light List" w:semiHidden="0" w:uiPriority="61" w:unhideWhenUsed="0"/>
-    <w:lsdException w:name="Light Grid" w:semiHidden="0" w:uiPriority="62" w:unhideWhenUsed="0"/>
-    <w:lsdException w:name="Medium Shading 1" w:semiHidden="0" w:uiPriority="63" w:unhideWhenUsed="0"/>
-    <w:lsdException w:name="Medium Shading 2" w:semiHidden="0" w:uiPriority="64" w:unhideWhenUsed="0"/>
-    <w:lsdException w:name="Medium List 1" w:semiHidden="0" w:uiPriority="65" w:unhideWhenUsed="0"/>
-    <w:lsdException w:name="Medium List 2" w:semiHidden="0" w:uiPriority="66" w:unhideWhenUsed="0"/>
-    <w:lsdException w:name="Medium Grid 1" w:semiHidden="0" w:uiPriority="67" w:unhideWhenUsed="0"/>
-    <w:lsdException w:name="Medium Grid 2" w:semiHidden="0" w:uiPriority="68" w:unhideWhenUsed="0"/>
-    <w:lsdException w:name="Medium Grid 3" w:semiHidden="0" w:uiPriority="69" w:unhideWhenUsed="0"/>
-    <w:lsdException w:name="Dark List" w:semiHidden="0" w:uiPriority="70" w:unhideWhenUsed="0"/>
-    <w:lsdException w:name="Colorful Shading" w:semiHidden="0" w:uiPriority="71" w:unhideWhenUsed="0"/>
-    <w:lsdException w:name="Colorful List" w:semiHidden="0" w:uiPriority="72" w:unhideWhenUsed="0"/>
-    <w:lsdException w:name="Colorful Grid" w:semiHidden="0" w:uiPriority="73" w:unhideWhenUsed="0"/>
-    <w:lsdException w:name="Light Shading Accent 1" w:semiHidden="0" w:uiPriority="60" w:unhideWhenUsed="0"/>
-    <w:lsdException w:name="Light List Accent 1" w:semiHidden="0" w:uiPriority="61" w:unhideWhenUsed="0"/>
-    <w:lsdException w:name="Light Grid Accent 1" w:semiHidden="0" w:uiPriority="62" w:unhideWhenUsed="0"/>
-    <w:lsdException w:name="Medium Shading 1 Accent 1" w:semiHidden="0" w:uiPriority="63" w:unhideWhenUsed="0"/>
-    <w:lsdException w:name="Medium Shading 2 Accent 1" w:semiHidden="0" w:uiPriority="64" w:unhideWhenUsed="0"/>
-    <w:lsdException w:name="Medium List 1 Accent 1" w:semiHidden="0" w:uiPriority="65" w:unhideWhenUsed="0"/>
-    <w:lsdException w:name="Revision" w:unhideWhenUsed="0"/>
-    <w:lsdException w:name="List Paragraph" w:semiHidden="0" w:uiPriority="34" w:unhideWhenUsed="0" w:qFormat="1"/>
-    <w:lsdException w:name="Quote" w:semiHidden="0" w:uiPriority="29" w:unhideWhenUsed="0" w:qFormat="1"/>
-    <w:lsdException w:name="Intense Quote" w:semiHidden="0" w:uiPriority="30" w:unhideWhenUsed="0" w:qFormat="1"/>
-    <w:lsdException w:name="Medium List 2 Accent 1" w:semiHidden="0" w:uiPriority="66" w:unhideWhenUsed="0"/>
-    <w:lsdException w:name="Medium Grid 1 Accent 1" w:semiHidden="0" w:uiPriority="67" w:unhideWhenUsed="0"/>
-    <w:lsdException w:name="Medium Grid 2 Accent 1" w:semiHidden="0" w:uiPriority="68" w:unhideWhenUsed="0"/>
-    <w:lsdException w:name="Medium Grid 3 Accent 1" w:semiHidden="0" w:uiPriority="69" w:unhideWhenUsed="0"/>
-    <w:lsdException w:name="Dark List Accent 1" w:semiHidden="0" w:uiPriority="70" w:unhideWhenUsed="0"/>
-    <w:lsdException w:name="Colorful Shading Accent 1" w:semiHidden="0" w:uiPriority="71" w:unhideWhenUsed="0"/>
-    <w:lsdException w:name="Colorful List Accent 1" w:semiHidden="0" w:uiPriority="72" w:unhideWhenUsed="0"/>
-    <w:lsdException w:name="Colorful Grid Accent 1" w:semiHidden="0" w:uiPriority="73" w:unhideWhenUsed="0"/>
-    <w:lsdException w:name="Light Shading Accent 2" w:semiHidden="0" w:uiPriority="60" w:unhideWhenUsed="0"/>
-    <w:lsdException w:name="Light List Accent 2" w:semiHidden="0" w:uiPriority="61" w:unhideWhenUsed="0"/>
-    <w:lsdException w:name="Light Grid Accent 2" w:semiHidden="0" w:uiPriority="62" w:unhideWhenUsed="0"/>
-    <w:lsdException w:name="Medium Shading 1 Accent 2" w:semiHidden="0" w:uiPriority="63" w:unhideWhenUsed="0"/>
-    <w:lsdException w:name="Medium Shading 2 Accent 2" w:semiHidden="0" w:uiPriority="64" w:unhideWhenUsed="0"/>
-    <w:lsdException w:name="Medium List 1 Accent 2" w:semiHidden="0" w:uiPriority="65" w:unhideWhenUsed="0"/>
-    <w:lsdException w:name="Medium List 2 Accent 2" w:semiHidden="0" w:uiPriority="66" w:unhideWhenUsed="0"/>
-    <w:lsdException w:name="Medium Grid 1 Accent 2" w:semiHidden="0" w:uiPriority="67" w:unhideWhenUsed="0"/>
-    <w:lsdException w:name="Medium Grid 2 Accent 2" w:semiHidden="0" w:uiPriority="68" w:unhideWhenUsed="0"/>
-    <w:lsdException w:name="Medium Grid 3 Accent 2" w:semiHidden="0" w:uiPriority="69" w:unhideWhenUsed="0"/>
-    <w:lsdException w:name="Dark List Accent 2" w:semiHidden="0" w:uiPriority="70" w:unhideWhenUsed="0"/>
-    <w:lsdException w:name="Colorful Shading Accent 2" w:semiHidden="0" w:uiPriority="71" w:unhideWhenUsed="0"/>
-    <w:lsdException w:name="Colorful List Accent 2" w:semiHidden="0" w:uiPriority="72" w:unhideWhenUsed="0"/>
-    <w:lsdException w:name="Colorful Grid Accent 2" w:semiHidden="0" w:uiPriority="73" w:unhideWhenUsed="0"/>
-    <w:lsdException w:name="Light Shading Accent 3" w:semiHidden="0" w:uiPriority="60" w:unhideWhenUsed="0"/>
-    <w:lsdException w:name="Light List Accent 3" w:semiHidden="0" w:uiPriority="61" w:unhideWhenUsed="0"/>
-    <w:lsdException w:name="Light Grid Accent 3" w:semiHidden="0" w:uiPriority="62" w:unhideWhenUsed="0"/>
-    <w:lsdException w:name="Medium Shading 1 Accent 3" w:semiHidden="0" w:uiPriority="63" w:unhideWhenUsed="0"/>
-    <w:lsdException w:name="Medium Shading 2 Accent 3" w:semiHidden="0" w:uiPriority="64" w:unhideWhenUsed="0"/>
-    <w:lsdException w:name="Medium List 1 Accent 3" w:semiHidden="0" w:uiPriority="65" w:unhideWhenUsed="0"/>
-    <w:lsdException w:name="Medium List 2 Accent 3" w:semiHidden="0" w:uiPriority="66" w:unhideWhenUsed="0"/>
-    <w:lsdException w:name="Medium Grid 1 Accent 3" w:semiHidden="0" w:uiPriority="67" w:unhideWhenUsed="0"/>
-    <w:lsdException w:name="Medium Grid 2 Accent 3" w:semiHidden="0" w:uiPriority="68" w:unhideWhenUsed="0"/>
-    <w:lsdException w:name="Medium Grid 3 Accent 3" w:semiHidden="0" w:uiPriority="69" w:unhideWhenUsed="0"/>
-    <w:lsdException w:name="Dark List Accent 3" w:semiHidden="0" w:uiPriority="70" w:unhideWhenUsed="0"/>
-    <w:lsdException w:name="Colorful Shading Accent 3" w:semiHidden="0" w:uiPriority="71" w:unhideWhenUsed="0"/>
-    <w:lsdException w:name="Colorful List Accent 3" w:semiHidden="0" w:uiPriority="72" w:unhideWhenUsed="0"/>
-    <w:lsdException w:name="Colorful Grid Accent 3" w:semiHidden="0" w:uiPriority="73" w:unhideWhenUsed="0"/>
-    <w:lsdException w:name="Light Shading Accent 4" w:semiHidden="0" w:uiPriority="60" w:unhideWhenUsed="0"/>
-    <w:lsdException w:name="Light List Accent 4" w:semiHidden="0" w:uiPriority="61" w:unhideWhenUsed="0"/>
-    <w:lsdException w:name="Light Grid Accent 4" w:semiHidden="0" w:uiPriority="62" w:unhideWhenUsed="0"/>
-    <w:lsdException w:name="Medium Shading 1 Accent 4" w:semiHidden="0" w:uiPriority="63" w:unhideWhenUsed="0"/>
-    <w:lsdException w:name="Medium Shading 2 Accent 4" w:semiHidden="0" w:uiPriority="64" w:unhideWhenUsed="0"/>
-    <w:lsdException w:name="Medium List 1 Accent 4" w:semiHidden="0" w:uiPriority="65" w:unhideWhenUsed="0"/>
-    <w:lsdException w:name="Medium List 2 Accent 4" w:semiHidden="0" w:uiPriority="66" w:unhideWhenUsed="0"/>
-    <w:lsdException w:name="Medium Grid 1 Accent 4" w:semiHidden="0" w:uiPriority="67" w:unhideWhenUsed="0"/>
-    <w:lsdException w:name="Medium Grid 2 Accent 4" w:semiHidden="0" w:uiPriority="68" w:unhideWhenUsed="0"/>
-    <w:lsdException w:name="Medium Grid 3 Accent 4" w:semiHidden="0" w:uiPriority="69" w:unhideWhenUsed="0"/>
-    <w:lsdException w:name="Dark List Accent 4" w:semiHidden="0" w:uiPriority="70" w:unhideWhenUsed="0"/>
-    <w:lsdException w:name="Colorful Shading Accent 4" w:semiHidden="0" w:uiPriority="71" w:unhideWhenUsed="0"/>
-    <w:lsdException w:name="Colorful List Accent 4" w:semiHidden="0" w:uiPriority="72" w:unhideWhenUsed="0"/>
-    <w:lsdException w:name="Colorful Grid Accent 4" w:semiHidden="0" w:uiPriority="73" w:unhideWhenUsed="0"/>
-    <w:lsdException w:name="Light Shading Accent 5" w:semiHidden="0" w:uiPriority="60" w:unhideWhenUsed="0"/>
-    <w:lsdException w:name="Light List Accent 5" w:semiHidden="0" w:uiPriority="61" w:unhideWhenUsed="0"/>
-    <w:lsdException w:name="Light Grid Accent 5" w:semiHidden="0" w:uiPriority="62" w:unhideWhenUsed="0"/>
-    <w:lsdException w:name="Medium Shading 1 Accent 5" w:semiHidden="0" w:uiPriority="63" w:unhideWhenUsed="0"/>
-    <w:lsdException w:name="Medium Shading 2 Accent 5" w:semiHidden="0" w:uiPriority="64" w:unhideWhenUsed="0"/>
-    <w:lsdException w:name="Medium List 1 Accent 5" w:semiHidden="0" w:uiPriority="65" w:unhideWhenUsed="0"/>
-    <w:lsdException w:name="Medium List 2 Accent 5" w:semiHidden="0" w:uiPriority="66" w:unhideWhenUsed="0"/>
-    <w:lsdException w:name="Medium Grid 1 Accent 5" w:semiHidden="0" w:uiPriority="67" w:unhideWhenUsed="0"/>
-    <w:lsdException w:name="Medium Grid 2 Accent 5" w:semiHidden="0" w:uiPriority="68" w:unhideWhenUsed="0"/>
-    <w:lsdException w:name="Medium Grid 3 Accent 5" w:semiHidden="0" w:uiPriority="69" w:unhideWhenUsed="0"/>
-    <w:lsdException w:name="Dark List Accent 5" w:semiHidden="0" w:uiPriority="70" w:unhideWhenUsed="0"/>
-    <w:lsdException w:name="Colorful Shading Accent 5" w:semiHidden="0" w:uiPriority="71" w:unhideWhenUsed="0"/>
-    <w:lsdException w:name="Colorful List Accent 5" w:semiHidden="0" w:uiPriority="72" w:unhideWhenUsed="0"/>
-    <w:lsdException w:name="Colorful Grid Accent 5" w:semiHidden="0" w:uiPriority="73" w:unhideWhenUsed="0"/>
-    <w:lsdException w:name="Light Shading Accent 6" w:semiHidden="0" w:uiPriority="60" w:unhideWhenUsed="0"/>
-    <w:lsdException w:name="Light List Accent 6" w:semiHidden="0" w:uiPriority="61" w:unhideWhenUsed="0"/>
-    <w:lsdException w:name="Light Grid Accent 6" w:semiHidden="0" w:uiPriority="62" w:unhideWhenUsed="0"/>
-    <w:lsdException w:name="Medium Shading 1 Accent 6" w:semiHidden="0" w:uiPriority="63" w:unhideWhenUsed="0"/>
-    <w:lsdException w:name="Medium Shading 2 Accent 6" w:semiHidden="0" w:uiPriority="64" w:unhideWhenUsed="0"/>
-    <w:lsdException w:name="Medium List 1 Accent 6" w:semiHidden="0" w:uiPriority="65" w:unhideWhenUsed="0"/>
-    <w:lsdException w:name="Medium List 2 Accent 6" w:semiHidden="0" w:uiPriority="66" w:unhideWhenUsed="0"/>
-    <w:lsdException w:name="Medium Grid 1 Accent 6" w:semiHidden="0" w:uiPriority="67" w:unhideWhenUsed="0"/>
-    <w:lsdException w:name="Medium Grid 2 Accent 6" w:semiHidden="0" w:uiPriority="68" w:unhideWhenUsed="0"/>
-    <w:lsdException w:name="Medium Grid 3 Accent 6" w:semiHidden="0" w:uiPriority="69" w:unhideWhenUsed="0"/>
-    <w:lsdException w:name="Dark List Accent 6" w:semiHidden="0" w:uiPriority="70" w:unhideWhenUsed="0"/>
-    <w:lsdException w:name="Colorful Shading Accent 6" w:semiHidden="0" w:uiPriority="71" w:unhideWhenUsed="0"/>
-    <w:lsdException w:name="Colorful List Accent 6" w:semiHidden="0" w:uiPriority="72" w:unhideWhenUsed="0"/>
-    <w:lsdException w:name="Colorful Grid Accent 6" w:semiHidden="0" w:uiPriority="73" w:unhideWhenUsed="0"/>
-    <w:lsdException w:name="Subtle Emphasis" w:semiHidden="0" w:uiPriority="19" w:unhideWhenUsed="0" w:qFormat="1"/>
-    <w:lsdException w:name="Intense Emphasis" w:semiHidden="0" w:uiPriority="21" w:unhideWhenUsed="0" w:qFormat="1"/>
-    <w:lsdException w:name="Subtle Reference" w:semiHidden="0" w:uiPriority="31" w:unhideWhenUsed="0" w:qFormat="1"/>
-    <w:lsdException w:name="Intense Reference" w:semiHidden="0" w:uiPriority="32" w:unhideWhenUsed="0" w:qFormat="1"/>
-    <w:lsdException w:name="Book Title" w:semiHidden="0" w:uiPriority="33" w:unhideWhenUsed="0" w:qFormat="1"/>
-    <w:lsdException w:name="Bibliography" w:uiPriority="37"/>
-    <w:lsdException w:name="TOC Heading" w:uiPriority="39" w:qFormat="1"/>
-  </w:latentStyles>
-  <w:style w:type="paragraph" w:default="1" w:styleId="Normal">
-    <w:name w:val="Normal"/>
-    <w:qFormat/>
-  </w:style>
-  <w:style w:type="character" w:default="1" w:styleId="DefaultParagraphFont">
-    <w:name w:val="Default Paragraph Font"/>
-    <w:uiPriority w:val="1"/>
-    <w:semiHidden/>
-    <w:unhideWhenUsed/>
-  </w:style>
-  <w:style w:type="table" w:default="1" w:styleId="TableNormal">
-    <w:name w:val="Normal Table"/>
-    <w:uiPriority w:val="99"/>
-    <w:semiHidden/>
-    <w:unhideWhenUsed/>
-    <w:tblPr>
-      <w:tblInd w:w="0" w:type="dxa"/>
-      <w:tblCellMar>
-        <w:top w:w="0" w:type="dxa"/>
-        <w:left w:w="108" w:type="dxa"/>
-        <w:bottom w:w="0" w:type="dxa"/>
-        <w:right w:w="108" w:type="dxa"/>
-      </w:tblCellMar>
-    </w:tblPr>
-  </w:style>
-  <w:style w:type="numbering" w:default="1" w:styleId="NoList">
-    <w:name w:val="No List"/>
-    <w:uiPriority w:val="99"/>
-    <w:semiHidden/>
-    <w:unhideWhenUsed/>
-  </w:style>
-  <w:style w:type="paragraph" w:styleId="BalloonText">
-    <w:name w:val="Balloon Text"/>
-    <w:basedOn w:val="Normal"/>
-    <w:link w:val="BalloonTextChar"/>
-    <w:uiPriority w:val="99"/>
-    <w:semiHidden/>
-    <w:unhideWhenUsed/>
-    <w:rsid w:val="00925ED9"/>
-    <w:pPr>
-      <w:spacing w:after="0" w:line="240" w:lineRule="auto"/>
-    </w:pPr>
-    <w:rPr>
-      <w:rFonts w:ascii="Tahoma" w:hAnsi="Tahoma" w:cs="Tahoma"/>
-      <w:sz w:val="16"/>
-      <w:szCs w:val="16"/>
-    </w:rPr>
-  </w:style>
-  <w:style w:type="character" w:customStyle="1" w:styleId="BalloonTextChar">
-    <w:name w:val="Balloon Text Char"/>
-    <w:basedOn w:val="DefaultParagraphFont"/>
-    <w:link w:val="BalloonText"/>
-    <w:uiPriority w:val="99"/>
-    <w:semiHidden/>
-    <w:rsid w:val="00925ED9"/>
-    <w:rPr>
-      <w:rFonts w:ascii="Tahoma" w:hAnsi="Tahoma" w:cs="Tahoma"/>
-      <w:sz w:val="16"/>
-      <w:szCs w:val="16"/>
-    </w:rPr>
-  </w:style>
-  <w:style w:type="paragraph" w:styleId="Header">
-    <w:name w:val="header"/>
-    <w:basedOn w:val="Normal"/>
-    <w:link w:val="HeaderChar"/>
-    <w:uiPriority w:val="99"/>
-    <w:unhideWhenUsed/>
-    <w:rsid w:val="00925ED9"/>
-    <w:pPr>
-      <w:tabs>
-        <w:tab w:val="center" w:pos="4513"/>
-        <w:tab w:val="right" w:pos="9026"/>
-      </w:tabs>
-      <w:spacing w:after="0" w:line="240" w:lineRule="auto"/>
-    </w:pPr>
-  </w:style>
-  <w:style w:type="character" w:customStyle="1" w:styleId="HeaderChar">
-    <w:name w:val="Header Char"/>
-    <w:basedOn w:val="DefaultParagraphFont"/>
-    <w:link w:val="Header"/>
-    <w:uiPriority w:val="99"/>
-    <w:rsid w:val="00925ED9"/>
-  </w:style>
-  <w:style w:type="paragraph" w:styleId="Footer">
-    <w:name w:val="footer"/>
-    <w:basedOn w:val="Normal"/>
-    <w:link w:val="FooterChar"/>
-    <w:uiPriority w:val="99"/>
-    <w:unhideWhenUsed/>
-    <w:rsid w:val="00925ED9"/>
-    <w:pPr>
-      <w:tabs>
-        <w:tab w:val="center" w:pos="4513"/>
-        <w:tab w:val="right" w:pos="9026"/>
-      </w:tabs>
-      <w:spacing w:after="0" w:line="240" w:lineRule="auto"/>
-    </w:pPr>
-  </w:style>
-  <w:style w:type="character" w:customStyle="1" w:styleId="FooterChar">
-    <w:name w:val="Footer Char"/>
-    <w:basedOn w:val="DefaultParagraphFont"/>
-    <w:link w:val="Footer"/>
-    <w:uiPriority w:val="99"/>
-    <w:rsid w:val="00925ED9"/>
-  </w:style>
-</w:styles>
-</file>
-
-<file path=word/stylesWithEffects.xml><?xml version="1.0" encoding="utf-8"?>
-<w:styles xmlns:wpc="http://schemas.microsoft.com/office/word/2010/wordprocessingCanvas" xmlns:mc="http://schemas.openxmlformats.org/markup-compatibility/2006" xmlns:o="urn:schemas-microsoft-com:office:office" xmlns:r="http://schemas.openxmlformats.org/officeDocument/2006/relationships" xmlns:m="http://schemas.openxmlformats.org/officeDocument/2006/math" xmlns:v="urn:schemas-microsoft-com:vml" xmlns:wp14="http://schemas.microsoft.com/office/word/2010/wordprocessingDrawing" xmlns:wp="http://schemas.openxmlformats.org/drawingml/2006/wordprocessingDrawing" xmlns:w10="urn:schemas-microsoft-com:office:word" xmlns:w="http://schemas.openxmlformats.org/wordprocessingml/2006/main" xmlns:w14="http://schemas.microsoft.com/office/word/2010/wordml" xmlns:wpg="http://schemas.microsoft.com/office/word/2010/wordprocessingGroup" xmlns:wpi="http://schemas.microsoft.com/office/word/2010/wordprocessingInk" xmlns:wne="http://schemas.microsoft.com/office/word/2006/wordml" xmlns:wps="http://schemas.microsoft.com/office/word/2010/wordprocessingShape" mc:Ignorable="w14 wp14">
-  <w:docDefaults>
-    <w:rPrDefault>
-      <w:rPr>
-        <w:rFonts w:asciiTheme="minorHAnsi" w:eastAsiaTheme="minorHAnsi" w:hAnsiTheme="minorHAnsi" w:cstheme="minorBidi"/>
-        <w:sz w:val="22"/>
-        <w:szCs w:val="22"/>
-        <w:lang w:val="en-NZ" w:eastAsia="en-US" w:bidi="ar-SA"/>
-      </w:rPr>
-    </w:rPrDefault>
-    <w:pPrDefault>
-      <w:pPr>
-        <w:spacing w:after="200" w:line="276" w:lineRule="auto"/>
-      </w:pPr>
-    </w:pPrDefault>
-  </w:docDefaults>
-  <w:latentStyles w:defLockedState="0" w:defUIPriority="99" w:defSemiHidden="1" w:defUnhideWhenUsed="1" w:defQFormat="0" w:count="267">
-    <w:lsdException w:name="Normal" w:semiHidden="0" w:uiPriority="0" w:unhideWhenUsed="0" w:qFormat="1"/>
-    <w:lsdException w:name="heading 1" w:semiHidden="0" w:uiPriority="9" w:unhideWhenUsed="0" w:qFormat="1"/>
-    <w:lsdException w:name="heading 2" w:uiPriority="9" w:qFormat="1"/>
-    <w:lsdException w:name="heading 3" w:uiPriority="9" w:qFormat="1"/>
-    <w:lsdException w:name="heading 4" w:uiPriority="9" w:qFormat="1"/>
-    <w:lsdException w:name="heading 5" w:uiPriority="9" w:qFormat="1"/>
-    <w:lsdException w:name="heading 6" w:uiPriority="9" w:qFormat="1"/>
-    <w:lsdException w:name="heading 7" w:uiPriority="9" w:qFormat="1"/>
-    <w:lsdException w:name="heading 8" w:uiPriority="9" w:qFormat="1"/>
-    <w:lsdException w:name="heading 9" w:uiPriority="9" w:qFormat="1"/>
-    <w:lsdException w:name="toc 1" w:uiPriority="39"/>
-    <w:lsdException w:name="toc 2" w:uiPriority="39"/>
-    <w:lsdException w:name="toc 3" w:uiPriority="39"/>
-    <w:lsdException w:name="toc 4" w:uiPriority="39"/>
-    <w:lsdException w:name="toc 5" w:uiPriority="39"/>
-    <w:lsdException w:name="toc 6" w:uiPriority="39"/>
-    <w:lsdException w:name="toc 7" w:uiPriority="39"/>
-    <w:lsdException w:name="toc 8" w:uiPriority="39"/>
-    <w:lsdException w:name="toc 9" w:uiPriority="39"/>
-    <w:lsdException w:name="caption" w:uiPriority="35" w:qFormat="1"/>
-    <w:lsdException w:name="Title" w:semiHidden="0" w:uiPriority="10" w:unhideWhenUsed="0" w:qFormat="1"/>
-    <w:lsdException w:name="Default Paragraph Font" w:uiPriority="1"/>
-    <w:lsdException w:name="Subtitle" w:semiHidden="0" w:uiPriority="11" w:unhideWhenUsed="0" w:qFormat="1"/>
-    <w:lsdException w:name="Strong" w:semiHidden="0" w:uiPriority="22" w:unhideWhenUsed="0" w:qFormat="1"/>
-    <w:lsdException w:name="Emphasis" w:semiHidden="0" w:uiPriority="20" w:unhideWhenUsed="0" w:qFormat="1"/>
-    <w:lsdException w:name="Table Grid" w:semiHidden="0" w:uiPriority="59" w:unhideWhenUsed="0"/>
-    <w:lsdException w:name="Placeholder Text" w:unhideWhenUsed="0"/>
-    <w:lsdException w:name="No Spacing" w:semiHidden="0" w:uiPriority="1" w:unhideWhenUsed="0" w:qFormat="1"/>
-    <w:lsdException w:name="Light Shading" w:semiHidden="0" w:uiPriority="60" w:unhideWhenUsed="0"/>
-    <w:lsdException w:name="Light List" w:semiHidden="0" w:uiPriority="61" w:unhideWhenUsed="0"/>
-    <w:lsdException w:name="Light Grid" w:semiHidden="0" w:uiPriority="62" w:unhideWhenUsed="0"/>
-    <w:lsdException w:name="Medium Shading 1" w:semiHidden="0" w:uiPriority="63" w:unhideWhenUsed="0"/>
-    <w:lsdException w:name="Medium Shading 2" w:semiHidden="0" w:uiPriority="64" w:unhideWhenUsed="0"/>
-    <w:lsdException w:name="Medium List 1" w:semiHidden="0" w:uiPriority="65" w:unhideWhenUsed="0"/>
-    <w:lsdException w:name="Medium List 2" w:semiHidden="0" w:uiPriority="66" w:unhideWhenUsed="0"/>
-    <w:lsdException w:name="Medium Grid 1" w:semiHidden="0" w:uiPriority="67" w:unhideWhenUsed="0"/>
-    <w:lsdException w:name="Medium Grid 2" w:semiHidden="0" w:uiPriority="68" w:unhideWhenUsed="0"/>
-    <w:lsdException w:name="Medium Grid 3" w:semiHidden="0" w:uiPriority="69" w:unhideWhenUsed="0"/>
-    <w:lsdException w:name="Dark List" w:semiHidden="0" w:uiPriority="70" w:unhideWhenUsed="0"/>
-    <w:lsdException w:name="Colorful Shading" w:semiHidden="0" w:uiPriority="71" w:unhideWhenUsed="0"/>
-    <w:lsdException w:name="Colorful List" w:semiHidden="0" w:uiPriority="72" w:unhideWhenUsed="0"/>
-    <w:lsdException w:name="Colorful Grid" w:semiHidden="0" w:uiPriority="73" w:unhideWhenUsed="0"/>
-    <w:lsdException w:name="Light Shading Accent 1" w:semiHidden="0" w:uiPriority="60" w:unhideWhenUsed="0"/>
-    <w:lsdException w:name="Light List Accent 1" w:semiHidden="0" w:uiPriority="61" w:unhideWhenUsed="0"/>
-    <w:lsdException w:name="Light Grid Accent 1" w:semiHidden="0" w:uiPriority="62" w:unhideWhenUsed="0"/>
-    <w:lsdException w:name="Medium Shading 1 Accent 1" w:semiHidden="0" w:uiPriority="63" w:unhideWhenUsed="0"/>
-    <w:lsdException w:name="Medium Shading 2 Accent 1" w:semiHidden="0" w:uiPriority="64" w:unhideWhenUsed="0"/>
-    <w:lsdException w:name="Medium List 1 Accent 1" w:semiHidden="0" w:uiPriority="65" w:unhideWhenUsed="0"/>
-    <w:lsdException w:name="Revision" w:unhideWhenUsed="0"/>
-    <w:lsdException w:name="List Paragraph" w:semiHidden="0" w:uiPriority="34" w:unhideWhenUsed="0" w:qFormat="1"/>
-    <w:lsdException w:name="Quote" w:semiHidden="0" w:uiPriority="29" w:unhideWhenUsed="0" w:qFormat="1"/>
-    <w:lsdException w:name="Intense Quote" w:semiHidden="0" w:uiPriority="30" w:unhideWhenUsed="0" w:qFormat="1"/>
-    <w:lsdException w:name="Medium List 2 Accent 1" w:semiHidden="0" w:uiPriority="66" w:unhideWhenUsed="0"/>
-    <w:lsdException w:name="Medium Grid 1 Accent 1" w:semiHidden="0" w:uiPriority="67" w:unhideWhenUsed="0"/>
-    <w:lsdException w:name="Medium Grid 2 Accent 1" w:semiHidden="0" w:uiPriority="68" w:unhideWhenUsed="0"/>
-    <w:lsdException w:name="Medium Grid 3 Accent 1" w:semiHidden="0" w:uiPriority="69" w:unhideWhenUsed="0"/>
-    <w:lsdException w:name="Dark List Accent 1" w:semiHidden="0" w:uiPriority="70" w:unhideWhenUsed="0"/>
-    <w:lsdException w:name="Colorful Shading Accent 1" w:semiHidden="0" w:uiPriority="71" w:unhideWhenUsed="0"/>
-    <w:lsdException w:name="Colorful List Accent 1" w:semiHidden="0" w:uiPriority="72" w:unhideWhenUsed="0"/>
-    <w:lsdException w:name="Colorful Grid Accent 1" w:semiHidden="0" w:uiPriority="73" w:unhideWhenUsed="0"/>
-    <w:lsdException w:name="Light Shading Accent 2" w:semiHidden="0" w:uiPriority="60" w:unhideWhenUsed="0"/>
-    <w:lsdException w:name="Light List Accent 2" w:semiHidden="0" w:uiPriority="61" w:unhideWhenUsed="0"/>
-    <w:lsdException w:name="Light Grid Accent 2" w:semiHidden="0" w:uiPriority="62" w:unhideWhenUsed="0"/>
-    <w:lsdException w:name="Medium Shading 1 Accent 2" w:semiHidden="0" w:uiPriority="63" w:unhideWhenUsed="0"/>
-    <w:lsdException w:name="Medium Shading 2 Accent 2" w:semiHidden="0" w:uiPriority="64" w:unhideWhenUsed="0"/>
-    <w:lsdException w:name="Medium List 1 Accent 2" w:semiHidden="0" w:uiPriority="65" w:unhideWhenUsed="0"/>
-    <w:lsdException w:name="Medium List 2 Accent 2" w:semiHidden="0" w:uiPriority="66" w:unhideWhenUsed="0"/>
-    <w:lsdException w:name="Medium Grid 1 Accent 2" w:semiHidden="0" w:uiPriority="67" w:unhideWhenUsed="0"/>
-    <w:lsdException w:name="Medium Grid 2 Accent 2" w:semiHidden="0" w:uiPriority="68" w:unhideWhenUsed="0"/>
-    <w:lsdException w:name="Medium Grid 3 Accent 2" w:semiHidden="0" w:uiPriority="69" w:unhideWhenUsed="0"/>
-    <w:lsdException w:name="Dark List Accent 2" w:semiHidden="0" w:uiPriority="70" w:unhideWhenUsed="0"/>
-    <w:lsdException w:name="Colorful Shading Accent 2" w:semiHidden="0" w:uiPriority="71" w:unhideWhenUsed="0"/>
-    <w:lsdException w:name="Colorful List Accent 2" w:semiHidden="0" w:uiPriority="72" w:unhideWhenUsed="0"/>
-    <w:lsdException w:name="Colorful Grid Accent 2" w:semiHidden="0" w:uiPriority="73" w:unhideWhenUsed="0"/>
-    <w:lsdException w:name="Light Shading Accent 3" w:semiHidden="0" w:uiPriority="60" w:unhideWhenUsed="0"/>
-    <w:lsdException w:name="Light List Accent 3" w:semiHidden="0" w:uiPriority="61" w:unhideWhenUsed="0"/>
-    <w:lsdException w:name="Light Grid Accent 3" w:semiHidden="0" w:uiPriority="62" w:unhideWhenUsed="0"/>
-    <w:lsdException w:name="Medium Shading 1 Accent 3" w:semiHidden="0" w:uiPriority="63" w:unhideWhenUsed="0"/>
-    <w:lsdException w:name="Medium Shading 2 Accent 3" w:semiHidden="0" w:uiPriority="64" w:unhideWhenUsed="0"/>
-    <w:lsdException w:name="Medium List 1 Accent 3" w:semiHidden="0" w:uiPriority="65" w:unhideWhenUsed="0"/>
-    <w:lsdException w:name="Medium List 2 Accent 3" w:semiHidden="0" w:uiPriority="66" w:unhideWhenUsed="0"/>
-    <w:lsdException w:name="Medium Grid 1 Accent 3" w:semiHidden="0" w:uiPriority="67" w:unhideWhenUsed="0"/>
-    <w:lsdException w:name="Medium Grid 2 Accent 3" w:semiHidden="0" w:uiPriority="68" w:unhideWhenUsed="0"/>
-    <w:lsdException w:name="Medium Grid 3 Accent 3" w:semiHidden="0" w:uiPriority="69" w:unhideWhenUsed="0"/>
-    <w:lsdException w:name="Dark List Accent 3" w:semiHidden="0" w:uiPriority="70" w:unhideWhenUsed="0"/>
-    <w:lsdException w:name="Colorful Shading Accent 3" w:semiHidden="0" w:uiPriority="71" w:unhideWhenUsed="0"/>
-    <w:lsdException w:name="Colorful List Accent 3" w:semiHidden="0" w:uiPriority="72" w:unhideWhenUsed="0"/>
-    <w:lsdException w:name="Colorful Grid Accent 3" w:semiHidden="0" w:uiPriority="73" w:unhideWhenUsed="0"/>
-    <w:lsdException w:name="Light Shading Accent 4" w:semiHidden="0" w:uiPriority="60" w:unhideWhenUsed="0"/>
-    <w:lsdException w:name="Light List Accent 4" w:semiHidden="0" w:uiPriority="61" w:unhideWhenUsed="0"/>
-    <w:lsdException w:name="Light Grid Accent 4" w:semiHidden="0" w:uiPriority="62" w:unhideWhenUsed="0"/>
-    <w:lsdException w:name="Medium Shading 1 Accent 4" w:semiHidden="0" w:uiPriority="63" w:unhideWhenUsed="0"/>
-    <w:lsdException w:name="Medium Shading 2 Accent 4" w:semiHidden="0" w:uiPriority="64" w:unhideWhenUsed="0"/>
-    <w:lsdException w:name="Medium List 1 Accent 4" w:semiHidden="0" w:uiPriority="65" w:unhideWhenUsed="0"/>
-    <w:lsdException w:name="Medium List 2 Accent 4" w:semiHidden="0" w:uiPriority="66" w:unhideWhenUsed="0"/>
-    <w:lsdException w:name="Medium Grid 1 Accent 4" w:semiHidden="0" w:uiPriority="67" w:unhideWhenUsed="0"/>
-    <w:lsdException w:name="Medium Grid 2 Accent 4" w:semiHidden="0" w:uiPriority="68" w:unhideWhenUsed="0"/>
-    <w:lsdException w:name="Medium Grid 3 Accent 4" w:semiHidden="0" w:uiPriority="69" w:unhideWhenUsed="0"/>
-    <w:lsdException w:name="Dark List Accent 4" w:semiHidden="0" w:uiPriority="70" w:unhideWhenUsed="0"/>
-    <w:lsdException w:name="Colorful Shading Accent 4" w:semiHidden="0" w:uiPriority="71" w:unhideWhenUsed="0"/>
-    <w:lsdException w:name="Colorful List Accent 4" w:semiHidden="0" w:uiPriority="72" w:unhideWhenUsed="0"/>
-    <w:lsdException w:name="Colorful Grid Accent 4" w:semiHidden="0" w:uiPriority="73" w:unhideWhenUsed="0"/>
-    <w:lsdException w:name="Light Shading Accent 5" w:semiHidden="0" w:uiPriority="60" w:unhideWhenUsed="0"/>
-    <w:lsdException w:name="Light List Accent 5" w:semiHidden="0" w:uiPriority="61" w:unhideWhenUsed="0"/>
-    <w:lsdException w:name="Light Grid Accent 5" w:semiHidden="0" w:uiPriority="62" w:unhideWhenUsed="0"/>
-    <w:lsdException w:name="Medium Shading 1 Accent 5" w:semiHidden="0" w:uiPriority="63" w:unhideWhenUsed="0"/>
-    <w:lsdException w:name="Medium Shading 2 Accent 5" w:semiHidden="0" w:uiPriority="64" w:unhideWhenUsed="0"/>
-    <w:lsdException w:name="Medium List 1 Accent 5" w:semiHidden="0" w:uiPriority="65" w:unhideWhenUsed="0"/>
-    <w:lsdException w:name="Medium List 2 Accent 5" w:semiHidden="0" w:uiPriority="66" w:unhideWhenUsed="0"/>
-    <w:lsdException w:name="Medium Grid 1 Accent 5" w:semiHidden="0" w:uiPriority="67" w:unhideWhenUsed="0"/>
-    <w:lsdException w:name="Medium Grid 2 Accent 5" w:semiHidden="0" w:uiPriority="68" w:unhideWhenUsed="0"/>
-    <w:lsdException w:name="Medium Grid 3 Accent 5" w:semiHidden="0" w:uiPriority="69" w:unhideWhenUsed="0"/>
-    <w:lsdException w:name="Dark List Accent 5" w:semiHidden="0" w:uiPriority="70" w:unhideWhenUsed="0"/>
-    <w:lsdException w:name="Colorful Shading Accent 5" w:semiHidden="0" w:uiPriority="71" w:unhideWhenUsed="0"/>
-    <w:lsdException w:name="Colorful List Accent 5" w:semiHidden="0" w:uiPriority="72" w:unhideWhenUsed="0"/>
-    <w:lsdException w:name="Colorful Grid Accent 5" w:semiHidden="0" w:uiPriority="73" w:unhideWhenUsed="0"/>
-    <w:lsdException w:name="Light Shading Accent 6" w:semiHidden="0" w:uiPriority="60" w:unhideWhenUsed="0"/>
-    <w:lsdException w:name="Light List Accent 6" w:semiHidden="0" w:uiPriority="61" w:unhideWhenUsed="0"/>
-    <w:lsdException w:name="Light Grid Accent 6" w:semiHidden="0" w:uiPriority="62" w:unhideWhenUsed="0"/>
-    <w:lsdException w:name="Medium Shading 1 Accent 6" w:semiHidden="0" w:uiPriority="63" w:unhideWhenUsed="0"/>
-    <w:lsdException w:name="Medium Shading 2 Accent 6" w:semiHidden="0" w:uiPriority="64" w:unhideWhenUsed="0"/>
-    <w:lsdException w:name="Medium List 1 Accent 6" w:semiHidden="0" w:uiPriority="65" w:unhideWhenUsed="0"/>
-    <w:lsdException w:name="Medium List 2 Accent 6" w:semiHidden="0" w:uiPriority="66" w:unhideWhenUsed="0"/>
-    <w:lsdException w:name="Medium Grid 1 Accent 6" w:semiHidden="0" w:uiPriority="67" w:unhideWhenUsed="0"/>
-    <w:lsdException w:name="Medium Grid 2 Accent 6" w:semiHidden="0" w:uiPriority="68" w:unhideWhenUsed="0"/>
-    <w:lsdException w:name="Medium Grid 3 Accent 6" w:semiHidden="0" w:uiPriority="69" w:unhideWhenUsed="0"/>
-    <w:lsdException w:name="Dark List Accent 6" w:semiHidden="0" w:uiPriority="70" w:unhideWhenUsed="0"/>
-    <w:lsdException w:name="Colorful Shading Accent 6" w:semiHidden="0" w:uiPriority="71" w:unhideWhenUsed="0"/>
-    <w:lsdException w:name="Colorful List Accent 6" w:semiHidden="0" w:uiPriority="72" w:unhideWhenUsed="0"/>
-    <w:lsdException w:name="Colorful Grid Accent 6" w:semiHidden="0" w:uiPriority="73" w:unhideWhenUsed="0"/>
-    <w:lsdException w:name="Subtle Emphasis" w:semiHidden="0" w:uiPriority="19" w:unhideWhenUsed="0" w:qFormat="1"/>
-    <w:lsdException w:name="Intense Emphasis" w:semiHidden="0" w:uiPriority="21" w:unhideWhenUsed="0" w:qFormat="1"/>
-    <w:lsdException w:name="Subtle Reference" w:semiHidden="0" w:uiPriority="31" w:unhideWhenUsed="0" w:qFormat="1"/>
-    <w:lsdException w:name="Intense Reference" w:semiHidden="0" w:uiPriority="32" w:unhideWhenUsed="0" w:qFormat="1"/>
-    <w:lsdException w:name="Book Title" w:semiHidden="0" w:uiPriority="33" w:unhideWhenUsed="0" w:qFormat="1"/>
-    <w:lsdException w:name="Bibliography" w:uiPriority="37"/>
-    <w:lsdException w:name="TOC Heading" w:uiPriority="39" w:qFormat="1"/>
+  <w:latentStyles w:defLockedState="0" w:defUIPriority="99" w:defSemiHidden="0" w:defUnhideWhenUsed="0" w:defQFormat="0" w:count="371">
+    <w:lsdException w:name="Normal" w:uiPriority="0" w:qFormat="1"/>
+    <w:lsdException w:name="heading 1" w:uiPriority="9" w:qFormat="1"/>
+    <w:lsdException w:name="heading 2" w:semiHidden="1" w:uiPriority="9" w:unhideWhenUsed="1" w:qFormat="1"/>
+    <w:lsdException w:name="heading 3" w:semiHidden="1" w:uiPriority="9" w:unhideWhenUsed="1" w:qFormat="1"/>
+    <w:lsdException w:name="heading 4" w:semiHidden="1" w:uiPriority="9" w:unhideWhenUsed="1" w:qFormat="1"/>
+    <w:lsdException w:name="heading 5" w:semiHidden="1" w:uiPriority="9" w:unhideWhenUsed="1" w:qFormat="1"/>
+    <w:lsdException w:name="heading 6" w:semiHidden="1" w:uiPriority="9" w:unhideWhenUsed="1" w:qFormat="1"/>
+    <w:lsdException w:name="heading 7" w:semiHidden="1" w:uiPriority="9" w:unhideWhenUsed="1" w:qFormat="1"/>
+    <w:lsdException w:name="heading 8" w:semiHidden="1" w:uiPriority="9" w:unhideWhenUsed="1" w:qFormat="1"/>
+    <w:lsdException w:name="heading 9" w:semiHidden="1" w:uiPriority="9" w:unhideWhenUsed="1" w:qFormat="1"/>
+    <w:lsdException w:name="index 1" w:semiHidden="1" w:unhideWhenUsed="1"/>
+    <w:lsdException w:name="index 2" w:semiHidden="1" w:unhideWhenUsed="1"/>
+    <w:lsdException w:name="index 3" w:semiHidden="1" w:unhideWhenUsed="1"/>
+    <w:lsdException w:name="index 4" w:semiHidden="1" w:unhideWhenUsed="1"/>
+    <w:lsdException w:name="index 5" w:semiHidden="1" w:unhideWhenUsed="1"/>
+    <w:lsdException w:name="index 6" w:semiHidden="1" w:unhideWhenUsed="1"/>
+    <w:lsdException w:name="index 7" w:semiHidden="1" w:unhideWhenUsed="1"/>
+    <w:lsdException w:name="index 8" w:semiHidden="1" w:unhideWhenUsed="1"/>
+    <w:lsdException w:name="index 9" w:semiHidden="1" w:unhideWhenUsed="1"/>
+    <w:lsdException w:name="toc 1" w:semiHidden="1" w:uiPriority="39" w:unhideWhenUsed="1"/>
+    <w:lsdException w:name="toc 2" w:semiHidden="1" w:uiPriority="39" w:unhideWhenUsed="1"/>
+    <w:lsdException w:name="toc 3" w:semiHidden="1" w:uiPriority="39" w:unhideWhenUsed="1"/>
+    <w:lsdException w:name="toc 4" w:semiHidden="1" w:uiPriority="39" w:unhideWhenUsed="1"/>
+    <w:lsdException w:name="toc 5" w:semiHidden="1" w:uiPriority="39" w:unhideWhenUsed="1"/>
+    <w:lsdException w:name="toc 6" w:semiHidden="1" w:uiPriority="39" w:unhideWhenUsed="1"/>
+    <w:lsdException w:name="toc 7" w:semiHidden="1" w:uiPriority="39" w:unhideWhenUsed="1"/>
+    <w:lsdException w:name="toc 8" w:semiHidden="1" w:uiPriority="39" w:unhideWhenUsed="1"/>
+    <w:lsdException w:name="toc 9" w:semiHidden="1" w:uiPriority="39" w:unhideWhenUsed="1"/>
+    <w:lsdException w:name="Normal Indent" w:semiHidden="1" w:unhideWhenUsed="1"/>
+    <w:lsdException w:name="footnote text" w:semiHidden="1" w:unhideWhenUsed="1"/>
+    <w:lsdException w:name="annotation text" w:semiHidden="1" w:unhideWhenUsed="1"/>
+    <w:lsdException w:name="header" w:semiHidden="1" w:unhideWhenUsed="1"/>
+    <w:lsdException w:name="footer" w:semiHidden="1" w:unhideWhenUsed="1"/>
+    <w:lsdException w:name="index heading" w:semiHidden="1" w:unhideWhenUsed="1"/>
+    <w:lsdException w:name="caption" w:semiHidden="1" w:uiPriority="35" w:unhideWhenUsed="1" w:qFormat="1"/>
+    <w:lsdException w:name="table of figures" w:semiHidden="1" w:unhideWhenUsed="1"/>
+    <w:lsdException w:name="envelope address" w:semiHidden="1" w:unhideWhenUsed="1"/>
+    <w:lsdException w:name="envelope return" w:semiHidden="1" w:unhideWhenUsed="1"/>
+    <w:lsdException w:name="footnote reference" w:semiHidden="1" w:unhideWhenUsed="1"/>
+    <w:lsdException w:name="annotation reference" w:semiHidden="1" w:unhideWhenUsed="1"/>
+    <w:lsdException w:name="line number" w:semiHidden="1" w:unhideWhenUsed="1"/>
+    <w:lsdException w:name="page number" w:semiHidden="1" w:unhideWhenUsed="1"/>
+    <w:lsdException w:name="endnote reference" w:semiHidden="1" w:unhideWhenUsed="1"/>
+    <w:lsdException w:name="endnote text" w:semiHidden="1" w:unhideWhenUsed="1"/>
+    <w:lsdException w:name="table of authorities" w:semiHidden="1" w:unhideWhenUsed="1"/>
+    <w:lsdException w:name="macro" w:semiHidden="1" w:unhideWhenUsed="1"/>
+    <w:lsdException w:name="toa heading" w:semiHidden="1" w:unhideWhenUsed="1"/>
+    <w:lsdException w:name="List" w:semiHidden="1" w:unhideWhenUsed="1"/>
+    <w:lsdException w:name="List Bullet" w:semiHidden="1" w:unhideWhenUsed="1"/>
+    <w:lsdException w:name="List Number" w:semiHidden="1" w:unhideWhenUsed="1"/>
+    <w:lsdException w:name="List 2" w:semiHidden="1" w:unhideWhenUsed="1"/>
+    <w:lsdException w:name="List 3" w:semiHidden="1" w:unhideWhenUsed="1"/>
+    <w:lsdException w:name="List 4" w:semiHidden="1" w:unhideWhenUsed="1"/>
+    <w:lsdException w:name="List 5" w:semiHidden="1" w:unhideWhenUsed="1"/>
+    <w:lsdException w:name="List Bullet 2" w:semiHidden="1" w:unhideWhenUsed="1"/>
+    <w:lsdException w:name="List Bullet 3" w:semiHidden="1" w:unhideWhenUsed="1"/>
+    <w:lsdException w:name="List Bullet 4" w:semiHidden="1" w:unhideWhenUsed="1"/>
+    <w:lsdException w:name="List Bullet 5" w:semiHidden="1" w:unhideWhenUsed="1"/>
+    <w:lsdException w:name="List Number 2" w:semiHidden="1" w:unhideWhenUsed="1"/>
+    <w:lsdException w:name="List Number 3" w:semiHidden="1" w:unhideWhenUsed="1"/>
+    <w:lsdException w:name="List Number 4" w:semiHidden="1" w:unhideWhenUsed="1"/>
+    <w:lsdException w:name="List Number 5" w:semiHidden="1" w:unhideWhenUsed="1"/>
+    <w:lsdException w:name="Title" w:uiPriority="10" w:qFormat="1"/>
+    <w:lsdException w:name="Closing" w:semiHidden="1" w:unhideWhenUsed="1"/>
+    <w:lsdException w:name="Signature" w:semiHidden="1" w:unhideWhenUsed="1"/>
+    <w:lsdException w:name="Default Paragraph Font" w:semiHidden="1" w:uiPriority="1" w:unhideWhenUsed="1"/>
+    <w:lsdException w:name="Body Text" w:semiHidden="1" w:unhideWhenUsed="1"/>
+    <w:lsdException w:name="Body Text Indent" w:semiHidden="1" w:unhideWhenUsed="1"/>
+    <w:lsdException w:name="List Continue" w:semiHidden="1" w:unhideWhenUsed="1"/>
+    <w:lsdException w:name="List Continue 2" w:semiHidden="1" w:unhideWhenUsed="1"/>
+    <w:lsdException w:name="List Continue 3" w:semiHidden="1" w:unhideWhenUsed="1"/>
+    <w:lsdException w:name="List Continue 4" w:semiHidden="1" w:unhideWhenUsed="1"/>
+    <w:lsdException w:name="List Continue 5" w:semiHidden="1" w:unhideWhenUsed="1"/>
+    <w:lsdException w:name="Message Header" w:semiHidden="1" w:unhideWhenUsed="1"/>
+    <w:lsdException w:name="Subtitle" w:uiPriority="11" w:qFormat="1"/>
+    <w:lsdException w:name="Salutation" w:semiHidden="1" w:unhideWhenUsed="1"/>
+    <w:lsdException w:name="Date" w:semiHidden="1" w:unhideWhenUsed="1"/>
+    <w:lsdException w:name="Body Text First Indent" w:semiHidden="1" w:unhideWhenUsed="1"/>
+    <w:lsdException w:name="Body Text First Indent 2" w:semiHidden="1" w:unhideWhenUsed="1"/>
+    <w:lsdException w:name="Note Heading" w:semiHidden="1" w:unhideWhenUsed="1"/>
+    <w:lsdException w:name="Body Text 2" w:semiHidden="1" w:unhideWhenUsed="1"/>
+    <w:lsdException w:name="Body Text 3" w:semiHidden="1" w:unhideWhenUsed="1"/>
+    <w:lsdException w:name="Body Text Indent 2" w:semiHidden="1" w:unhideWhenUsed="1"/>
+    <w:lsdException w:name="Body Text Indent 3" w:semiHidden="1" w:unhideWhenUsed="1"/>
+    <w:lsdException w:name="Block Text" w:semiHidden="1" w:unhideWhenUsed="1"/>
+    <w:lsdException w:name="Hyperlink" w:semiHidden="1" w:unhideWhenUsed="1"/>
+    <w:lsdException w:name="FollowedHyperlink" w:semiHidden="1" w:unhideWhenUsed="1"/>
+    <w:lsdException w:name="Strong" w:uiPriority="22" w:qFormat="1"/>
+    <w:lsdException w:name="Emphasis" w:uiPriority="20" w:qFormat="1"/>
+    <w:lsdException w:name="Document Map" w:semiHidden="1" w:unhideWhenUsed="1"/>
+    <w:lsdException w:name="Plain Text" w:semiHidden="1" w:unhideWhenUsed="1"/>
+    <w:lsdException w:name="E-mail Signature" w:semiHidden="1" w:unhideWhenUsed="1"/>
+    <w:lsdException w:name="HTML Top of Form" w:semiHidden="1" w:unhideWhenUsed="1"/>
+    <w:lsdException w:name="HTML Bottom of Form" w:semiHidden="1" w:unhideWhenUsed="1"/>
+    <w:lsdException w:name="Normal (Web)" w:semiHidden="1" w:unhideWhenUsed="1"/>
+    <w:lsdException w:name="HTML Acronym" w:semiHidden="1" w:unhideWhenUsed="1"/>
+    <w:lsdException w:name="HTML Address" w:semiHidden="1" w:unhideWhenUsed="1"/>
+    <w:lsdException w:name="HTML Cite" w:semiHidden="1" w:unhideWhenUsed="1"/>
+    <w:lsdException w:name="HTML Code" w:semiHidden="1" w:unhideWhenUsed="1"/>
+    <w:lsdException w:name="HTML Definition" w:semiHidden="1" w:unhideWhenUsed="1"/>
+    <w:lsdException w:name="HTML Keyboard" w:semiHidden="1" w:unhideWhenUsed="1"/>
+    <w:lsdException w:name="HTML Preformatted" w:semiHidden="1" w:unhideWhenUsed="1"/>
+    <w:lsdException w:name="HTML Sample" w:semiHidden="1" w:unhideWhenUsed="1"/>
+    <w:lsdException w:name="HTML Typewriter" w:semiHidden="1" w:unhideWhenUsed="1"/>
+    <w:lsdException w:name="HTML Variable" w:semiHidden="1" w:unhideWhenUsed="1"/>
+    <w:lsdException w:name="Normal Table" w:semiHidden="1" w:unhideWhenUsed="1"/>
+    <w:lsdException w:name="annotation subject" w:semiHidden="1" w:unhideWhenUsed="1"/>
+    <w:lsdException w:name="No List" w:semiHidden="1" w:unhideWhenUsed="1"/>
+    <w:lsdException w:name="Outline List 1" w:semiHidden="1" w:unhideWhenUsed="1"/>
+    <w:lsdException w:name="Outline List 2" w:semiHidden="1" w:unhideWhenUsed="1"/>
+    <w:lsdException w:name="Outline List 3" w:semiHidden="1" w:unhideWhenUsed="1"/>
+    <w:lsdException w:name="Table Simple 1" w:semiHidden="1" w:unhideWhenUsed="1"/>
+    <w:lsdException w:name="Table Simple 2" w:semiHidden="1" w:unhideWhenUsed="1"/>
+    <w:lsdException w:name="Table Simple 3" w:semiHidden="1" w:unhideWhenUsed="1"/>
+    <w:lsdException w:name="Table Classic 1" w:semiHidden="1" w:unhideWhenUsed="1"/>
+    <w:lsdException w:name="Table Classic 2" w:semiHidden="1" w:unhideWhenUsed="1"/>
+    <w:lsdException w:name="Table Classic 3" w:semiHidden="1" w:unhideWhenUsed="1"/>
+    <w:lsdException w:name="Table Classic 4" w:semiHidden="1" w:unhideWhenUsed="1"/>
+    <w:lsdException w:name="Table Colorful 1" w:semiHidden="1" w:unhideWhenUsed="1"/>
+    <w:lsdException w:name="Table Colorful 2" w:semiHidden="1" w:unhideWhenUsed="1"/>
+    <w:lsdException w:name="Table Colorful 3" w:semiHidden="1" w:unhideWhenUsed="1"/>
+    <w:lsdException w:name="Table Columns 1" w:semiHidden="1" w:unhideWhenUsed="1"/>
+    <w:lsdException w:name="Table Columns 2" w:semiHidden="1" w:unhideWhenUsed="1"/>
+    <w:lsdException w:name="Table Columns 3" w:semiHidden="1" w:unhideWhenUsed="1"/>
+    <w:lsdException w:name="Table Columns 4" w:semiHidden="1" w:unhideWhenUsed="1"/>
+    <w:lsdException w:name="Table Columns 5" w:semiHidden="1" w:unhideWhenUsed="1"/>
+    <w:lsdException w:name="Table Grid 1" w:semiHidden="1" w:unhideWhenUsed="1"/>
+    <w:lsdException w:name="Table Grid 2" w:semiHidden="1" w:unhideWhenUsed="1"/>
+    <w:lsdException w:name="Table Grid 3" w:semiHidden="1" w:unhideWhenUsed="1"/>
+    <w:lsdException w:name="Table Grid 4" w:semiHidden="1" w:unhideWhenUsed="1"/>
+    <w:lsdException w:name="Table Grid 5" w:semiHidden="1" w:unhideWhenUsed="1"/>
+    <w:lsdException w:name="Table Grid 6" w:semiHidden="1" w:unhideWhenUsed="1"/>
+    <w:lsdException w:name="Table Grid 7" w:semiHidden="1" w:unhideWhenUsed="1"/>
+    <w:lsdException w:name="Table Grid 8" w:semiHidden="1" w:unhideWhenUsed="1"/>
+    <w:lsdException w:name="Table List 1" w:semiHidden="1" w:unhideWhenUsed="1"/>
+    <w:lsdException w:name="Table List 2" w:semiHidden="1" w:unhideWhenUsed="1"/>
+    <w:lsdException w:name="Table List 3" w:semiHidden="1" w:unhideWhenUsed="1"/>
+    <w:lsdException w:name="Table List 4" w:semiHidden="1" w:unhideWhenUsed="1"/>
+    <w:lsdException w:name="Table List 5" w:semiHidden="1" w:unhideWhenUsed="1"/>
+    <w:lsdException w:name="Table List 6" w:semiHidden="1" w:unhideWhenUsed="1"/>
+    <w:lsdException w:name="Table List 7" w:semiHidden="1" w:unhideWhenUsed="1"/>
+    <w:lsdException w:name="Table List 8" w:semiHidden="1" w:unhideWhenUsed="1"/>
+    <w:lsdException w:name="Table 3D effects 1" w:semiHidden="1" w:unhideWhenUsed="1"/>
+    <w:lsdException w:name="Table 3D effects 2" w:semiHidden="1" w:unhideWhenUsed="1"/>
+    <w:lsdException w:name="Table 3D effects 3" w:semiHidden="1" w:unhideWhenUsed="1"/>
+    <w:lsdException w:name="Table Contemporary" w:semiHidden="1" w:unhideWhenUsed="1"/>
+    <w:lsdException w:name="Table Elegant" w:semiHidden="1" w:unhideWhenUsed="1"/>
+    <w:lsdException w:name="Table Professional" w:semiHidden="1" w:unhideWhenUsed="1"/>
+    <w:lsdException w:name="Table Subtle 1" w:semiHidden="1" w:unhideWhenUsed="1"/>
+    <w:lsdException w:name="Table Subtle 2" w:semiHidden="1" w:unhideWhenUsed="1"/>
+    <w:lsdException w:name="Table Web 1" w:semiHidden="1" w:unhideWhenUsed="1"/>
+    <w:lsdException w:name="Table Web 2" w:semiHidden="1" w:unhideWhenUsed="1"/>
+    <w:lsdException w:name="Table Web 3" w:semiHidden="1" w:unhideWhenUsed="1"/>
+    <w:lsdException w:name="Balloon Text" w:semiHidden="1" w:unhideWhenUsed="1"/>
+    <w:lsdException w:name="Table Grid" w:uiPriority="59"/>
+    <w:lsdException w:name="Table Theme" w:semiHidden="1" w:unhideWhenUsed="1"/>
+    <w:lsdException w:name="Placeholder Text" w:semiHidden="1"/>
+    <w:lsdException w:name="No Spacing" w:uiPriority="1" w:qFormat="1"/>
+    <w:lsdException w:name="Light Shading" w:uiPriority="60"/>
+    <w:lsdException w:name="Light List" w:uiPriority="61"/>
+    <w:lsdException w:name="Light Grid" w:uiPriority="62"/>
+    <w:lsdException w:name="Medium Shading 1" w:uiPriority="63"/>
+    <w:lsdException w:name="Medium Shading 2" w:uiPriority="64"/>
+    <w:lsdException w:name="Medium List 1" w:uiPriority="65"/>
+    <w:lsdException w:name="Medium List 2" w:uiPriority="66"/>
+    <w:lsdException w:name="Medium Grid 1" w:uiPriority="67"/>
+    <w:lsdException w:name="Medium Grid 2" w:uiPriority="68"/>
+    <w:lsdException w:name="Medium Grid 3" w:uiPriority="69"/>
+    <w:lsdException w:name="Dark List" w:uiPriority="70"/>
+    <w:lsdException w:name="Colorful Shading" w:uiPriority="71"/>
+    <w:lsdException w:name="Colorful List" w:uiPriority="72"/>
+    <w:lsdException w:name="Colorful Grid" w:uiPriority="73"/>
+    <w:lsdException w:name="Light Shading Accent 1" w:uiPriority="60"/>
+    <w:lsdException w:name="Light List Accent 1" w:uiPriority="61"/>
+    <w:lsdException w:name="Light Grid Accent 1" w:uiPriority="62"/>
+    <w:lsdException w:name="Medium Shading 1 Accent 1" w:uiPriority="63"/>
+    <w:lsdException w:name="Medium Shading 2 Accent 1" w:uiPriority="64"/>
+    <w:lsdException w:name="Medium List 1 Accent 1" w:uiPriority="65"/>
+    <w:lsdException w:name="Revision" w:semiHidden="1"/>
+    <w:lsdException w:name="List Paragraph" w:uiPriority="34" w:qFormat="1"/>
+    <w:lsdException w:name="Quote" w:uiPriority="29" w:qFormat="1"/>
+    <w:lsdException w:name="Intense Quote" w:uiPriority="30" w:qFormat="1"/>
+    <w:lsdException w:name="Medium List 2 Accent 1" w:uiPriority="66"/>
+    <w:lsdException w:name="Medium Grid 1 Accent 1" w:uiPriority="67"/>
+    <w:lsdException w:name="Medium Grid 2 Accent 1" w:uiPriority="68"/>
+    <w:lsdException w:name="Medium Grid 3 Accent 1" w:uiPriority="69"/>
+    <w:lsdException w:name="Dark List Accent 1" w:uiPriority="70"/>
+    <w:lsdException w:name="Colorful Shading Accent 1" w:uiPriority="71"/>
+    <w:lsdException w:name="Colorful List Accent 1" w:uiPriority="72"/>
+    <w:lsdException w:name="Colorful Grid Accent 1" w:uiPriority="73"/>
+    <w:lsdException w:name="Light Shading Accent 2" w:uiPriority="60"/>
+    <w:lsdException w:name="Light List Accent 2" w:uiPriority="61"/>
+    <w:lsdException w:name="Light Grid Accent 2" w:uiPriority="62"/>
+    <w:lsdException w:name="Medium Shading 1 Accent 2" w:uiPriority="63"/>
+    <w:lsdException w:name="Medium Shading 2 Accent 2" w:uiPriority="64"/>
+    <w:lsdException w:name="Medium List 1 Accent 2" w:uiPriority="65"/>
+    <w:lsdException w:name="Medium List 2 Accent 2" w:uiPriority="66"/>
+    <w:lsdException w:name="Medium Grid 1 Accent 2" w:uiPriority="67"/>
+    <w:lsdException w:name="Medium Grid 2 Accent 2" w:uiPriority="68"/>
+    <w:lsdException w:name="Medium Grid 3 Accent 2" w:uiPriority="69"/>
+    <w:lsdException w:name="Dark List Accent 2" w:uiPriority="70"/>
+    <w:lsdException w:name="Colorful Shading Accent 2" w:uiPriority="71"/>
+    <w:lsdException w:name="Colorful List Accent 2" w:uiPriority="72"/>
+    <w:lsdException w:name="Colorful Grid Accent 2" w:uiPriority="73"/>
+    <w:lsdException w:name="Light Shading Accent 3" w:uiPriority="60"/>
+    <w:lsdException w:name="Light List Accent 3" w:uiPriority="61"/>
+    <w:lsdException w:name="Light Grid Accent 3" w:uiPriority="62"/>
+    <w:lsdException w:name="Medium Shading 1 Accent 3" w:uiPriority="63"/>
+    <w:lsdException w:name="Medium Shading 2 Accent 3" w:uiPriority="64"/>
+    <w:lsdException w:name="Medium List 1 Accent 3" w:uiPriority="65"/>
+    <w:lsdException w:name="Medium List 2 Accent 3" w:uiPriority="66"/>
+    <w:lsdException w:name="Medium Grid 1 Accent 3" w:uiPriority="67"/>
+    <w:lsdException w:name="Medium Grid 2 Accent 3" w:uiPriority="68"/>
+    <w:lsdException w:name="Medium Grid 3 Accent 3" w:uiPriority="69"/>
+    <w:lsdException w:name="Dark List Accent 3" w:uiPriority="70"/>
+    <w:lsdException w:name="Colorful Shading Accent 3" w:uiPriority="71"/>
+    <w:lsdException w:name="Colorful List Accent 3" w:uiPriority="72"/>
+    <w:lsdException w:name="Colorful Grid Accent 3" w:uiPriority="73"/>
+    <w:lsdException w:name="Light Shading Accent 4" w:uiPriority="60"/>
+    <w:lsdException w:name="Light List Accent 4" w:uiPriority="61"/>
+    <w:lsdException w:name="Light Grid Accent 4" w:uiPriority="62"/>
+    <w:lsdException w:name="Medium Shading 1 Accent 4" w:uiPriority="63"/>
+    <w:lsdException w:name="Medium Shading 2 Accent 4" w:uiPriority="64"/>
+    <w:lsdException w:name="Medium List 1 Accent 4" w:uiPriority="65"/>
+    <w:lsdException w:name="Medium List 2 Accent 4" w:uiPriority="66"/>
+    <w:lsdException w:name="Medium Grid 1 Accent 4" w:uiPriority="67"/>
+    <w:lsdException w:name="Medium Grid 2 Accent 4" w:uiPriority="68"/>
+    <w:lsdException w:name="Medium Grid 3 Accent 4" w:uiPriority="69"/>
+    <w:lsdException w:name="Dark List Accent 4" w:uiPriority="70"/>
+    <w:lsdException w:name="Colorful Shading Accent 4" w:uiPriority="71"/>
+    <w:lsdException w:name="Colorful List Accent 4" w:uiPriority="72"/>
+    <w:lsdException w:name="Colorful Grid Accent 4" w:uiPriority="73"/>
+    <w:lsdException w:name="Light Shading Accent 5" w:uiPriority="60"/>
+    <w:lsdException w:name="Light List Accent 5" w:uiPriority="61"/>
+    <w:lsdException w:name="Light Grid Accent 5" w:uiPriority="62"/>
+    <w:lsdException w:name="Medium Shading 1 Accent 5" w:uiPriority="63"/>
+    <w:lsdException w:name="Medium Shading 2 Accent 5" w:uiPriority="64"/>
+    <w:lsdException w:name="Medium List 1 Accent 5" w:uiPriority="65"/>
+    <w:lsdException w:name="Medium List 2 Accent 5" w:uiPriority="66"/>
+    <w:lsdException w:name="Medium Grid 1 Accent 5" w:uiPriority="67"/>
+    <w:lsdException w:name="Medium Grid 2 Accent 5" w:uiPriority="68"/>
+    <w:lsdException w:name="Medium Grid 3 Accent 5" w:uiPriority="69"/>
+    <w:lsdException w:name="Dark List Accent 5" w:uiPriority="70"/>
+    <w:lsdException w:name="Colorful Shading Accent 5" w:uiPriority="71"/>
+    <w:lsdException w:name="Colorful List Accent 5" w:uiPriority="72"/>
+    <w:lsdException w:name="Colorful Grid Accent 5" w:uiPriority="73"/>
+    <w:lsdException w:name="Light Shading Accent 6" w:uiPriority="60"/>
+    <w:lsdException w:name="Light List Accent 6" w:uiPriority="61"/>
+    <w:lsdException w:name="Light Grid Accent 6" w:uiPriority="62"/>
+    <w:lsdException w:name="Medium Shading 1 Accent 6" w:uiPriority="63"/>
+    <w:lsdException w:name="Medium Shading 2 Accent 6" w:uiPriority="64"/>
+    <w:lsdException w:name="Medium List 1 Accent 6" w:uiPriority="65"/>
+    <w:lsdException w:name="Medium List 2 Accent 6" w:uiPriority="66"/>
+    <w:lsdException w:name="Medium Grid 1 Accent 6" w:uiPriority="67"/>
+    <w:lsdException w:name="Medium Grid 2 Accent 6" w:uiPriority="68"/>
+    <w:lsdException w:name="Medium Grid 3 Accent 6" w:uiPriority="69"/>
+    <w:lsdException w:name="Dark List Accent 6" w:uiPriority="70"/>
+    <w:lsdException w:name="Colorful Shading Accent 6" w:uiPriority="71"/>
+    <w:lsdException w:name="Colorful List Accent 6" w:uiPriority="72"/>
+    <w:lsdException w:name="Colorful Grid Accent 6" w:uiPriority="73"/>
+    <w:lsdException w:name="Subtle Emphasis" w:uiPriority="19" w:qFormat="1"/>
+    <w:lsdException w:name="Intense Emphasis" w:uiPriority="21" w:qFormat="1"/>
+    <w:lsdException w:name="Subtle Reference" w:uiPriority="31" w:qFormat="1"/>
+    <w:lsdException w:name="Intense Reference" w:uiPriority="32" w:qFormat="1"/>
+    <w:lsdException w:name="Book Title" w:uiPriority="33" w:qFormat="1"/>
+    <w:lsdException w:name="Bibliography" w:semiHidden="1" w:uiPriority="37" w:unhideWhenUsed="1"/>
+    <w:lsdException w:name="TOC Heading" w:semiHidden="1" w:uiPriority="39" w:unhideWhenUsed="1" w:qFormat="1"/>
+    <w:lsdException w:name="Plain Table 1" w:uiPriority="41"/>
+    <w:lsdException w:name="Plain Table 2" w:uiPriority="42"/>
+    <w:lsdException w:name="Plain Table 3" w:uiPriority="43"/>
+    <w:lsdException w:name="Plain Table 4" w:uiPriority="44"/>
+    <w:lsdException w:name="Plain Table 5" w:uiPriority="45"/>
+    <w:lsdException w:name="Grid Table Light" w:uiPriority="40"/>
+    <w:lsdException w:name="Grid Table 1 Light" w:uiPriority="46"/>
+    <w:lsdException w:name="Grid Table 2" w:uiPriority="47"/>
+    <w:lsdException w:name="Grid Table 3" w:uiPriority="48"/>
+    <w:lsdException w:name="Grid Table 4" w:uiPriority="49"/>
+    <w:lsdException w:name="Grid Table 5 Dark" w:uiPriority="50"/>
+    <w:lsdException w:name="Grid Table 6 Colorful" w:uiPriority="51"/>
+    <w:lsdException w:name="Grid Table 7 Colorful" w:uiPriority="52"/>
+    <w:lsdException w:name="Grid Table 1 Light Accent 1" w:uiPriority="46"/>
+    <w:lsdException w:name="Grid Table 2 Accent 1" w:uiPriority="47"/>
+    <w:lsdException w:name="Grid Table 3 Accent 1" w:uiPriority="48"/>
+    <w:lsdException w:name="Grid Table 4 Accent 1" w:uiPriority="49"/>
+    <w:lsdException w:name="Grid Table 5 Dark Accent 1" w:uiPriority="50"/>
+    <w:lsdException w:name="Grid Table 6 Colorful Accent 1" w:uiPriority="51"/>
+    <w:lsdException w:name="Grid Table 7 Colorful Accent 1" w:uiPriority="52"/>
+    <w:lsdException w:name="Grid Table 1 Light Accent 2" w:uiPriority="46"/>
+    <w:lsdException w:name="Grid Table 2 Accent 2" w:uiPriority="47"/>
+    <w:lsdException w:name="Grid Table 3 Accent 2" w:uiPriority="48"/>
+    <w:lsdException w:name="Grid Table 4 Accent 2" w:uiPriority="49"/>
+    <w:lsdException w:name="Grid Table 5 Dark Accent 2" w:uiPriority="50"/>
+    <w:lsdException w:name="Grid Table 6 Colorful Accent 2" w:uiPriority="51"/>
+    <w:lsdException w:name="Grid Table 7 Colorful Accent 2" w:uiPriority="52"/>
+    <w:lsdException w:name="Grid Table 1 Light Accent 3" w:uiPriority="46"/>
+    <w:lsdException w:name="Grid Table 2 Accent 3" w:uiPriority="47"/>
+    <w:lsdException w:name="Grid Table 3 Accent 3" w:uiPriority="48"/>
+    <w:lsdException w:name="Grid Table 4 Accent 3" w:uiPriority="49"/>
+    <w:lsdException w:name="Grid Table 5 Dark Accent 3" w:uiPriority="50"/>
+    <w:lsdException w:name="Grid Table 6 Colorful Accent 3" w:uiPriority="51"/>
+    <w:lsdException w:name="Grid Table 7 Colorful Accent 3" w:uiPriority="52"/>
+    <w:lsdException w:name="Grid Table 1 Light Accent 4" w:uiPriority="46"/>
+    <w:lsdException w:name="Grid Table 2 Accent 4" w:uiPriority="47"/>
+    <w:lsdException w:name="Grid Table 3 Accent 4" w:uiPriority="48"/>
+    <w:lsdException w:name="Grid Table 4 Accent 4" w:uiPriority="49"/>
+    <w:lsdException w:name="Grid Table 5 Dark Accent 4" w:uiPriority="50"/>
+    <w:lsdException w:name="Grid Table 6 Colorful Accent 4" w:uiPriority="51"/>
+    <w:lsdException w:name="Grid Table 7 Colorful Accent 4" w:uiPriority="52"/>
+    <w:lsdException w:name="Grid Table 1 Light Accent 5" w:uiPriority="46"/>
+    <w:lsdException w:name="Grid Table 2 Accent 5" w:uiPriority="47"/>
+    <w:lsdException w:name="Grid Table 3 Accent 5" w:uiPriority="48"/>
+    <w:lsdException w:name="Grid Table 4 Accent 5" w:uiPriority="49"/>
+    <w:lsdException w:name="Grid Table 5 Dark Accent 5" w:uiPriority="50"/>
+    <w:lsdException w:name="Grid Table 6 Colorful Accent 5" w:uiPriority="51"/>
+    <w:lsdException w:name="Grid Table 7 Colorful Accent 5" w:uiPriority="52"/>
+    <w:lsdException w:name="Grid Table 1 Light Accent 6" w:uiPriority="46"/>
+    <w:lsdException w:name="Grid Table 2 Accent 6" w:uiPriority="47"/>
+    <w:lsdException w:name="Grid Table 3 Accent 6" w:uiPriority="48"/>
+    <w:lsdException w:name="Grid Table 4 Accent 6" w:uiPriority="49"/>
+    <w:lsdException w:name="Grid Table 5 Dark Accent 6" w:uiPriority="50"/>
+    <w:lsdException w:name="Grid Table 6 Colorful Accent 6" w:uiPriority="51"/>
+    <w:lsdException w:name="Grid Table 7 Colorful Accent 6" w:uiPriority="52"/>
+    <w:lsdException w:name="List Table 1 Light" w:uiPriority="46"/>
+    <w:lsdException w:name="List Table 2" w:uiPriority="47"/>
+    <w:lsdException w:name="List Table 3" w:uiPriority="48"/>
+    <w:lsdException w:name="List Table 4" w:uiPriority="49"/>
+    <w:lsdException w:name="List Table 5 Dark" w:uiPriority="50"/>
+    <w:lsdException w:name="List Table 6 Colorful" w:uiPriority="51"/>
+    <w:lsdException w:name="List Table 7 Colorful" w:uiPriority="52"/>
+    <w:lsdException w:name="List Table 1 Light Accent 1" w:uiPriority="46"/>
+    <w:lsdException w:name="List Table 2 Accent 1" w:uiPriority="47"/>
+    <w:lsdException w:name="List Table 3 Accent 1" w:uiPriority="48"/>
+    <w:lsdException w:name="List Table 4 Accent 1" w:uiPriority="49"/>
+    <w:lsdException w:name="List Table 5 Dark Accent 1" w:uiPriority="50"/>
+    <w:lsdException w:name="List Table 6 Colorful Accent 1" w:uiPriority="51"/>
+    <w:lsdException w:name="List Table 7 Colorful Accent 1" w:uiPriority="52"/>
+    <w:lsdException w:name="List Table 1 Light Accent 2" w:uiPriority="46"/>
+    <w:lsdException w:name="List Table 2 Accent 2" w:uiPriority="47"/>
+    <w:lsdException w:name="List Table 3 Accent 2" w:uiPriority="48"/>
+    <w:lsdException w:name="List Table 4 Accent 2" w:uiPriority="49"/>
+    <w:lsdException w:name="List Table 5 Dark Accent 2" w:uiPriority="50"/>
+    <w:lsdException w:name="List Table 6 Colorful Accent 2" w:uiPriority="51"/>
+    <w:lsdException w:name="List Table 7 Colorful Accent 2" w:uiPriority="52"/>
+    <w:lsdException w:name="List Table 1 Light Accent 3" w:uiPriority="46"/>
+    <w:lsdException w:name="List Table 2 Accent 3" w:uiPriority="47"/>
+    <w:lsdException w:name="List Table 3 Accent 3" w:uiPriority="48"/>
+    <w:lsdException w:name="List Table 4 Accent 3" w:uiPriority="49"/>
+    <w:lsdException w:name="List Table 5 Dark Accent 3" w:uiPriority="50"/>
+    <w:lsdException w:name="List Table 6 Colorful Accent 3" w:uiPriority="51"/>
+    <w:lsdException w:name="List Table 7 Colorful Accent 3" w:uiPriority="52"/>
+    <w:lsdException w:name="List Table 1 Light Accent 4" w:uiPriority="46"/>
+    <w:lsdException w:name="List Table 2 Accent 4" w:uiPriority="47"/>
+    <w:lsdException w:name="List Table 3 Accent 4" w:uiPriority="48"/>
+    <w:lsdException w:name="List Table 4 Accent 4" w:uiPriority="49"/>
+    <w:lsdException w:name="List Table 5 Dark Accent 4" w:uiPriority="50"/>
+    <w:lsdException w:name="List Table 6 Colorful Accent 4" w:uiPriority="51"/>
+    <w:lsdException w:name="List Table 7 Colorful Accent 4" w:uiPriority="52"/>
+    <w:lsdException w:name="List Table 1 Light Accent 5" w:uiPriority="46"/>
+    <w:lsdException w:name="List Table 2 Accent 5" w:uiPriority="47"/>
+    <w:lsdException w:name="List Table 3 Accent 5" w:uiPriority="48"/>
+    <w:lsdException w:name="List Table 4 Accent 5" w:uiPriority="49"/>
+    <w:lsdException w:name="List Table 5 Dark Accent 5" w:uiPriority="50"/>
+    <w:lsdException w:name="List Table 6 Colorful Accent 5" w:uiPriority="51"/>
+    <w:lsdException w:name="List Table 7 Colorful Accent 5" w:uiPriority="52"/>
+    <w:lsdException w:name="List Table 1 Light Accent 6" w:uiPriority="46"/>
+    <w:lsdException w:name="List Table 2 Accent 6" w:uiPriority="47"/>
+    <w:lsdException w:name="List Table 3 Accent 6" w:uiPriority="48"/>
+    <w:lsdException w:name="List Table 4 Accent 6" w:uiPriority="49"/>
+    <w:lsdException w:name="List Table 5 Dark Accent 6" w:uiPriority="50"/>
+    <w:lsdException w:name="List Table 6 Colorful Accent 6" w:uiPriority="51"/>
+    <w:lsdException w:name="List Table 7 Colorful Accent 6" w:uiPriority="52"/>
   </w:latentStyles>
   <w:style w:type="paragraph" w:default="1" w:styleId="Normal">
     <w:name w:val="Normal"/>
@@ -1775,7 +1754,7 @@
 <file path=word/charts/chart1.xml><?xml version="1.0" encoding="utf-8"?>
 <c:chartSpace xmlns:c="http://schemas.openxmlformats.org/drawingml/2006/chart" xmlns:a="http://schemas.openxmlformats.org/drawingml/2006/main" xmlns:r="http://schemas.openxmlformats.org/officeDocument/2006/relationships">
   <c:date1904 val="0"/>
-  <c:lang val="en-NZ"/>
+  <c:lang val="en-US"/>
   <c:roundedCorners val="0"/>
   <mc:AlternateContent xmlns:mc="http://schemas.openxmlformats.org/markup-compatibility/2006">
     <mc:Choice xmlns:c14="http://schemas.microsoft.com/office/drawing/2007/8/2/chart" Requires="c14">
@@ -1841,10 +1820,10 @@
           <c:layoutTarget val="inner"/>
           <c:xMode val="edge"/>
           <c:yMode val="edge"/>
-          <c:x val="7.8300484607992923E-2"/>
+          <c:x val="0.10057847636928366"/>
           <c:y val="4.5542340167375628E-2"/>
-          <c:w val="0.90241763053656476"/>
-          <c:h val="0.88541060875921052"/>
+          <c:w val="0.87882536230627673"/>
+          <c:h val="0.87267755923415435"/>
         </c:manualLayout>
       </c:layout>
       <c:lineChart>
@@ -2326,11 +2305,11 @@
         </c:dLbls>
         <c:marker val="1"/>
         <c:smooth val="0"/>
-        <c:axId val="569501568"/>
-        <c:axId val="569577856"/>
+        <c:axId val="-198594400"/>
+        <c:axId val="-198592768"/>
       </c:lineChart>
       <c:catAx>
-        <c:axId val="569501568"/>
+        <c:axId val="-198594400"/>
         <c:scaling>
           <c:orientation val="minMax"/>
         </c:scaling>
@@ -2431,7 +2410,7 @@
           <a:lstStyle/>
           <a:p>
             <a:pPr>
-              <a:defRPr sz="1200" b="0" i="0" u="none" strike="noStrike" kern="1200" baseline="0">
+              <a:defRPr sz="1400" b="0" i="0" u="none" strike="noStrike" kern="1200" baseline="0">
                 <a:solidFill>
                   <a:schemeClr val="tx1">
                     <a:lumMod val="65000"/>
@@ -2446,7 +2425,7 @@
             <a:endParaRPr lang="en-US"/>
           </a:p>
         </c:txPr>
-        <c:crossAx val="569577856"/>
+        <c:crossAx val="-198592768"/>
         <c:crosses val="autoZero"/>
         <c:auto val="1"/>
         <c:lblAlgn val="ctr"/>
@@ -2454,7 +2433,7 @@
         <c:noMultiLvlLbl val="0"/>
       </c:catAx>
       <c:valAx>
-        <c:axId val="569577856"/>
+        <c:axId val="-198592768"/>
         <c:scaling>
           <c:orientation val="minMax"/>
           <c:max val="13.5"/>
@@ -2518,8 +2497,8 @@
             <c:manualLayout>
               <c:xMode val="edge"/>
               <c:yMode val="edge"/>
-              <c:x val="6.4844835572024084E-4"/>
-              <c:y val="0.37708821757764593"/>
+              <c:x val="6.4844835572024095E-4"/>
+              <c:y val="0.32615598357163061"/>
             </c:manualLayout>
           </c:layout>
           <c:overlay val="0"/>
@@ -2549,7 +2528,7 @@
           <a:lstStyle/>
           <a:p>
             <a:pPr>
-              <a:defRPr sz="1200" b="0" i="0" u="none" strike="noStrike" kern="1200" baseline="0">
+              <a:defRPr sz="1400" b="0" i="0" u="none" strike="noStrike" kern="1200" baseline="0">
                 <a:solidFill>
                   <a:schemeClr val="tx1">
                     <a:lumMod val="65000"/>
@@ -2564,7 +2543,7 @@
             <a:endParaRPr lang="en-US"/>
           </a:p>
         </c:txPr>
-        <c:crossAx val="569501568"/>
+        <c:crossAx val="-198594400"/>
         <c:crossesAt val="1"/>
         <c:crossBetween val="midCat"/>
         <c:majorUnit val="1.5"/>
@@ -2611,7 +2590,7 @@
 <file path=word/charts/chart10.xml><?xml version="1.0" encoding="utf-8"?>
 <c:chartSpace xmlns:c="http://schemas.openxmlformats.org/drawingml/2006/chart" xmlns:a="http://schemas.openxmlformats.org/drawingml/2006/main" xmlns:r="http://schemas.openxmlformats.org/officeDocument/2006/relationships">
   <c:date1904 val="0"/>
-  <c:lang val="en-NZ"/>
+  <c:lang val="en-US"/>
   <c:roundedCorners val="0"/>
   <mc:AlternateContent xmlns:mc="http://schemas.openxmlformats.org/markup-compatibility/2006">
     <mc:Choice xmlns:c14="http://schemas.microsoft.com/office/drawing/2007/8/2/chart" Requires="c14">
@@ -3926,11 +3905,11 @@
         </c:dLbls>
         <c:marker val="1"/>
         <c:smooth val="0"/>
-        <c:axId val="618940672"/>
-        <c:axId val="618955520"/>
+        <c:axId val="-301120816"/>
+        <c:axId val="-301117008"/>
       </c:lineChart>
       <c:catAx>
-        <c:axId val="618940672"/>
+        <c:axId val="-301120816"/>
         <c:scaling>
           <c:orientation val="minMax"/>
         </c:scaling>
@@ -4031,7 +4010,7 @@
           <a:lstStyle/>
           <a:p>
             <a:pPr>
-              <a:defRPr sz="1200" b="0" i="0" u="none" strike="noStrike" kern="1200" baseline="0">
+              <a:defRPr sz="1400" b="0" i="0" u="none" strike="noStrike" kern="1200" baseline="0">
                 <a:solidFill>
                   <a:schemeClr val="tx1">
                     <a:lumMod val="65000"/>
@@ -4046,7 +4025,7 @@
             <a:endParaRPr lang="en-US"/>
           </a:p>
         </c:txPr>
-        <c:crossAx val="618955520"/>
+        <c:crossAx val="-301117008"/>
         <c:crosses val="autoZero"/>
         <c:auto val="1"/>
         <c:lblAlgn val="ctr"/>
@@ -4054,7 +4033,7 @@
         <c:noMultiLvlLbl val="0"/>
       </c:catAx>
       <c:valAx>
-        <c:axId val="618955520"/>
+        <c:axId val="-301117008"/>
         <c:scaling>
           <c:orientation val="minMax"/>
           <c:max val="10"/>
@@ -4123,8 +4102,8 @@
             <c:manualLayout>
               <c:xMode val="edge"/>
               <c:yMode val="edge"/>
-              <c:x val="6.4828447330990576E-4"/>
-              <c:y val="0.36355931099808797"/>
+              <c:x val="6.4824380010444326E-4"/>
+              <c:y val="0.34857098600379871"/>
             </c:manualLayout>
           </c:layout>
           <c:overlay val="0"/>
@@ -4154,7 +4133,7 @@
           <a:lstStyle/>
           <a:p>
             <a:pPr>
-              <a:defRPr sz="1200" b="0" i="0" u="none" strike="noStrike" kern="1200" baseline="0">
+              <a:defRPr sz="1400" b="0" i="0" u="none" strike="noStrike" kern="1200" baseline="0">
                 <a:solidFill>
                   <a:schemeClr val="tx1">
                     <a:lumMod val="65000"/>
@@ -4169,7 +4148,7 @@
             <a:endParaRPr lang="en-US"/>
           </a:p>
         </c:txPr>
-        <c:crossAx val="618940672"/>
+        <c:crossAx val="-301120816"/>
         <c:crossesAt val="1"/>
         <c:crossBetween val="midCat"/>
         <c:majorUnit val="1"/>
@@ -4216,7 +4195,7 @@
 <file path=word/charts/chart11.xml><?xml version="1.0" encoding="utf-8"?>
 <c:chartSpace xmlns:c="http://schemas.openxmlformats.org/drawingml/2006/chart" xmlns:a="http://schemas.openxmlformats.org/drawingml/2006/main" xmlns:r="http://schemas.openxmlformats.org/officeDocument/2006/relationships">
   <c:date1904 val="0"/>
-  <c:lang val="en-NZ"/>
+  <c:lang val="en-US"/>
   <c:roundedCorners val="0"/>
   <mc:AlternateContent xmlns:mc="http://schemas.openxmlformats.org/markup-compatibility/2006">
     <mc:Choice xmlns:c14="http://schemas.microsoft.com/office/drawing/2007/8/2/chart" Requires="c14">
@@ -4249,7 +4228,7 @@
             </a:pPr>
             <a:r>
               <a:rPr lang="en-NZ" sz="1600" b="1"/>
-              <a:t>Scaling of </a:t>
+              <a:t>Scalings of </a:t>
             </a:r>
             <a:r>
               <a:rPr lang="en-NZ" sz="1600" b="1" baseline="0"/>
@@ -4283,10 +4262,10 @@
           <c:layoutTarget val="inner"/>
           <c:xMode val="edge"/>
           <c:yMode val="edge"/>
-          <c:x val="4.8521333767086311E-2"/>
+          <c:x val="5.4422356467991477E-2"/>
           <c:y val="5.3065826308220578E-2"/>
-          <c:w val="0.93359032031258193"/>
-          <c:h val="0.87322732099719969"/>
+          <c:w val="0.92618620362370307"/>
+          <c:h val="0.86954883352474077"/>
         </c:manualLayout>
       </c:layout>
       <c:lineChart>
@@ -5528,11 +5507,11 @@
         </c:dLbls>
         <c:marker val="1"/>
         <c:smooth val="0"/>
-        <c:axId val="620459136"/>
-        <c:axId val="620461440"/>
+        <c:axId val="-301118640"/>
+        <c:axId val="-301116464"/>
       </c:lineChart>
       <c:catAx>
-        <c:axId val="620459136"/>
+        <c:axId val="-301118640"/>
         <c:scaling>
           <c:orientation val="minMax"/>
         </c:scaling>
@@ -5599,7 +5578,7 @@
             <c:manualLayout>
               <c:xMode val="edge"/>
               <c:yMode val="edge"/>
-              <c:x val="0.41758918413826901"/>
+              <c:x val="0.42351244299704649"/>
               <c:y val="0.95856170682361597"/>
             </c:manualLayout>
           </c:layout>
@@ -5633,7 +5612,7 @@
           <a:lstStyle/>
           <a:p>
             <a:pPr>
-              <a:defRPr sz="1200" b="0" i="0" u="none" strike="noStrike" kern="1200" baseline="0">
+              <a:defRPr sz="1400" b="0" i="0" u="none" strike="noStrike" kern="1200" baseline="0">
                 <a:solidFill>
                   <a:schemeClr val="tx1">
                     <a:lumMod val="65000"/>
@@ -5648,7 +5627,7 @@
             <a:endParaRPr lang="en-US"/>
           </a:p>
         </c:txPr>
-        <c:crossAx val="620461440"/>
+        <c:crossAx val="-301116464"/>
         <c:crosses val="autoZero"/>
         <c:auto val="1"/>
         <c:lblAlgn val="ctr"/>
@@ -5656,7 +5635,7 @@
         <c:noMultiLvlLbl val="0"/>
       </c:catAx>
       <c:valAx>
-        <c:axId val="620461440"/>
+        <c:axId val="-301116464"/>
         <c:scaling>
           <c:orientation val="minMax"/>
           <c:max val="16"/>
@@ -5708,7 +5687,7 @@
           <a:lstStyle/>
           <a:p>
             <a:pPr>
-              <a:defRPr sz="1200" b="0" i="0" u="none" strike="noStrike" kern="1200" baseline="0">
+              <a:defRPr sz="1400" b="0" i="0" u="none" strike="noStrike" kern="1200" baseline="0">
                 <a:solidFill>
                   <a:schemeClr val="tx1">
                     <a:lumMod val="65000"/>
@@ -5723,7 +5702,7 @@
             <a:endParaRPr lang="en-US"/>
           </a:p>
         </c:txPr>
-        <c:crossAx val="620459136"/>
+        <c:crossAx val="-301118640"/>
         <c:crossesAt val="1"/>
         <c:crossBetween val="midCat"/>
         <c:majorUnit val="1"/>
@@ -5770,7 +5749,7 @@
 <file path=word/charts/chart12.xml><?xml version="1.0" encoding="utf-8"?>
 <c:chartSpace xmlns:c="http://schemas.openxmlformats.org/drawingml/2006/chart" xmlns:a="http://schemas.openxmlformats.org/drawingml/2006/main" xmlns:r="http://schemas.openxmlformats.org/officeDocument/2006/relationships">
   <c:date1904 val="0"/>
-  <c:lang val="en-NZ"/>
+  <c:lang val="en-US"/>
   <c:roundedCorners val="0"/>
   <mc:AlternateContent xmlns:mc="http://schemas.openxmlformats.org/markup-compatibility/2006">
     <mc:Choice xmlns:c14="http://schemas.microsoft.com/office/drawing/2007/8/2/chart" Requires="c14">
@@ -5785,31 +5764,16 @@
     <c:title>
       <c:tx>
         <c:rich>
-          <a:bodyPr rot="0" spcFirstLastPara="1" vertOverflow="ellipsis" vert="horz" wrap="square" anchor="ctr" anchorCtr="1"/>
+          <a:bodyPr rot="0" vert="horz"/>
           <a:lstStyle/>
           <a:p>
             <a:pPr>
-              <a:defRPr sz="1400" b="0" i="0" u="none" strike="noStrike" kern="1200" spc="0" baseline="0">
-                <a:solidFill>
-                  <a:schemeClr val="tx1">
-                    <a:lumMod val="65000"/>
-                    <a:lumOff val="35000"/>
-                  </a:schemeClr>
-                </a:solidFill>
-                <a:latin typeface="+mn-lt"/>
-                <a:ea typeface="+mn-ea"/>
-                <a:cs typeface="+mn-cs"/>
-              </a:defRPr>
+              <a:defRPr/>
             </a:pPr>
             <a:r>
-              <a:rPr lang="en-NZ" sz="1600" b="1"/>
-              <a:t>Scaling of </a:t>
+              <a:rPr lang="en-NZ"/>
+              <a:t>Scalings of Filtering Times  -  8 Threads</a:t>
             </a:r>
-            <a:r>
-              <a:rPr lang="en-NZ" sz="1600" b="1" baseline="0"/>
-              <a:t>Filtering Times  -  8 Threads</a:t>
-            </a:r>
-            <a:endParaRPr lang="en-NZ" sz="1600" b="1"/>
           </a:p>
         </c:rich>
       </c:tx>
@@ -5817,8 +5781,8 @@
         <c:manualLayout>
           <c:xMode val="edge"/>
           <c:yMode val="edge"/>
-          <c:x val="0.34305283900477518"/>
-          <c:y val="1.0860954410773841E-3"/>
+          <c:x val="0.32128052902596838"/>
+          <c:y val="1.0860954410773843E-3"/>
         </c:manualLayout>
       </c:layout>
       <c:overlay val="0"/>
@@ -5840,7 +5804,7 @@
           <c:x val="5.4775582836600029E-2"/>
           <c:y val="5.2933076247998846E-2"/>
           <c:w val="0.9207705218665162"/>
-          <c:h val="0.87536606538210793"/>
+          <c:h val="0.8556739148207978"/>
         </c:manualLayout>
       </c:layout>
       <c:lineChart>
@@ -7085,11 +7049,11 @@
         </c:dLbls>
         <c:marker val="1"/>
         <c:smooth val="0"/>
-        <c:axId val="621826048"/>
-        <c:axId val="621828352"/>
+        <c:axId val="-301117552"/>
+        <c:axId val="-301115376"/>
       </c:lineChart>
       <c:catAx>
-        <c:axId val="621826048"/>
+        <c:axId val="-301117552"/>
         <c:scaling>
           <c:orientation val="minMax"/>
         </c:scaling>
@@ -7124,31 +7088,16 @@
         <c:title>
           <c:tx>
             <c:rich>
-              <a:bodyPr rot="0" spcFirstLastPara="1" vertOverflow="ellipsis" vert="horz" wrap="square" anchor="ctr" anchorCtr="1"/>
+              <a:bodyPr rot="0" vert="horz"/>
               <a:lstStyle/>
               <a:p>
                 <a:pPr>
-                  <a:defRPr sz="1000" b="0" i="0" u="none" strike="noStrike" kern="1200" baseline="0">
-                    <a:solidFill>
-                      <a:schemeClr val="tx1">
-                        <a:lumMod val="65000"/>
-                        <a:lumOff val="35000"/>
-                      </a:schemeClr>
-                    </a:solidFill>
-                    <a:latin typeface="+mn-lt"/>
-                    <a:ea typeface="+mn-ea"/>
-                    <a:cs typeface="+mn-cs"/>
-                  </a:defRPr>
+                  <a:defRPr/>
                 </a:pPr>
                 <a:r>
-                  <a:rPr lang="en-NZ" sz="1600"/>
-                  <a:t>Number</a:t>
+                  <a:rPr lang="en-NZ"/>
+                  <a:t>Number of Sub-Images</a:t>
                 </a:r>
-                <a:r>
-                  <a:rPr lang="en-NZ" sz="1600" baseline="0"/>
-                  <a:t> of Sub-Images</a:t>
-                </a:r>
-                <a:endParaRPr lang="en-NZ" sz="1600"/>
               </a:p>
             </c:rich>
           </c:tx>
@@ -7156,8 +7105,8 @@
             <c:manualLayout>
               <c:xMode val="edge"/>
               <c:yMode val="edge"/>
-              <c:x val="0.40968497560304379"/>
-              <c:y val="0.95897110605535207"/>
+              <c:x val="0.39952455322575203"/>
+              <c:y val="0.96255148557558123"/>
             </c:manualLayout>
           </c:layout>
           <c:overlay val="0"/>
@@ -7186,26 +7135,16 @@
           <a:effectLst/>
         </c:spPr>
         <c:txPr>
-          <a:bodyPr rot="-60000000" spcFirstLastPara="1" vertOverflow="ellipsis" vert="horz" wrap="square" anchor="ctr" anchorCtr="1"/>
+          <a:bodyPr rot="-60000000" vert="horz"/>
           <a:lstStyle/>
           <a:p>
             <a:pPr>
-              <a:defRPr sz="1200" b="0" i="0" u="none" strike="noStrike" kern="1200" baseline="0">
-                <a:solidFill>
-                  <a:schemeClr val="tx1">
-                    <a:lumMod val="65000"/>
-                    <a:lumOff val="35000"/>
-                  </a:schemeClr>
-                </a:solidFill>
-                <a:latin typeface="+mn-lt"/>
-                <a:ea typeface="+mn-ea"/>
-                <a:cs typeface="+mn-cs"/>
-              </a:defRPr>
+              <a:defRPr sz="1400"/>
             </a:pPr>
             <a:endParaRPr lang="en-US"/>
           </a:p>
         </c:txPr>
-        <c:crossAx val="621828352"/>
+        <c:crossAx val="-301115376"/>
         <c:crosses val="autoZero"/>
         <c:auto val="1"/>
         <c:lblAlgn val="ctr"/>
@@ -7213,7 +7152,7 @@
         <c:noMultiLvlLbl val="0"/>
       </c:catAx>
       <c:valAx>
-        <c:axId val="621828352"/>
+        <c:axId val="-301115376"/>
         <c:scaling>
           <c:orientation val="minMax"/>
           <c:max val="16"/>
@@ -7261,26 +7200,16 @@
           <a:effectLst/>
         </c:spPr>
         <c:txPr>
-          <a:bodyPr rot="-60000000" spcFirstLastPara="1" vertOverflow="ellipsis" vert="horz" wrap="square" anchor="ctr" anchorCtr="1"/>
+          <a:bodyPr rot="-60000000" vert="horz"/>
           <a:lstStyle/>
           <a:p>
             <a:pPr>
-              <a:defRPr sz="1200" b="0" i="0" u="none" strike="noStrike" kern="1200" baseline="0">
-                <a:solidFill>
-                  <a:schemeClr val="tx1">
-                    <a:lumMod val="65000"/>
-                    <a:lumOff val="35000"/>
-                  </a:schemeClr>
-                </a:solidFill>
-                <a:latin typeface="+mn-lt"/>
-                <a:ea typeface="+mn-ea"/>
-                <a:cs typeface="+mn-cs"/>
-              </a:defRPr>
+              <a:defRPr/>
             </a:pPr>
             <a:endParaRPr lang="en-US"/>
           </a:p>
         </c:txPr>
-        <c:crossAx val="621826048"/>
+        <c:crossAx val="-301117552"/>
         <c:crossesAt val="1"/>
         <c:crossBetween val="midCat"/>
         <c:majorUnit val="1"/>
@@ -7313,7 +7242,7 @@
     <a:lstStyle/>
     <a:p>
       <a:pPr>
-        <a:defRPr/>
+        <a:defRPr sz="1400"/>
       </a:pPr>
       <a:endParaRPr lang="en-US"/>
     </a:p>
@@ -7327,7 +7256,7 @@
 <file path=word/charts/chart13.xml><?xml version="1.0" encoding="utf-8"?>
 <c:chartSpace xmlns:c="http://schemas.openxmlformats.org/drawingml/2006/chart" xmlns:a="http://schemas.openxmlformats.org/drawingml/2006/main" xmlns:r="http://schemas.openxmlformats.org/officeDocument/2006/relationships">
   <c:date1904 val="0"/>
-  <c:lang val="en-NZ"/>
+  <c:lang val="en-US"/>
   <c:roundedCorners val="0"/>
   <mc:AlternateContent xmlns:mc="http://schemas.openxmlformats.org/markup-compatibility/2006">
     <mc:Choice xmlns:c14="http://schemas.microsoft.com/office/drawing/2007/8/2/chart" Requires="c14">
@@ -7394,10 +7323,10 @@
           <c:layoutTarget val="inner"/>
           <c:xMode val="edge"/>
           <c:yMode val="edge"/>
-          <c:x val="4.8331205967675095E-2"/>
+          <c:x val="5.9904381813580501E-2"/>
           <c:y val="4.5858809473135087E-2"/>
-          <c:w val="0.9299717970036353"/>
-          <c:h val="0.88029407684313221"/>
+          <c:w val="0.91834486763400891"/>
+          <c:h val="0.87130295774707711"/>
         </c:manualLayout>
       </c:layout>
       <c:lineChart>
@@ -7879,11 +7808,11 @@
         </c:dLbls>
         <c:marker val="1"/>
         <c:smooth val="0"/>
-        <c:axId val="622063616"/>
-        <c:axId val="622065920"/>
+        <c:axId val="-301114832"/>
+        <c:axId val="-301118096"/>
       </c:lineChart>
       <c:catAx>
-        <c:axId val="622063616"/>
+        <c:axId val="-301114832"/>
         <c:scaling>
           <c:orientation val="minMax"/>
         </c:scaling>
@@ -7984,7 +7913,7 @@
           <a:lstStyle/>
           <a:p>
             <a:pPr>
-              <a:defRPr sz="1200" b="0" i="0" u="none" strike="noStrike" kern="1200" baseline="0">
+              <a:defRPr sz="1400" b="0" i="0" u="none" strike="noStrike" kern="1200" baseline="0">
                 <a:solidFill>
                   <a:schemeClr val="tx1">
                     <a:lumMod val="65000"/>
@@ -7999,7 +7928,7 @@
             <a:endParaRPr lang="en-US"/>
           </a:p>
         </c:txPr>
-        <c:crossAx val="622065920"/>
+        <c:crossAx val="-301118096"/>
         <c:crosses val="autoZero"/>
         <c:auto val="1"/>
         <c:lblAlgn val="ctr"/>
@@ -8007,7 +7936,7 @@
         <c:noMultiLvlLbl val="0"/>
       </c:catAx>
       <c:valAx>
-        <c:axId val="622065920"/>
+        <c:axId val="-301118096"/>
         <c:scaling>
           <c:orientation val="minMax"/>
           <c:max val="16"/>
@@ -8059,7 +7988,7 @@
           <a:lstStyle/>
           <a:p>
             <a:pPr>
-              <a:defRPr sz="1200" b="0" i="0" u="none" strike="noStrike" kern="1200" baseline="0">
+              <a:defRPr sz="1400" b="0" i="0" u="none" strike="noStrike" kern="1200" baseline="0">
                 <a:solidFill>
                   <a:schemeClr val="tx1">
                     <a:lumMod val="65000"/>
@@ -8074,7 +8003,7 @@
             <a:endParaRPr lang="en-US"/>
           </a:p>
         </c:txPr>
-        <c:crossAx val="622063616"/>
+        <c:crossAx val="-301114832"/>
         <c:crossesAt val="1"/>
         <c:crossBetween val="midCat"/>
         <c:majorUnit val="1"/>
@@ -8121,7 +8050,7 @@
 <file path=word/charts/chart14.xml><?xml version="1.0" encoding="utf-8"?>
 <c:chartSpace xmlns:c="http://schemas.openxmlformats.org/drawingml/2006/chart" xmlns:a="http://schemas.openxmlformats.org/drawingml/2006/main" xmlns:r="http://schemas.openxmlformats.org/officeDocument/2006/relationships">
   <c:date1904 val="0"/>
-  <c:lang val="en-NZ"/>
+  <c:lang val="en-US"/>
   <c:roundedCorners val="0"/>
   <mc:AlternateContent xmlns:mc="http://schemas.openxmlformats.org/markup-compatibility/2006">
     <mc:Choice xmlns:c14="http://schemas.microsoft.com/office/drawing/2007/8/2/chart" Requires="c14">
@@ -8188,10 +8117,10 @@
           <c:layoutTarget val="inner"/>
           <c:xMode val="edge"/>
           <c:yMode val="edge"/>
-          <c:x val="5.6169394266893109E-2"/>
+          <c:x val="5.7778807060882093E-2"/>
           <c:y val="4.4714888459400658E-2"/>
-          <c:w val="0.92409204364160358"/>
-          <c:h val="0.88072907897560704"/>
+          <c:w val="0.92082406978539444"/>
+          <c:h val="0.86971888629528249"/>
         </c:manualLayout>
       </c:layout>
       <c:lineChart>
@@ -8673,11 +8602,11 @@
         </c:dLbls>
         <c:marker val="1"/>
         <c:smooth val="0"/>
-        <c:axId val="625618944"/>
-        <c:axId val="625621248"/>
+        <c:axId val="-301114288"/>
+        <c:axId val="-301113744"/>
       </c:lineChart>
       <c:catAx>
-        <c:axId val="625618944"/>
+        <c:axId val="-301114288"/>
         <c:scaling>
           <c:orientation val="minMax"/>
         </c:scaling>
@@ -8778,7 +8707,7 @@
           <a:lstStyle/>
           <a:p>
             <a:pPr>
-              <a:defRPr sz="1200" b="0" i="0" u="none" strike="noStrike" kern="1200" baseline="0">
+              <a:defRPr sz="1400" b="0" i="0" u="none" strike="noStrike" kern="1200" baseline="0">
                 <a:solidFill>
                   <a:schemeClr val="tx1">
                     <a:lumMod val="65000"/>
@@ -8793,7 +8722,7 @@
             <a:endParaRPr lang="en-US"/>
           </a:p>
         </c:txPr>
-        <c:crossAx val="625621248"/>
+        <c:crossAx val="-301113744"/>
         <c:crosses val="autoZero"/>
         <c:auto val="1"/>
         <c:lblAlgn val="ctr"/>
@@ -8801,7 +8730,7 @@
         <c:noMultiLvlLbl val="0"/>
       </c:catAx>
       <c:valAx>
-        <c:axId val="625621248"/>
+        <c:axId val="-301113744"/>
         <c:scaling>
           <c:orientation val="minMax"/>
           <c:max val="16"/>
@@ -8853,7 +8782,7 @@
           <a:lstStyle/>
           <a:p>
             <a:pPr>
-              <a:defRPr sz="1200" b="0" i="0" u="none" strike="noStrike" kern="1200" baseline="0">
+              <a:defRPr sz="1400" b="0" i="0" u="none" strike="noStrike" kern="1200" baseline="0">
                 <a:solidFill>
                   <a:schemeClr val="tx1">
                     <a:lumMod val="65000"/>
@@ -8868,7 +8797,7 @@
             <a:endParaRPr lang="en-US"/>
           </a:p>
         </c:txPr>
-        <c:crossAx val="625618944"/>
+        <c:crossAx val="-301114288"/>
         <c:crossesAt val="1"/>
         <c:crossBetween val="midCat"/>
         <c:majorUnit val="1"/>
@@ -8915,7 +8844,7 @@
 <file path=word/charts/chart15.xml><?xml version="1.0" encoding="utf-8"?>
 <c:chartSpace xmlns:c="http://schemas.openxmlformats.org/drawingml/2006/chart" xmlns:a="http://schemas.openxmlformats.org/drawingml/2006/main" xmlns:r="http://schemas.openxmlformats.org/officeDocument/2006/relationships">
   <c:date1904 val="0"/>
-  <c:lang val="en-NZ"/>
+  <c:lang val="en-US"/>
   <c:roundedCorners val="0"/>
   <mc:AlternateContent xmlns:mc="http://schemas.openxmlformats.org/markup-compatibility/2006">
     <mc:Choice xmlns:c14="http://schemas.microsoft.com/office/drawing/2007/8/2/chart" Requires="c14">
@@ -8982,10 +8911,10 @@
           <c:layoutTarget val="inner"/>
           <c:xMode val="edge"/>
           <c:yMode val="edge"/>
-          <c:x val="5.7022568811196245E-2"/>
+          <c:x val="6.1733618881810635E-2"/>
           <c:y val="4.5542340167375628E-2"/>
-          <c:w val="0.91854301032722652"/>
-          <c:h val="0.879853217720999"/>
+          <c:w val="0.9138319550508448"/>
+          <c:h val="0.86694880256752882"/>
         </c:manualLayout>
       </c:layout>
       <c:lineChart>
@@ -9467,11 +9396,11 @@
         </c:dLbls>
         <c:marker val="1"/>
         <c:smooth val="0"/>
-        <c:axId val="568619008"/>
-        <c:axId val="568621312"/>
+        <c:axId val="-301120272"/>
+        <c:axId val="-301119728"/>
       </c:lineChart>
       <c:catAx>
-        <c:axId val="568619008"/>
+        <c:axId val="-301120272"/>
         <c:scaling>
           <c:orientation val="minMax"/>
         </c:scaling>
@@ -9572,7 +9501,7 @@
           <a:lstStyle/>
           <a:p>
             <a:pPr>
-              <a:defRPr sz="1200" b="0" i="0" u="none" strike="noStrike" kern="1200" baseline="0">
+              <a:defRPr sz="1400" b="0" i="0" u="none" strike="noStrike" kern="1200" baseline="0">
                 <a:solidFill>
                   <a:schemeClr val="tx1">
                     <a:lumMod val="65000"/>
@@ -9587,7 +9516,7 @@
             <a:endParaRPr lang="en-US"/>
           </a:p>
         </c:txPr>
-        <c:crossAx val="568621312"/>
+        <c:crossAx val="-301119728"/>
         <c:crosses val="autoZero"/>
         <c:auto val="1"/>
         <c:lblAlgn val="ctr"/>
@@ -9595,7 +9524,7 @@
         <c:noMultiLvlLbl val="0"/>
       </c:catAx>
       <c:valAx>
-        <c:axId val="568621312"/>
+        <c:axId val="-301119728"/>
         <c:scaling>
           <c:orientation val="minMax"/>
           <c:max val="16"/>
@@ -9647,7 +9576,7 @@
           <a:lstStyle/>
           <a:p>
             <a:pPr>
-              <a:defRPr sz="1200" b="0" i="0" u="none" strike="noStrike" kern="1200" baseline="0">
+              <a:defRPr sz="1400" b="0" i="0" u="none" strike="noStrike" kern="1200" baseline="0">
                 <a:solidFill>
                   <a:schemeClr val="tx1">
                     <a:lumMod val="65000"/>
@@ -9662,7 +9591,7 @@
             <a:endParaRPr lang="en-US"/>
           </a:p>
         </c:txPr>
-        <c:crossAx val="568619008"/>
+        <c:crossAx val="-301120272"/>
         <c:crossesAt val="1"/>
         <c:crossBetween val="midCat"/>
         <c:majorUnit val="1"/>
@@ -9709,7 +9638,7 @@
 <file path=word/charts/chart16.xml><?xml version="1.0" encoding="utf-8"?>
 <c:chartSpace xmlns:c="http://schemas.openxmlformats.org/drawingml/2006/chart" xmlns:a="http://schemas.openxmlformats.org/drawingml/2006/main" xmlns:r="http://schemas.openxmlformats.org/officeDocument/2006/relationships">
   <c:date1904 val="0"/>
-  <c:lang val="en-NZ"/>
+  <c:lang val="en-US"/>
   <c:roundedCorners val="0"/>
   <mc:AlternateContent xmlns:mc="http://schemas.openxmlformats.org/markup-compatibility/2006">
     <mc:Choice xmlns:c14="http://schemas.microsoft.com/office/drawing/2007/8/2/chart" Requires="c14">
@@ -9776,10 +9705,10 @@
           <c:layoutTarget val="inner"/>
           <c:xMode val="edge"/>
           <c:yMode val="edge"/>
-          <c:x val="4.9170400953518024E-2"/>
+          <c:x val="5.7210251034105535E-2"/>
           <c:y val="4.5542340167375628E-2"/>
-          <c:w val="0.92635469088474964"/>
-          <c:h val="0.88058677739602143"/>
+          <c:w val="0.91831484161440746"/>
+          <c:h val="0.86965084663788206"/>
         </c:manualLayout>
       </c:layout>
       <c:lineChart>
@@ -10261,11 +10190,11 @@
         </c:dLbls>
         <c:marker val="1"/>
         <c:smooth val="0"/>
-        <c:axId val="568659968"/>
-        <c:axId val="568662272"/>
+        <c:axId val="-301115920"/>
+        <c:axId val="-301119184"/>
       </c:lineChart>
       <c:catAx>
-        <c:axId val="568659968"/>
+        <c:axId val="-301115920"/>
         <c:scaling>
           <c:orientation val="minMax"/>
         </c:scaling>
@@ -10366,7 +10295,7 @@
           <a:lstStyle/>
           <a:p>
             <a:pPr>
-              <a:defRPr sz="1200" b="0" i="0" u="none" strike="noStrike" kern="1200" baseline="0">
+              <a:defRPr sz="1400" b="0" i="0" u="none" strike="noStrike" kern="1200" baseline="0">
                 <a:solidFill>
                   <a:schemeClr val="tx1">
                     <a:lumMod val="65000"/>
@@ -10381,7 +10310,7 @@
             <a:endParaRPr lang="en-US"/>
           </a:p>
         </c:txPr>
-        <c:crossAx val="568662272"/>
+        <c:crossAx val="-301119184"/>
         <c:crosses val="autoZero"/>
         <c:auto val="1"/>
         <c:lblAlgn val="ctr"/>
@@ -10389,7 +10318,7 @@
         <c:noMultiLvlLbl val="0"/>
       </c:catAx>
       <c:valAx>
-        <c:axId val="568662272"/>
+        <c:axId val="-301119184"/>
         <c:scaling>
           <c:orientation val="minMax"/>
           <c:max val="16"/>
@@ -10441,7 +10370,7 @@
           <a:lstStyle/>
           <a:p>
             <a:pPr>
-              <a:defRPr sz="1200" b="0" i="0" u="none" strike="noStrike" kern="1200" baseline="0">
+              <a:defRPr sz="1400" b="0" i="0" u="none" strike="noStrike" kern="1200" baseline="0">
                 <a:solidFill>
                   <a:schemeClr val="tx1">
                     <a:lumMod val="65000"/>
@@ -10456,7 +10385,7 @@
             <a:endParaRPr lang="en-US"/>
           </a:p>
         </c:txPr>
-        <c:crossAx val="568659968"/>
+        <c:crossAx val="-301115920"/>
         <c:crossesAt val="1"/>
         <c:crossBetween val="midCat"/>
         <c:majorUnit val="1"/>
@@ -10503,7 +10432,7 @@
 <file path=word/charts/chart2.xml><?xml version="1.0" encoding="utf-8"?>
 <c:chartSpace xmlns:c="http://schemas.openxmlformats.org/drawingml/2006/chart" xmlns:a="http://schemas.openxmlformats.org/drawingml/2006/main" xmlns:r="http://schemas.openxmlformats.org/officeDocument/2006/relationships">
   <c:date1904 val="0"/>
-  <c:lang val="en-NZ"/>
+  <c:lang val="en-US"/>
   <c:roundedCorners val="0"/>
   <mc:AlternateContent xmlns:mc="http://schemas.openxmlformats.org/markup-compatibility/2006">
     <mc:Choice xmlns:c14="http://schemas.microsoft.com/office/drawing/2007/8/2/chart" Requires="c14">
@@ -10569,10 +10498,10 @@
           <c:layoutTarget val="inner"/>
           <c:xMode val="edge"/>
           <c:yMode val="edge"/>
-          <c:x val="8.4485786181356437E-2"/>
+          <c:x val="9.7233774389467356E-2"/>
           <c:y val="4.5542340167375628E-2"/>
-          <c:w val="0.89103976478656433"/>
-          <c:h val="0.87442792232349864"/>
+          <c:w val="0.87829171939118322"/>
+          <c:h val="0.86526879688674196"/>
         </c:manualLayout>
       </c:layout>
       <c:lineChart>
@@ -11054,11 +10983,11 @@
         </c:dLbls>
         <c:marker val="1"/>
         <c:smooth val="0"/>
-        <c:axId val="573270272"/>
-        <c:axId val="574096128"/>
+        <c:axId val="-198592224"/>
+        <c:axId val="-198588960"/>
       </c:lineChart>
       <c:catAx>
-        <c:axId val="573270272"/>
+        <c:axId val="-198592224"/>
         <c:scaling>
           <c:orientation val="minMax"/>
         </c:scaling>
@@ -11159,7 +11088,7 @@
           <a:lstStyle/>
           <a:p>
             <a:pPr>
-              <a:defRPr sz="1200" b="0" i="0" u="none" strike="noStrike" kern="1200" baseline="0">
+              <a:defRPr sz="1400" b="0" i="0" u="none" strike="noStrike" kern="1200" baseline="0">
                 <a:solidFill>
                   <a:schemeClr val="tx1">
                     <a:lumMod val="65000"/>
@@ -11174,7 +11103,7 @@
             <a:endParaRPr lang="en-US"/>
           </a:p>
         </c:txPr>
-        <c:crossAx val="574096128"/>
+        <c:crossAx val="-198588960"/>
         <c:crosses val="autoZero"/>
         <c:auto val="1"/>
         <c:lblAlgn val="ctr"/>
@@ -11182,7 +11111,7 @@
         <c:noMultiLvlLbl val="0"/>
       </c:catAx>
       <c:valAx>
-        <c:axId val="574096128"/>
+        <c:axId val="-198588960"/>
         <c:scaling>
           <c:orientation val="minMax"/>
           <c:max val="13.5"/>
@@ -11246,8 +11175,8 @@
             <c:manualLayout>
               <c:xMode val="edge"/>
               <c:yMode val="edge"/>
-              <c:x val="6.4840778124467945E-4"/>
-              <c:y val="0.37062021396437006"/>
+              <c:x val="6.4844097499524775E-4"/>
+              <c:y val="0.36329286463299076"/>
             </c:manualLayout>
           </c:layout>
           <c:overlay val="0"/>
@@ -11277,7 +11206,7 @@
           <a:lstStyle/>
           <a:p>
             <a:pPr>
-              <a:defRPr sz="1200" b="0" i="0" u="none" strike="noStrike" kern="1200" baseline="0">
+              <a:defRPr sz="1400" b="0" i="0" u="none" strike="noStrike" kern="1200" baseline="0">
                 <a:solidFill>
                   <a:schemeClr val="tx1">
                     <a:lumMod val="65000"/>
@@ -11292,7 +11221,7 @@
             <a:endParaRPr lang="en-US"/>
           </a:p>
         </c:txPr>
-        <c:crossAx val="573270272"/>
+        <c:crossAx val="-198592224"/>
         <c:crossesAt val="1"/>
         <c:crossBetween val="midCat"/>
         <c:majorUnit val="1.5"/>
@@ -11339,7 +11268,7 @@
 <file path=word/charts/chart3.xml><?xml version="1.0" encoding="utf-8"?>
 <c:chartSpace xmlns:c="http://schemas.openxmlformats.org/drawingml/2006/chart" xmlns:a="http://schemas.openxmlformats.org/drawingml/2006/main" xmlns:r="http://schemas.openxmlformats.org/officeDocument/2006/relationships">
   <c:date1904 val="0"/>
-  <c:lang val="en-NZ"/>
+  <c:lang val="en-US"/>
   <c:roundedCorners val="0"/>
   <mc:AlternateContent xmlns:mc="http://schemas.openxmlformats.org/markup-compatibility/2006">
     <mc:Choice xmlns:c14="http://schemas.microsoft.com/office/drawing/2007/8/2/chart" Requires="c14">
@@ -11401,10 +11330,10 @@
           <c:layoutTarget val="inner"/>
           <c:xMode val="edge"/>
           <c:yMode val="edge"/>
-          <c:x val="7.8884668237326594E-2"/>
+          <c:x val="8.6857242581582367E-2"/>
           <c:y val="4.5542340167375628E-2"/>
-          <c:w val="0.89664058809984704"/>
-          <c:h val="0.88345536672860836"/>
+          <c:w val="0.88866795860036751"/>
+          <c:h val="0.87413043669802371"/>
         </c:manualLayout>
       </c:layout>
       <c:lineChart>
@@ -11886,11 +11815,11 @@
         </c:dLbls>
         <c:marker val="1"/>
         <c:smooth val="0"/>
-        <c:axId val="577649280"/>
-        <c:axId val="577668224"/>
+        <c:axId val="-205060608"/>
+        <c:axId val="-205057344"/>
       </c:lineChart>
       <c:catAx>
-        <c:axId val="577649280"/>
+        <c:axId val="-205060608"/>
         <c:scaling>
           <c:orientation val="minMax"/>
         </c:scaling>
@@ -11991,7 +11920,7 @@
           <a:lstStyle/>
           <a:p>
             <a:pPr>
-              <a:defRPr sz="1200" b="0" i="0" u="none" strike="noStrike" kern="1200" baseline="0">
+              <a:defRPr sz="1400" b="0" i="0" u="none" strike="noStrike" kern="1200" baseline="0">
                 <a:solidFill>
                   <a:schemeClr val="tx1">
                     <a:lumMod val="65000"/>
@@ -12006,7 +11935,7 @@
             <a:endParaRPr lang="en-US"/>
           </a:p>
         </c:txPr>
-        <c:crossAx val="577668224"/>
+        <c:crossAx val="-205057344"/>
         <c:crosses val="autoZero"/>
         <c:auto val="1"/>
         <c:lblAlgn val="ctr"/>
@@ -12014,10 +11943,10 @@
         <c:noMultiLvlLbl val="0"/>
       </c:catAx>
       <c:valAx>
-        <c:axId val="577668224"/>
+        <c:axId val="-205057344"/>
         <c:scaling>
           <c:orientation val="minMax"/>
-          <c:max val="35"/>
+          <c:max val="36"/>
           <c:min val="0"/>
         </c:scaling>
         <c:delete val="0"/>
@@ -12109,7 +12038,7 @@
           <a:lstStyle/>
           <a:p>
             <a:pPr>
-              <a:defRPr sz="1200" b="0" i="0" u="none" strike="noStrike" kern="1200" baseline="0">
+              <a:defRPr sz="1400" b="0" i="0" u="none" strike="noStrike" kern="1200" baseline="0">
                 <a:solidFill>
                   <a:schemeClr val="tx1">
                     <a:lumMod val="65000"/>
@@ -12124,7 +12053,7 @@
             <a:endParaRPr lang="en-US"/>
           </a:p>
         </c:txPr>
-        <c:crossAx val="577649280"/>
+        <c:crossAx val="-205060608"/>
         <c:crossesAt val="1"/>
         <c:crossBetween val="midCat"/>
         <c:majorUnit val="2"/>
@@ -12171,7 +12100,7 @@
 <file path=word/charts/chart4.xml><?xml version="1.0" encoding="utf-8"?>
 <c:chartSpace xmlns:c="http://schemas.openxmlformats.org/drawingml/2006/chart" xmlns:a="http://schemas.openxmlformats.org/drawingml/2006/main" xmlns:r="http://schemas.openxmlformats.org/officeDocument/2006/relationships">
   <c:date1904 val="0"/>
-  <c:lang val="en-NZ"/>
+  <c:lang val="en-US"/>
   <c:roundedCorners val="0"/>
   <mc:AlternateContent xmlns:mc="http://schemas.openxmlformats.org/markup-compatibility/2006">
     <mc:Choice xmlns:c14="http://schemas.microsoft.com/office/drawing/2007/8/2/chart" Requires="c14">
@@ -12233,10 +12162,10 @@
           <c:layoutTarget val="inner"/>
           <c:xMode val="edge"/>
           <c:yMode val="edge"/>
-          <c:x val="7.4050618672665922E-2"/>
+          <c:x val="9.1510936132983375E-2"/>
           <c:y val="4.5542340167375628E-2"/>
-          <c:w val="0.90147444069491323"/>
-          <c:h val="0.87816373363165667"/>
+          <c:w val="0.88401412323459583"/>
+          <c:h val="0.86905626550779513"/>
         </c:manualLayout>
       </c:layout>
       <c:lineChart>
@@ -12718,11 +12647,11 @@
         </c:dLbls>
         <c:marker val="1"/>
         <c:smooth val="0"/>
-        <c:axId val="578276352"/>
-        <c:axId val="578520576"/>
+        <c:axId val="-205058976"/>
+        <c:axId val="-205058432"/>
       </c:lineChart>
       <c:catAx>
-        <c:axId val="578276352"/>
+        <c:axId val="-205058976"/>
         <c:scaling>
           <c:orientation val="minMax"/>
         </c:scaling>
@@ -12823,7 +12752,7 @@
           <a:lstStyle/>
           <a:p>
             <a:pPr>
-              <a:defRPr sz="1200" b="0" i="0" u="none" strike="noStrike" kern="1200" baseline="0">
+              <a:defRPr sz="1400" b="0" i="0" u="none" strike="noStrike" kern="1200" baseline="0">
                 <a:solidFill>
                   <a:schemeClr val="tx1">
                     <a:lumMod val="65000"/>
@@ -12838,7 +12767,7 @@
             <a:endParaRPr lang="en-US"/>
           </a:p>
         </c:txPr>
-        <c:crossAx val="578520576"/>
+        <c:crossAx val="-205058432"/>
         <c:crosses val="autoZero"/>
         <c:auto val="1"/>
         <c:lblAlgn val="ctr"/>
@@ -12846,10 +12775,10 @@
         <c:noMultiLvlLbl val="0"/>
       </c:catAx>
       <c:valAx>
-        <c:axId val="578520576"/>
+        <c:axId val="-205058432"/>
         <c:scaling>
           <c:orientation val="minMax"/>
-          <c:max val="35"/>
+          <c:max val="36"/>
           <c:min val="0"/>
         </c:scaling>
         <c:delete val="0"/>
@@ -12941,7 +12870,7 @@
           <a:lstStyle/>
           <a:p>
             <a:pPr>
-              <a:defRPr sz="1200" b="0" i="0" u="none" strike="noStrike" kern="1200" baseline="0">
+              <a:defRPr sz="1400" b="0" i="0" u="none" strike="noStrike" kern="1200" baseline="0">
                 <a:solidFill>
                   <a:schemeClr val="tx1">
                     <a:lumMod val="65000"/>
@@ -12956,7 +12885,7 @@
             <a:endParaRPr lang="en-US"/>
           </a:p>
         </c:txPr>
-        <c:crossAx val="578276352"/>
+        <c:crossAx val="-205058976"/>
         <c:crossesAt val="1"/>
         <c:crossBetween val="midCat"/>
         <c:majorUnit val="2"/>
@@ -13003,7 +12932,7 @@
 <file path=word/charts/chart5.xml><?xml version="1.0" encoding="utf-8"?>
 <c:chartSpace xmlns:c="http://schemas.openxmlformats.org/drawingml/2006/chart" xmlns:a="http://schemas.openxmlformats.org/drawingml/2006/main" xmlns:r="http://schemas.openxmlformats.org/officeDocument/2006/relationships">
   <c:date1904 val="0"/>
-  <c:lang val="en-NZ"/>
+  <c:lang val="en-US"/>
   <c:roundedCorners val="0"/>
   <mc:AlternateContent xmlns:mc="http://schemas.openxmlformats.org/markup-compatibility/2006">
     <mc:Choice xmlns:c14="http://schemas.microsoft.com/office/drawing/2007/8/2/chart" Requires="c14">
@@ -13065,10 +12994,10 @@
           <c:layoutTarget val="inner"/>
           <c:xMode val="edge"/>
           <c:yMode val="edge"/>
-          <c:x val="8.8198254130347334E-2"/>
-          <c:y val="4.5542340167375628E-2"/>
-          <c:w val="0.88732441988953081"/>
-          <c:h val="0.88138750385380227"/>
+          <c:x val="9.9496777251967872E-2"/>
+          <c:y val="5.1258822258498177E-2"/>
+          <c:w val="0.8727976935253362"/>
+          <c:h val="0.85852158152487035"/>
         </c:manualLayout>
       </c:layout>
       <c:lineChart>
@@ -13550,11 +13479,11 @@
         </c:dLbls>
         <c:marker val="1"/>
         <c:smooth val="0"/>
-        <c:axId val="579059072"/>
-        <c:axId val="580044672"/>
+        <c:axId val="-205057888"/>
+        <c:axId val="-205055712"/>
       </c:lineChart>
       <c:catAx>
-        <c:axId val="579059072"/>
+        <c:axId val="-205057888"/>
         <c:scaling>
           <c:orientation val="minMax"/>
         </c:scaling>
@@ -13655,7 +13584,7 @@
           <a:lstStyle/>
           <a:p>
             <a:pPr>
-              <a:defRPr sz="1200" b="0" i="0" u="none" strike="noStrike" kern="1200" baseline="0">
+              <a:defRPr sz="1400" b="0" i="0" u="none" strike="noStrike" kern="1200" baseline="0">
                 <a:solidFill>
                   <a:schemeClr val="tx1">
                     <a:lumMod val="65000"/>
@@ -13670,7 +13599,7 @@
             <a:endParaRPr lang="en-US"/>
           </a:p>
         </c:txPr>
-        <c:crossAx val="580044672"/>
+        <c:crossAx val="-205055712"/>
         <c:crosses val="autoZero"/>
         <c:auto val="1"/>
         <c:lblAlgn val="ctr"/>
@@ -13678,7 +13607,7 @@
         <c:noMultiLvlLbl val="0"/>
       </c:catAx>
       <c:valAx>
-        <c:axId val="580044672"/>
+        <c:axId val="-205055712"/>
         <c:scaling>
           <c:orientation val="minMax"/>
           <c:max val="13.5"/>
@@ -13742,8 +13671,8 @@
             <c:manualLayout>
               <c:xMode val="edge"/>
               <c:yMode val="edge"/>
-              <c:x val="6.4839568454673046E-4"/>
-              <c:y val="0.37351131889763778"/>
+              <c:x val="6.4842592763226039E-4"/>
+              <c:y val="0.34873997743422314"/>
             </c:manualLayout>
           </c:layout>
           <c:overlay val="0"/>
@@ -13773,7 +13702,7 @@
           <a:lstStyle/>
           <a:p>
             <a:pPr>
-              <a:defRPr sz="1200" b="0" i="0" u="none" strike="noStrike" kern="1200" baseline="0">
+              <a:defRPr sz="1400" b="0" i="0" u="none" strike="noStrike" kern="1200" baseline="0">
                 <a:solidFill>
                   <a:schemeClr val="tx1">
                     <a:lumMod val="65000"/>
@@ -13788,7 +13717,7 @@
             <a:endParaRPr lang="en-US"/>
           </a:p>
         </c:txPr>
-        <c:crossAx val="579059072"/>
+        <c:crossAx val="-205057888"/>
         <c:crossesAt val="1"/>
         <c:crossBetween val="midCat"/>
         <c:majorUnit val="1.5"/>
@@ -13835,7 +13764,7 @@
 <file path=word/charts/chart6.xml><?xml version="1.0" encoding="utf-8"?>
 <c:chartSpace xmlns:c="http://schemas.openxmlformats.org/drawingml/2006/chart" xmlns:a="http://schemas.openxmlformats.org/drawingml/2006/main" xmlns:r="http://schemas.openxmlformats.org/officeDocument/2006/relationships">
   <c:date1904 val="0"/>
-  <c:lang val="en-NZ"/>
+  <c:lang val="en-US"/>
   <c:roundedCorners val="0"/>
   <mc:AlternateContent xmlns:mc="http://schemas.openxmlformats.org/markup-compatibility/2006">
     <mc:Choice xmlns:c14="http://schemas.microsoft.com/office/drawing/2007/8/2/chart" Requires="c14">
@@ -13897,10 +13826,10 @@
           <c:layoutTarget val="inner"/>
           <c:xMode val="edge"/>
           <c:yMode val="edge"/>
-          <c:x val="8.4871763257555605E-2"/>
+          <c:x val="9.7589353274247448E-2"/>
           <c:y val="5.3137591452230473E-2"/>
-          <c:w val="0.89066380487111607"/>
-          <c:h val="0.87768519235501063"/>
+          <c:w val="0.87794618431618221"/>
+          <c:h val="0.85490178783661153"/>
         </c:manualLayout>
       </c:layout>
       <c:lineChart>
@@ -14382,11 +14311,11 @@
         </c:dLbls>
         <c:marker val="1"/>
         <c:smooth val="0"/>
-        <c:axId val="583933952"/>
-        <c:axId val="583936256"/>
+        <c:axId val="-205060064"/>
+        <c:axId val="-205059520"/>
       </c:lineChart>
       <c:catAx>
-        <c:axId val="583933952"/>
+        <c:axId val="-205060064"/>
         <c:scaling>
           <c:orientation val="minMax"/>
         </c:scaling>
@@ -14487,7 +14416,7 @@
           <a:lstStyle/>
           <a:p>
             <a:pPr>
-              <a:defRPr sz="1200" b="0" i="0" u="none" strike="noStrike" kern="1200" baseline="0">
+              <a:defRPr sz="1400" b="0" i="0" u="none" strike="noStrike" kern="1200" baseline="0">
                 <a:solidFill>
                   <a:schemeClr val="tx1">
                     <a:lumMod val="65000"/>
@@ -14502,7 +14431,7 @@
             <a:endParaRPr lang="en-US"/>
           </a:p>
         </c:txPr>
-        <c:crossAx val="583936256"/>
+        <c:crossAx val="-205059520"/>
         <c:crosses val="autoZero"/>
         <c:auto val="1"/>
         <c:lblAlgn val="ctr"/>
@@ -14510,7 +14439,7 @@
         <c:noMultiLvlLbl val="0"/>
       </c:catAx>
       <c:valAx>
-        <c:axId val="583936256"/>
+        <c:axId val="-205059520"/>
         <c:scaling>
           <c:orientation val="minMax"/>
           <c:max val="13.5"/>
@@ -14574,8 +14503,8 @@
             <c:manualLayout>
               <c:xMode val="edge"/>
               <c:yMode val="edge"/>
-              <c:x val="6.4843289545242488E-4"/>
-              <c:y val="0.39620112750762809"/>
+              <c:x val="6.4839681384314693E-4"/>
+              <c:y val="0.35633023326042845"/>
             </c:manualLayout>
           </c:layout>
           <c:overlay val="0"/>
@@ -14605,7 +14534,7 @@
           <a:lstStyle/>
           <a:p>
             <a:pPr>
-              <a:defRPr sz="1200" b="0" i="0" u="none" strike="noStrike" kern="1200" baseline="0">
+              <a:defRPr sz="1400" b="0" i="0" u="none" strike="noStrike" kern="1200" baseline="0">
                 <a:solidFill>
                   <a:schemeClr val="tx1">
                     <a:lumMod val="65000"/>
@@ -14620,7 +14549,7 @@
             <a:endParaRPr lang="en-US"/>
           </a:p>
         </c:txPr>
-        <c:crossAx val="583933952"/>
+        <c:crossAx val="-205060064"/>
         <c:crossesAt val="1"/>
         <c:crossBetween val="midCat"/>
         <c:majorUnit val="1.5"/>
@@ -14667,7 +14596,7 @@
 <file path=word/charts/chart7.xml><?xml version="1.0" encoding="utf-8"?>
 <c:chartSpace xmlns:c="http://schemas.openxmlformats.org/drawingml/2006/chart" xmlns:a="http://schemas.openxmlformats.org/drawingml/2006/main" xmlns:r="http://schemas.openxmlformats.org/officeDocument/2006/relationships">
   <c:date1904 val="0"/>
-  <c:lang val="en-NZ"/>
+  <c:lang val="en-US"/>
   <c:roundedCorners val="0"/>
   <mc:AlternateContent xmlns:mc="http://schemas.openxmlformats.org/markup-compatibility/2006">
     <mc:Choice xmlns:c14="http://schemas.microsoft.com/office/drawing/2007/8/2/chart" Requires="c14">
@@ -14729,10 +14658,10 @@
           <c:layoutTarget val="inner"/>
           <c:xMode val="edge"/>
           <c:yMode val="edge"/>
-          <c:x val="8.3239559920718839E-2"/>
+          <c:x val="9.4170228253011162E-2"/>
           <c:y val="4.5542340167375628E-2"/>
-          <c:w val="0.89231797833732662"/>
-          <c:h val="0.87752852095752842"/>
+          <c:w val="0.88138737108205001"/>
+          <c:h val="0.86796650418697663"/>
         </c:manualLayout>
       </c:layout>
       <c:lineChart>
@@ -15214,11 +15143,11 @@
         </c:dLbls>
         <c:marker val="1"/>
         <c:smooth val="0"/>
-        <c:axId val="584675712"/>
-        <c:axId val="584678016"/>
+        <c:axId val="-205062784"/>
+        <c:axId val="-205056800"/>
       </c:lineChart>
       <c:catAx>
-        <c:axId val="584675712"/>
+        <c:axId val="-205062784"/>
         <c:scaling>
           <c:orientation val="minMax"/>
         </c:scaling>
@@ -15285,7 +15214,7 @@
             <c:manualLayout>
               <c:xMode val="edge"/>
               <c:yMode val="edge"/>
-              <c:x val="0.38595107278713181"/>
+              <c:x val="0.39844327118385653"/>
               <c:y val="0.9569133677567413"/>
             </c:manualLayout>
           </c:layout>
@@ -15319,7 +15248,7 @@
           <a:lstStyle/>
           <a:p>
             <a:pPr>
-              <a:defRPr sz="1200" b="0" i="0" u="none" strike="noStrike" kern="1200" baseline="0">
+              <a:defRPr sz="1400" b="0" i="0" u="none" strike="noStrike" kern="1200" baseline="0">
                 <a:solidFill>
                   <a:schemeClr val="tx1">
                     <a:lumMod val="65000"/>
@@ -15334,7 +15263,7 @@
             <a:endParaRPr lang="en-US"/>
           </a:p>
         </c:txPr>
-        <c:crossAx val="584678016"/>
+        <c:crossAx val="-205056800"/>
         <c:crosses val="autoZero"/>
         <c:auto val="1"/>
         <c:lblAlgn val="ctr"/>
@@ -15342,10 +15271,10 @@
         <c:noMultiLvlLbl val="0"/>
       </c:catAx>
       <c:valAx>
-        <c:axId val="584678016"/>
+        <c:axId val="-205056800"/>
         <c:scaling>
           <c:orientation val="minMax"/>
-          <c:max val="35"/>
+          <c:max val="36"/>
           <c:min val="0"/>
         </c:scaling>
         <c:delete val="0"/>
@@ -15406,8 +15335,8 @@
             <c:manualLayout>
               <c:xMode val="edge"/>
               <c:yMode val="edge"/>
-              <c:x val="6.4831858274336511E-4"/>
-              <c:y val="0.3051585419292468"/>
+              <c:x val="6.4833986632370521E-4"/>
+              <c:y val="0.27455995711379449"/>
             </c:manualLayout>
           </c:layout>
           <c:overlay val="0"/>
@@ -15437,7 +15366,7 @@
           <a:lstStyle/>
           <a:p>
             <a:pPr>
-              <a:defRPr sz="1200" b="0" i="0" u="none" strike="noStrike" kern="1200" baseline="0">
+              <a:defRPr sz="1400" b="0" i="0" u="none" strike="noStrike" kern="1200" baseline="0">
                 <a:solidFill>
                   <a:schemeClr val="tx1">
                     <a:lumMod val="65000"/>
@@ -15452,7 +15381,7 @@
             <a:endParaRPr lang="en-US"/>
           </a:p>
         </c:txPr>
-        <c:crossAx val="584675712"/>
+        <c:crossAx val="-205062784"/>
         <c:crossesAt val="1"/>
         <c:crossBetween val="midCat"/>
         <c:majorUnit val="2"/>
@@ -15499,7 +15428,7 @@
 <file path=word/charts/chart8.xml><?xml version="1.0" encoding="utf-8"?>
 <c:chartSpace xmlns:c="http://schemas.openxmlformats.org/drawingml/2006/chart" xmlns:a="http://schemas.openxmlformats.org/drawingml/2006/main" xmlns:r="http://schemas.openxmlformats.org/officeDocument/2006/relationships">
   <c:date1904 val="0"/>
-  <c:lang val="en-NZ"/>
+  <c:lang val="en-US"/>
   <c:roundedCorners val="0"/>
   <mc:AlternateContent xmlns:mc="http://schemas.openxmlformats.org/markup-compatibility/2006">
     <mc:Choice xmlns:c14="http://schemas.microsoft.com/office/drawing/2007/8/2/chart" Requires="c14">
@@ -15561,10 +15490,10 @@
           <c:layoutTarget val="inner"/>
           <c:xMode val="edge"/>
           <c:yMode val="edge"/>
-          <c:x val="8.0116265916479371E-2"/>
+          <c:x val="8.9485410201301352E-2"/>
           <c:y val="4.5542340167375628E-2"/>
-          <c:w val="0.89541066160115168"/>
-          <c:h val="0.88337446517230545"/>
+          <c:w val="0.8860415734260576"/>
+          <c:h val="0.87394940147090461"/>
         </c:manualLayout>
       </c:layout>
       <c:lineChart>
@@ -16046,11 +15975,11 @@
         </c:dLbls>
         <c:marker val="1"/>
         <c:smooth val="0"/>
-        <c:axId val="604246784"/>
-        <c:axId val="604249088"/>
+        <c:axId val="-205056256"/>
+        <c:axId val="-205061696"/>
       </c:lineChart>
       <c:catAx>
-        <c:axId val="604246784"/>
+        <c:axId val="-205056256"/>
         <c:scaling>
           <c:orientation val="minMax"/>
         </c:scaling>
@@ -16117,7 +16046,7 @@
             <c:manualLayout>
               <c:xMode val="edge"/>
               <c:yMode val="edge"/>
-              <c:x val="0.37970518164293249"/>
+              <c:x val="0.38438980066592238"/>
               <c:y val="0.95753063147973605"/>
             </c:manualLayout>
           </c:layout>
@@ -16151,7 +16080,7 @@
           <a:lstStyle/>
           <a:p>
             <a:pPr>
-              <a:defRPr sz="1200" b="0" i="0" u="none" strike="noStrike" kern="1200" baseline="0">
+              <a:defRPr sz="1400" b="0" i="0" u="none" strike="noStrike" kern="1200" baseline="0">
                 <a:solidFill>
                   <a:schemeClr val="tx1">
                     <a:lumMod val="65000"/>
@@ -16166,7 +16095,7 @@
             <a:endParaRPr lang="en-US"/>
           </a:p>
         </c:txPr>
-        <c:crossAx val="604249088"/>
+        <c:crossAx val="-205061696"/>
         <c:crosses val="autoZero"/>
         <c:auto val="1"/>
         <c:lblAlgn val="ctr"/>
@@ -16174,10 +16103,10 @@
         <c:noMultiLvlLbl val="0"/>
       </c:catAx>
       <c:valAx>
-        <c:axId val="604249088"/>
+        <c:axId val="-205061696"/>
         <c:scaling>
           <c:orientation val="minMax"/>
-          <c:max val="35"/>
+          <c:max val="36"/>
           <c:min val="0"/>
         </c:scaling>
         <c:delete val="0"/>
@@ -16238,8 +16167,8 @@
             <c:manualLayout>
               <c:xMode val="edge"/>
               <c:yMode val="edge"/>
-              <c:x val="6.4830921473085399E-4"/>
-              <c:y val="0.27996467453820867"/>
+              <c:x val="6.4833986632370521E-4"/>
+              <c:y val="0.27242461798778456"/>
             </c:manualLayout>
           </c:layout>
           <c:overlay val="0"/>
@@ -16269,7 +16198,7 @@
           <a:lstStyle/>
           <a:p>
             <a:pPr>
-              <a:defRPr sz="1200" b="0" i="0" u="none" strike="noStrike" kern="1200" baseline="0">
+              <a:defRPr sz="1400" b="0" i="0" u="none" strike="noStrike" kern="1200" baseline="0">
                 <a:solidFill>
                   <a:schemeClr val="tx1">
                     <a:lumMod val="65000"/>
@@ -16284,7 +16213,7 @@
             <a:endParaRPr lang="en-US"/>
           </a:p>
         </c:txPr>
-        <c:crossAx val="604246784"/>
+        <c:crossAx val="-205056256"/>
         <c:crossesAt val="1"/>
         <c:crossBetween val="midCat"/>
         <c:majorUnit val="2"/>
@@ -16331,7 +16260,7 @@
 <file path=word/charts/chart9.xml><?xml version="1.0" encoding="utf-8"?>
 <c:chartSpace xmlns:c="http://schemas.openxmlformats.org/drawingml/2006/chart" xmlns:a="http://schemas.openxmlformats.org/drawingml/2006/main" xmlns:r="http://schemas.openxmlformats.org/officeDocument/2006/relationships">
   <c:date1904 val="0"/>
-  <c:lang val="en-NZ"/>
+  <c:lang val="en-US"/>
   <c:roundedCorners val="0"/>
   <mc:AlternateContent xmlns:mc="http://schemas.openxmlformats.org/markup-compatibility/2006">
     <mc:Choice xmlns:c14="http://schemas.microsoft.com/office/drawing/2007/8/2/chart" Requires="c14">
@@ -16378,7 +16307,7 @@
         <c:manualLayout>
           <c:xMode val="edge"/>
           <c:yMode val="edge"/>
-          <c:x val="0.24339475290559462"/>
+          <c:x val="0.2496277096644571"/>
           <c:y val="0"/>
         </c:manualLayout>
       </c:layout>
@@ -16398,10 +16327,10 @@
           <c:layoutTarget val="inner"/>
           <c:xMode val="edge"/>
           <c:yMode val="edge"/>
-          <c:x val="6.8237625341631677E-2"/>
+          <c:x val="7.6028821290209783E-2"/>
           <c:y val="4.9189061499802109E-2"/>
-          <c:w val="0.90735050528336392"/>
-          <c:h val="0.88289326879385266"/>
+          <c:w val="0.89955933731890836"/>
+          <c:h val="0.86844370679620075"/>
         </c:manualLayout>
       </c:layout>
       <c:lineChart>
@@ -17646,11 +17575,11 @@
         </c:dLbls>
         <c:marker val="1"/>
         <c:smooth val="0"/>
-        <c:axId val="617819520"/>
-        <c:axId val="617830272"/>
+        <c:axId val="-205062240"/>
+        <c:axId val="-205061152"/>
       </c:lineChart>
       <c:catAx>
-        <c:axId val="617819520"/>
+        <c:axId val="-205062240"/>
         <c:scaling>
           <c:orientation val="minMax"/>
         </c:scaling>
@@ -17751,7 +17680,7 @@
           <a:lstStyle/>
           <a:p>
             <a:pPr>
-              <a:defRPr sz="1200" b="0" i="0" u="none" strike="noStrike" kern="1200" baseline="0">
+              <a:defRPr sz="1400" b="0" i="0" u="none" strike="noStrike" kern="1200" baseline="0">
                 <a:solidFill>
                   <a:schemeClr val="tx1">
                     <a:lumMod val="65000"/>
@@ -17766,7 +17695,7 @@
             <a:endParaRPr lang="en-US"/>
           </a:p>
         </c:txPr>
-        <c:crossAx val="617830272"/>
+        <c:crossAx val="-205061152"/>
         <c:crosses val="autoZero"/>
         <c:auto val="1"/>
         <c:lblAlgn val="ctr"/>
@@ -17774,7 +17703,7 @@
         <c:noMultiLvlLbl val="0"/>
       </c:catAx>
       <c:valAx>
-        <c:axId val="617830272"/>
+        <c:axId val="-205061152"/>
         <c:scaling>
           <c:orientation val="minMax"/>
           <c:max val="10"/>
@@ -17874,7 +17803,7 @@
           <a:lstStyle/>
           <a:p>
             <a:pPr>
-              <a:defRPr sz="1200" b="0" i="0" u="none" strike="noStrike" kern="1200" baseline="0">
+              <a:defRPr sz="1400" b="0" i="0" u="none" strike="noStrike" kern="1200" baseline="0">
                 <a:solidFill>
                   <a:schemeClr val="tx1">
                     <a:lumMod val="65000"/>
@@ -17889,7 +17818,7 @@
             <a:endParaRPr lang="en-US"/>
           </a:p>
         </c:txPr>
-        <c:crossAx val="617819520"/>
+        <c:crossAx val="-205062240"/>
         <c:crossesAt val="1"/>
         <c:crossBetween val="midCat"/>
         <c:majorUnit val="1"/>

</xml_diff>

<commit_message>
charts and figures updated
</commit_message>
<xml_diff>
--- a/EJBComponents/ImageProcessingBenchmark_4/stats/Charts/Charts-NoLegend.docx
+++ b/EJBComponents/ImageProcessingBenchmark_4/stats/Charts/Charts-NoLegend.docx
@@ -917,6 +917,8 @@
           <w:rFonts w:ascii="Verdana" w:hAnsi="Verdana"/>
         </w:rPr>
       </w:pPr>
+      <w:bookmarkStart w:id="0" w:name="_GoBack"/>
+      <w:bookmarkEnd w:id="0"/>
       <w:r>
         <w:rPr>
           <w:rFonts w:ascii="Verdana" w:hAnsi="Verdana"/>
@@ -1350,8 +1352,6 @@
           <w:rFonts w:ascii="Verdana" w:hAnsi="Verdana"/>
         </w:rPr>
       </w:pPr>
-      <w:bookmarkStart w:id="0" w:name="_GoBack"/>
-      <w:bookmarkEnd w:id="0"/>
       <w:r>
         <w:rPr>
           <w:rFonts w:ascii="Verdana" w:hAnsi="Verdana"/>
@@ -2530,11 +2530,11 @@
         </c:dLbls>
         <c:marker val="1"/>
         <c:smooth val="0"/>
-        <c:axId val="265036928"/>
-        <c:axId val="265039232"/>
+        <c:axId val="604225920"/>
+        <c:axId val="604228224"/>
       </c:lineChart>
       <c:catAx>
-        <c:axId val="265036928"/>
+        <c:axId val="604225920"/>
         <c:scaling>
           <c:orientation val="minMax"/>
         </c:scaling>
@@ -2650,7 +2650,7 @@
             <a:endParaRPr lang="en-US"/>
           </a:p>
         </c:txPr>
-        <c:crossAx val="265039232"/>
+        <c:crossAx val="604228224"/>
         <c:crosses val="autoZero"/>
         <c:auto val="1"/>
         <c:lblAlgn val="ctr"/>
@@ -2658,7 +2658,7 @@
         <c:noMultiLvlLbl val="0"/>
       </c:catAx>
       <c:valAx>
-        <c:axId val="265039232"/>
+        <c:axId val="604228224"/>
         <c:scaling>
           <c:orientation val="minMax"/>
           <c:max val="13.5"/>
@@ -2768,7 +2768,7 @@
             <a:endParaRPr lang="en-US"/>
           </a:p>
         </c:txPr>
-        <c:crossAx val="265036928"/>
+        <c:crossAx val="604225920"/>
         <c:crossesAt val="1"/>
         <c:crossBetween val="midCat"/>
         <c:majorUnit val="1.5"/>
@@ -4133,11 +4133,11 @@
         </c:dLbls>
         <c:marker val="1"/>
         <c:smooth val="0"/>
-        <c:axId val="547468416"/>
-        <c:axId val="547470720"/>
+        <c:axId val="595485440"/>
+        <c:axId val="595487744"/>
       </c:lineChart>
       <c:catAx>
-        <c:axId val="547468416"/>
+        <c:axId val="595485440"/>
         <c:scaling>
           <c:orientation val="minMax"/>
         </c:scaling>
@@ -4253,7 +4253,7 @@
             <a:endParaRPr lang="en-US"/>
           </a:p>
         </c:txPr>
-        <c:crossAx val="547470720"/>
+        <c:crossAx val="595487744"/>
         <c:crosses val="autoZero"/>
         <c:auto val="1"/>
         <c:lblAlgn val="ctr"/>
@@ -4261,7 +4261,7 @@
         <c:noMultiLvlLbl val="0"/>
       </c:catAx>
       <c:valAx>
-        <c:axId val="547470720"/>
+        <c:axId val="595487744"/>
         <c:scaling>
           <c:orientation val="minMax"/>
           <c:max val="16"/>
@@ -4328,7 +4328,7 @@
             <a:endParaRPr lang="en-US"/>
           </a:p>
         </c:txPr>
-        <c:crossAx val="547468416"/>
+        <c:crossAx val="595485440"/>
         <c:crossesAt val="1"/>
         <c:crossBetween val="midCat"/>
         <c:majorUnit val="1"/>
@@ -5693,11 +5693,11 @@
         </c:dLbls>
         <c:marker val="1"/>
         <c:smooth val="0"/>
-        <c:axId val="547548544"/>
-        <c:axId val="547567488"/>
+        <c:axId val="595627008"/>
+        <c:axId val="595633664"/>
       </c:lineChart>
       <c:catAx>
-        <c:axId val="547548544"/>
+        <c:axId val="595627008"/>
         <c:scaling>
           <c:orientation val="minMax"/>
         </c:scaling>
@@ -5813,7 +5813,7 @@
             <a:endParaRPr lang="en-US"/>
           </a:p>
         </c:txPr>
-        <c:crossAx val="547567488"/>
+        <c:crossAx val="595633664"/>
         <c:crosses val="autoZero"/>
         <c:auto val="1"/>
         <c:lblAlgn val="ctr"/>
@@ -5821,7 +5821,7 @@
         <c:noMultiLvlLbl val="0"/>
       </c:catAx>
       <c:valAx>
-        <c:axId val="547567488"/>
+        <c:axId val="595633664"/>
         <c:scaling>
           <c:orientation val="minMax"/>
           <c:max val="10"/>
@@ -5936,11 +5936,11 @@
             <a:endParaRPr lang="en-US"/>
           </a:p>
         </c:txPr>
-        <c:crossAx val="547548544"/>
+        <c:crossAx val="595627008"/>
         <c:crossesAt val="1"/>
         <c:crossBetween val="midCat"/>
         <c:majorUnit val="1"/>
-        <c:minorUnit val="0.2"/>
+        <c:minorUnit val="0.5"/>
       </c:valAx>
       <c:spPr>
         <a:noFill/>
@@ -7301,11 +7301,11 @@
         </c:dLbls>
         <c:marker val="1"/>
         <c:smooth val="0"/>
-        <c:axId val="547633408"/>
-        <c:axId val="547640064"/>
+        <c:axId val="595707776"/>
+        <c:axId val="595718528"/>
       </c:lineChart>
       <c:catAx>
-        <c:axId val="547633408"/>
+        <c:axId val="595707776"/>
         <c:scaling>
           <c:orientation val="minMax"/>
         </c:scaling>
@@ -7421,7 +7421,7 @@
             <a:endParaRPr lang="en-US"/>
           </a:p>
         </c:txPr>
-        <c:crossAx val="547640064"/>
+        <c:crossAx val="595718528"/>
         <c:crosses val="autoZero"/>
         <c:auto val="1"/>
         <c:lblAlgn val="ctr"/>
@@ -7429,7 +7429,7 @@
         <c:noMultiLvlLbl val="0"/>
       </c:catAx>
       <c:valAx>
-        <c:axId val="547640064"/>
+        <c:axId val="595718528"/>
         <c:scaling>
           <c:orientation val="minMax"/>
           <c:max val="10"/>
@@ -7544,11 +7544,11 @@
             <a:endParaRPr lang="en-US"/>
           </a:p>
         </c:txPr>
-        <c:crossAx val="547633408"/>
+        <c:crossAx val="595707776"/>
         <c:crossesAt val="1"/>
         <c:crossBetween val="midCat"/>
         <c:majorUnit val="1"/>
-        <c:minorUnit val="0.2"/>
+        <c:minorUnit val="0.5"/>
       </c:valAx>
       <c:spPr>
         <a:noFill/>
@@ -8143,11 +8143,11 @@
         </c:dLbls>
         <c:marker val="1"/>
         <c:smooth val="0"/>
-        <c:axId val="547683328"/>
-        <c:axId val="547698176"/>
+        <c:axId val="595822464"/>
+        <c:axId val="595833216"/>
       </c:lineChart>
       <c:catAx>
-        <c:axId val="547683328"/>
+        <c:axId val="595822464"/>
         <c:scaling>
           <c:orientation val="minMax"/>
         </c:scaling>
@@ -8263,7 +8263,7 @@
             <a:endParaRPr lang="en-US"/>
           </a:p>
         </c:txPr>
-        <c:crossAx val="547698176"/>
+        <c:crossAx val="595833216"/>
         <c:crosses val="autoZero"/>
         <c:auto val="1"/>
         <c:lblAlgn val="ctr"/>
@@ -8271,7 +8271,7 @@
         <c:noMultiLvlLbl val="0"/>
       </c:catAx>
       <c:valAx>
-        <c:axId val="547698176"/>
+        <c:axId val="595833216"/>
         <c:scaling>
           <c:orientation val="minMax"/>
           <c:max val="16"/>
@@ -8338,7 +8338,7 @@
             <a:endParaRPr lang="en-US"/>
           </a:p>
         </c:txPr>
-        <c:crossAx val="547683328"/>
+        <c:crossAx val="595822464"/>
         <c:crossesAt val="1"/>
         <c:crossBetween val="midCat"/>
         <c:majorUnit val="1"/>
@@ -8937,11 +8937,11 @@
         </c:dLbls>
         <c:marker val="1"/>
         <c:smooth val="0"/>
-        <c:axId val="547748864"/>
-        <c:axId val="547755520"/>
+        <c:axId val="595875712"/>
+        <c:axId val="595890560"/>
       </c:lineChart>
       <c:catAx>
-        <c:axId val="547748864"/>
+        <c:axId val="595875712"/>
         <c:scaling>
           <c:orientation val="minMax"/>
         </c:scaling>
@@ -9057,7 +9057,7 @@
             <a:endParaRPr lang="en-US"/>
           </a:p>
         </c:txPr>
-        <c:crossAx val="547755520"/>
+        <c:crossAx val="595890560"/>
         <c:crosses val="autoZero"/>
         <c:auto val="1"/>
         <c:lblAlgn val="ctr"/>
@@ -9065,7 +9065,7 @@
         <c:noMultiLvlLbl val="0"/>
       </c:catAx>
       <c:valAx>
-        <c:axId val="547755520"/>
+        <c:axId val="595890560"/>
         <c:scaling>
           <c:orientation val="minMax"/>
           <c:max val="16"/>
@@ -9132,7 +9132,7 @@
             <a:endParaRPr lang="en-US"/>
           </a:p>
         </c:txPr>
-        <c:crossAx val="547748864"/>
+        <c:crossAx val="595875712"/>
         <c:crossesAt val="1"/>
         <c:crossBetween val="midCat"/>
         <c:majorUnit val="1"/>
@@ -9731,11 +9731,11 @@
         </c:dLbls>
         <c:marker val="1"/>
         <c:smooth val="0"/>
-        <c:axId val="547953664"/>
-        <c:axId val="547960320"/>
+        <c:axId val="596002688"/>
+        <c:axId val="596017536"/>
       </c:lineChart>
       <c:catAx>
-        <c:axId val="547953664"/>
+        <c:axId val="596002688"/>
         <c:scaling>
           <c:orientation val="minMax"/>
         </c:scaling>
@@ -9851,7 +9851,7 @@
             <a:endParaRPr lang="en-US"/>
           </a:p>
         </c:txPr>
-        <c:crossAx val="547960320"/>
+        <c:crossAx val="596017536"/>
         <c:crosses val="autoZero"/>
         <c:auto val="1"/>
         <c:lblAlgn val="ctr"/>
@@ -9859,7 +9859,7 @@
         <c:noMultiLvlLbl val="0"/>
       </c:catAx>
       <c:valAx>
-        <c:axId val="547960320"/>
+        <c:axId val="596017536"/>
         <c:scaling>
           <c:orientation val="minMax"/>
           <c:max val="16"/>
@@ -9926,7 +9926,7 @@
             <a:endParaRPr lang="en-US"/>
           </a:p>
         </c:txPr>
-        <c:crossAx val="547953664"/>
+        <c:crossAx val="596002688"/>
         <c:crossesAt val="1"/>
         <c:crossBetween val="midCat"/>
         <c:majorUnit val="1"/>
@@ -10525,11 +10525,11 @@
         </c:dLbls>
         <c:marker val="1"/>
         <c:smooth val="0"/>
-        <c:axId val="548006912"/>
-        <c:axId val="548021760"/>
+        <c:axId val="596060032"/>
+        <c:axId val="596062592"/>
       </c:lineChart>
       <c:catAx>
-        <c:axId val="548006912"/>
+        <c:axId val="596060032"/>
         <c:scaling>
           <c:orientation val="minMax"/>
         </c:scaling>
@@ -10645,7 +10645,7 @@
             <a:endParaRPr lang="en-US"/>
           </a:p>
         </c:txPr>
-        <c:crossAx val="548021760"/>
+        <c:crossAx val="596062592"/>
         <c:crosses val="autoZero"/>
         <c:auto val="1"/>
         <c:lblAlgn val="ctr"/>
@@ -10653,7 +10653,7 @@
         <c:noMultiLvlLbl val="0"/>
       </c:catAx>
       <c:valAx>
-        <c:axId val="548021760"/>
+        <c:axId val="596062592"/>
         <c:scaling>
           <c:orientation val="minMax"/>
           <c:max val="16"/>
@@ -10720,7 +10720,7 @@
             <a:endParaRPr lang="en-US"/>
           </a:p>
         </c:txPr>
-        <c:crossAx val="548006912"/>
+        <c:crossAx val="596060032"/>
         <c:crossesAt val="1"/>
         <c:crossBetween val="midCat"/>
         <c:majorUnit val="1"/>
@@ -12085,11 +12085,11 @@
         </c:dLbls>
         <c:marker val="1"/>
         <c:smooth val="0"/>
-        <c:axId val="548165120"/>
-        <c:axId val="548171776"/>
+        <c:axId val="596144512"/>
+        <c:axId val="596146816"/>
       </c:lineChart>
       <c:catAx>
-        <c:axId val="548165120"/>
+        <c:axId val="596144512"/>
         <c:scaling>
           <c:orientation val="minMax"/>
         </c:scaling>
@@ -12205,7 +12205,7 @@
             <a:endParaRPr lang="en-US"/>
           </a:p>
         </c:txPr>
-        <c:crossAx val="548171776"/>
+        <c:crossAx val="596146816"/>
         <c:crosses val="autoZero"/>
         <c:auto val="1"/>
         <c:lblAlgn val="ctr"/>
@@ -12213,7 +12213,7 @@
         <c:noMultiLvlLbl val="0"/>
       </c:catAx>
       <c:valAx>
-        <c:axId val="548171776"/>
+        <c:axId val="596146816"/>
         <c:scaling>
           <c:orientation val="minMax"/>
           <c:max val="110"/>
@@ -12328,7 +12328,7 @@
             <a:endParaRPr lang="en-US"/>
           </a:p>
         </c:txPr>
-        <c:crossAx val="548165120"/>
+        <c:crossAx val="596144512"/>
         <c:crossesAt val="1"/>
         <c:crossBetween val="midCat"/>
         <c:majorUnit val="10"/>
@@ -13693,11 +13693,11 @@
         </c:dLbls>
         <c:marker val="1"/>
         <c:smooth val="0"/>
-        <c:axId val="548254080"/>
-        <c:axId val="548256384"/>
+        <c:axId val="596220928"/>
+        <c:axId val="596231680"/>
       </c:lineChart>
       <c:catAx>
-        <c:axId val="548254080"/>
+        <c:axId val="596220928"/>
         <c:scaling>
           <c:orientation val="minMax"/>
         </c:scaling>
@@ -13813,7 +13813,7 @@
             <a:endParaRPr lang="en-US"/>
           </a:p>
         </c:txPr>
-        <c:crossAx val="548256384"/>
+        <c:crossAx val="596231680"/>
         <c:crosses val="autoZero"/>
         <c:auto val="1"/>
         <c:lblAlgn val="ctr"/>
@@ -13821,7 +13821,7 @@
         <c:noMultiLvlLbl val="0"/>
       </c:catAx>
       <c:valAx>
-        <c:axId val="548256384"/>
+        <c:axId val="596231680"/>
         <c:scaling>
           <c:orientation val="minMax"/>
           <c:max val="110"/>
@@ -13936,7 +13936,7 @@
             <a:endParaRPr lang="en-US"/>
           </a:p>
         </c:txPr>
-        <c:crossAx val="548254080"/>
+        <c:crossAx val="596220928"/>
         <c:crossesAt val="1"/>
         <c:crossBetween val="midCat"/>
         <c:majorUnit val="10"/>
@@ -15301,11 +15301,11 @@
         </c:dLbls>
         <c:marker val="1"/>
         <c:smooth val="0"/>
-        <c:axId val="548334208"/>
-        <c:axId val="548336768"/>
+        <c:axId val="596306944"/>
+        <c:axId val="595726720"/>
       </c:lineChart>
       <c:catAx>
-        <c:axId val="548334208"/>
+        <c:axId val="596306944"/>
         <c:scaling>
           <c:orientation val="minMax"/>
         </c:scaling>
@@ -15421,7 +15421,7 @@
             <a:endParaRPr lang="en-US"/>
           </a:p>
         </c:txPr>
-        <c:crossAx val="548336768"/>
+        <c:crossAx val="595726720"/>
         <c:crosses val="autoZero"/>
         <c:auto val="1"/>
         <c:lblAlgn val="ctr"/>
@@ -15429,7 +15429,7 @@
         <c:noMultiLvlLbl val="0"/>
       </c:catAx>
       <c:valAx>
-        <c:axId val="548336768"/>
+        <c:axId val="595726720"/>
         <c:scaling>
           <c:orientation val="minMax"/>
           <c:max val="16"/>
@@ -15496,7 +15496,7 @@
             <a:endParaRPr lang="en-US"/>
           </a:p>
         </c:txPr>
-        <c:crossAx val="548334208"/>
+        <c:crossAx val="596306944"/>
         <c:crossesAt val="1"/>
         <c:crossBetween val="midCat"/>
         <c:majorUnit val="1"/>
@@ -16094,11 +16094,11 @@
         </c:dLbls>
         <c:marker val="1"/>
         <c:smooth val="0"/>
-        <c:axId val="606483968"/>
-        <c:axId val="606502912"/>
+        <c:axId val="604308224"/>
+        <c:axId val="604310528"/>
       </c:lineChart>
       <c:catAx>
-        <c:axId val="606483968"/>
+        <c:axId val="604308224"/>
         <c:scaling>
           <c:orientation val="minMax"/>
         </c:scaling>
@@ -16214,7 +16214,7 @@
             <a:endParaRPr lang="en-US"/>
           </a:p>
         </c:txPr>
-        <c:crossAx val="606502912"/>
+        <c:crossAx val="604310528"/>
         <c:crosses val="autoZero"/>
         <c:auto val="1"/>
         <c:lblAlgn val="ctr"/>
@@ -16222,7 +16222,7 @@
         <c:noMultiLvlLbl val="0"/>
       </c:catAx>
       <c:valAx>
-        <c:axId val="606502912"/>
+        <c:axId val="604310528"/>
         <c:scaling>
           <c:orientation val="minMax"/>
           <c:max val="13.5"/>
@@ -16332,7 +16332,7 @@
             <a:endParaRPr lang="en-US"/>
           </a:p>
         </c:txPr>
-        <c:crossAx val="606483968"/>
+        <c:crossAx val="604308224"/>
         <c:crossesAt val="1"/>
         <c:crossBetween val="midCat"/>
         <c:majorUnit val="1.5"/>
@@ -17697,11 +17697,11 @@
         </c:dLbls>
         <c:marker val="1"/>
         <c:smooth val="0"/>
-        <c:axId val="548095104"/>
-        <c:axId val="548097408"/>
+        <c:axId val="596447616"/>
+        <c:axId val="596449920"/>
       </c:lineChart>
       <c:catAx>
-        <c:axId val="548095104"/>
+        <c:axId val="596447616"/>
         <c:scaling>
           <c:orientation val="minMax"/>
         </c:scaling>
@@ -17817,7 +17817,7 @@
             <a:endParaRPr lang="en-US"/>
           </a:p>
         </c:txPr>
-        <c:crossAx val="548097408"/>
+        <c:crossAx val="596449920"/>
         <c:crosses val="autoZero"/>
         <c:auto val="1"/>
         <c:lblAlgn val="ctr"/>
@@ -17825,7 +17825,7 @@
         <c:noMultiLvlLbl val="0"/>
       </c:catAx>
       <c:valAx>
-        <c:axId val="548097408"/>
+        <c:axId val="596449920"/>
         <c:scaling>
           <c:orientation val="minMax"/>
           <c:max val="16"/>
@@ -17892,7 +17892,7 @@
             <a:endParaRPr lang="en-US"/>
           </a:p>
         </c:txPr>
-        <c:crossAx val="548095104"/>
+        <c:crossAx val="596447616"/>
         <c:crossesAt val="1"/>
         <c:crossBetween val="midCat"/>
         <c:majorUnit val="1"/>
@@ -18486,11 +18486,11 @@
         </c:dLbls>
         <c:marker val="1"/>
         <c:smooth val="0"/>
-        <c:axId val="265267072"/>
-        <c:axId val="265281920"/>
+        <c:axId val="604390528"/>
+        <c:axId val="604392832"/>
       </c:lineChart>
       <c:catAx>
-        <c:axId val="265267072"/>
+        <c:axId val="604390528"/>
         <c:scaling>
           <c:orientation val="minMax"/>
         </c:scaling>
@@ -18606,7 +18606,7 @@
             <a:endParaRPr lang="en-US"/>
           </a:p>
         </c:txPr>
-        <c:crossAx val="265281920"/>
+        <c:crossAx val="604392832"/>
         <c:crosses val="autoZero"/>
         <c:auto val="1"/>
         <c:lblAlgn val="ctr"/>
@@ -18614,7 +18614,7 @@
         <c:noMultiLvlLbl val="0"/>
       </c:catAx>
       <c:valAx>
-        <c:axId val="265281920"/>
+        <c:axId val="604392832"/>
         <c:scaling>
           <c:orientation val="minMax"/>
           <c:max val="36"/>
@@ -18724,7 +18724,7 @@
             <a:endParaRPr lang="en-US"/>
           </a:p>
         </c:txPr>
-        <c:crossAx val="265267072"/>
+        <c:crossAx val="604390528"/>
         <c:crossesAt val="1"/>
         <c:crossBetween val="midCat"/>
         <c:majorUnit val="2"/>
@@ -19318,11 +19318,11 @@
         </c:dLbls>
         <c:marker val="1"/>
         <c:smooth val="0"/>
-        <c:axId val="267684096"/>
-        <c:axId val="267690752"/>
+        <c:axId val="604436736"/>
+        <c:axId val="544014720"/>
       </c:lineChart>
       <c:catAx>
-        <c:axId val="267684096"/>
+        <c:axId val="604436736"/>
         <c:scaling>
           <c:orientation val="minMax"/>
         </c:scaling>
@@ -19438,7 +19438,7 @@
             <a:endParaRPr lang="en-US"/>
           </a:p>
         </c:txPr>
-        <c:crossAx val="267690752"/>
+        <c:crossAx val="544014720"/>
         <c:crosses val="autoZero"/>
         <c:auto val="1"/>
         <c:lblAlgn val="ctr"/>
@@ -19446,7 +19446,7 @@
         <c:noMultiLvlLbl val="0"/>
       </c:catAx>
       <c:valAx>
-        <c:axId val="267690752"/>
+        <c:axId val="544014720"/>
         <c:scaling>
           <c:orientation val="minMax"/>
           <c:max val="36"/>
@@ -19556,7 +19556,7 @@
             <a:endParaRPr lang="en-US"/>
           </a:p>
         </c:txPr>
-        <c:crossAx val="267684096"/>
+        <c:crossAx val="604436736"/>
         <c:crossesAt val="1"/>
         <c:crossBetween val="midCat"/>
         <c:majorUnit val="2"/>
@@ -20150,11 +20150,11 @@
         </c:dLbls>
         <c:marker val="1"/>
         <c:smooth val="0"/>
-        <c:axId val="268331648"/>
-        <c:axId val="268338304"/>
+        <c:axId val="544053120"/>
+        <c:axId val="544063872"/>
       </c:lineChart>
       <c:catAx>
-        <c:axId val="268331648"/>
+        <c:axId val="544053120"/>
         <c:scaling>
           <c:orientation val="minMax"/>
         </c:scaling>
@@ -20270,7 +20270,7 @@
             <a:endParaRPr lang="en-US"/>
           </a:p>
         </c:txPr>
-        <c:crossAx val="268338304"/>
+        <c:crossAx val="544063872"/>
         <c:crosses val="autoZero"/>
         <c:auto val="1"/>
         <c:lblAlgn val="ctr"/>
@@ -20278,7 +20278,7 @@
         <c:noMultiLvlLbl val="0"/>
       </c:catAx>
       <c:valAx>
-        <c:axId val="268338304"/>
+        <c:axId val="544063872"/>
         <c:scaling>
           <c:orientation val="minMax"/>
           <c:max val="13.5"/>
@@ -20388,7 +20388,7 @@
             <a:endParaRPr lang="en-US"/>
           </a:p>
         </c:txPr>
-        <c:crossAx val="268331648"/>
+        <c:crossAx val="544053120"/>
         <c:crossesAt val="1"/>
         <c:crossBetween val="midCat"/>
         <c:majorUnit val="1.5"/>
@@ -20982,11 +20982,11 @@
         </c:dLbls>
         <c:marker val="1"/>
         <c:smooth val="0"/>
-        <c:axId val="541477888"/>
-        <c:axId val="541500928"/>
+        <c:axId val="595093760"/>
+        <c:axId val="595104512"/>
       </c:lineChart>
       <c:catAx>
-        <c:axId val="541477888"/>
+        <c:axId val="595093760"/>
         <c:scaling>
           <c:orientation val="minMax"/>
         </c:scaling>
@@ -21102,7 +21102,7 @@
             <a:endParaRPr lang="en-US"/>
           </a:p>
         </c:txPr>
-        <c:crossAx val="541500928"/>
+        <c:crossAx val="595104512"/>
         <c:crosses val="autoZero"/>
         <c:auto val="1"/>
         <c:lblAlgn val="ctr"/>
@@ -21110,7 +21110,7 @@
         <c:noMultiLvlLbl val="0"/>
       </c:catAx>
       <c:valAx>
-        <c:axId val="541500928"/>
+        <c:axId val="595104512"/>
         <c:scaling>
           <c:orientation val="minMax"/>
           <c:max val="13.5"/>
@@ -21220,7 +21220,7 @@
             <a:endParaRPr lang="en-US"/>
           </a:p>
         </c:txPr>
-        <c:crossAx val="541477888"/>
+        <c:crossAx val="595093760"/>
         <c:crossesAt val="1"/>
         <c:crossBetween val="midCat"/>
         <c:majorUnit val="1.5"/>
@@ -21814,11 +21814,11 @@
         </c:dLbls>
         <c:marker val="1"/>
         <c:smooth val="0"/>
-        <c:axId val="541539712"/>
-        <c:axId val="541554560"/>
+        <c:axId val="595278464"/>
+        <c:axId val="595289216"/>
       </c:lineChart>
       <c:catAx>
-        <c:axId val="541539712"/>
+        <c:axId val="595278464"/>
         <c:scaling>
           <c:orientation val="minMax"/>
         </c:scaling>
@@ -21934,7 +21934,7 @@
             <a:endParaRPr lang="en-US"/>
           </a:p>
         </c:txPr>
-        <c:crossAx val="541554560"/>
+        <c:crossAx val="595289216"/>
         <c:crosses val="autoZero"/>
         <c:auto val="1"/>
         <c:lblAlgn val="ctr"/>
@@ -21942,7 +21942,7 @@
         <c:noMultiLvlLbl val="0"/>
       </c:catAx>
       <c:valAx>
-        <c:axId val="541554560"/>
+        <c:axId val="595289216"/>
         <c:scaling>
           <c:orientation val="minMax"/>
           <c:max val="36"/>
@@ -22052,7 +22052,7 @@
             <a:endParaRPr lang="en-US"/>
           </a:p>
         </c:txPr>
-        <c:crossAx val="541539712"/>
+        <c:crossAx val="595278464"/>
         <c:crossesAt val="1"/>
         <c:crossBetween val="midCat"/>
         <c:majorUnit val="2"/>
@@ -22646,11 +22646,11 @@
         </c:dLbls>
         <c:marker val="1"/>
         <c:smooth val="0"/>
-        <c:axId val="541605888"/>
-        <c:axId val="541608192"/>
+        <c:axId val="595328000"/>
+        <c:axId val="595396096"/>
       </c:lineChart>
       <c:catAx>
-        <c:axId val="541605888"/>
+        <c:axId val="595328000"/>
         <c:scaling>
           <c:orientation val="minMax"/>
         </c:scaling>
@@ -22766,7 +22766,7 @@
             <a:endParaRPr lang="en-US"/>
           </a:p>
         </c:txPr>
-        <c:crossAx val="541608192"/>
+        <c:crossAx val="595396096"/>
         <c:crosses val="autoZero"/>
         <c:auto val="1"/>
         <c:lblAlgn val="ctr"/>
@@ -22774,7 +22774,7 @@
         <c:noMultiLvlLbl val="0"/>
       </c:catAx>
       <c:valAx>
-        <c:axId val="541608192"/>
+        <c:axId val="595396096"/>
         <c:scaling>
           <c:orientation val="minMax"/>
           <c:max val="36"/>
@@ -22884,7 +22884,7 @@
             <a:endParaRPr lang="en-US"/>
           </a:p>
         </c:txPr>
-        <c:crossAx val="541605888"/>
+        <c:crossAx val="595328000"/>
         <c:crossesAt val="1"/>
         <c:crossBetween val="midCat"/>
         <c:majorUnit val="2"/>
@@ -24249,11 +24249,11 @@
         </c:dLbls>
         <c:marker val="1"/>
         <c:smooth val="0"/>
-        <c:axId val="267938432"/>
-        <c:axId val="267940992"/>
+        <c:axId val="595134336"/>
+        <c:axId val="595149184"/>
       </c:lineChart>
       <c:catAx>
-        <c:axId val="267938432"/>
+        <c:axId val="595134336"/>
         <c:scaling>
           <c:orientation val="minMax"/>
         </c:scaling>
@@ -24369,7 +24369,7 @@
             <a:endParaRPr lang="en-US"/>
           </a:p>
         </c:txPr>
-        <c:crossAx val="267940992"/>
+        <c:crossAx val="595149184"/>
         <c:crosses val="autoZero"/>
         <c:auto val="1"/>
         <c:lblAlgn val="ctr"/>
@@ -24377,7 +24377,7 @@
         <c:noMultiLvlLbl val="0"/>
       </c:catAx>
       <c:valAx>
-        <c:axId val="267940992"/>
+        <c:axId val="595149184"/>
         <c:scaling>
           <c:orientation val="minMax"/>
           <c:max val="16"/>
@@ -24444,7 +24444,7 @@
             <a:endParaRPr lang="en-US"/>
           </a:p>
         </c:txPr>
-        <c:crossAx val="267938432"/>
+        <c:crossAx val="595134336"/>
         <c:crossesAt val="1"/>
         <c:crossBetween val="midCat"/>
         <c:majorUnit val="1"/>

</xml_diff>